<commit_message>
1st page of passport built automatically
</commit_message>
<xml_diff>
--- a/filled_passport.docx
+++ b/filled_passport.docx
@@ -53,7 +53,7 @@
           </w:tcPr>
           <w:p>
             <w:r>
-              <w:t>№ паспорта 2</w:t>
+              <w:t>№ паспорта 5</w:t>
             </w:r>
           </w:p>
         </w:tc>
@@ -63,7 +63,7 @@
           </w:tcPr>
           <w:p>
             <w:r>
-              <w:t>інв. № 2</w:t>
+              <w:t>інв. № 5</w:t>
             </w:r>
           </w:p>
         </w:tc>
@@ -73,10 +73,10 @@
           </w:tcPr>
           <w:p>
             <w:r>
-              <w:t>№ 2</w:t>
+              <w:t>№ 5</w:t>
               <w:br/>
               <w:br/>
-              <w:t>від 17.05.2022</w:t>
+              <w:t>від 18.05.2022</w:t>
             </w:r>
           </w:p>
         </w:tc>
@@ -105,7 +105,6 @@
           <w:b/>
         </w:rPr>
         <w:t>ПАСПОРТ РЕСТАВРАЦІЇ ПАМ'ЯТКИ ІСТОРІЇ ТА КУЛЬТУРИ (РУХОМОЇ)</w:t>
-        <w:br/>
       </w:r>
     </w:p>
     <w:p>
@@ -137,7 +136,7 @@
           <w:rStyle w:val="CommentsStyle"/>
           <w:b/>
         </w:rPr>
-        <w:t>Навчально-творча майстерня реставрації творів Д.У.М</w:t>
+        <w:t>Навчально-творча майстерня реставрації творів Д.У.М.</w:t>
       </w:r>
     </w:p>
     <w:p>
@@ -146,6 +145,17 @@
       </w:pPr>
       <w:r>
         <w:t>назва відділу/сектору</w:t>
+      </w:r>
+    </w:p>
+    <w:p>
+      <w:pPr>
+        <w:jc w:val="left"/>
+      </w:pPr>
+      <w:r>
+        <w:rPr>
+          <w:b/>
+        </w:rPr>
+        <w:t>1. Типологічна приналежність пам'ятки</w:t>
       </w:r>
     </w:p>
     <w:tbl>
@@ -170,7 +180,69 @@
           </w:tcPr>
           <w:p>
             <w:r>
-              <w:t>НМІУ</w:t>
+              <w:t>Визначення характер пам'ятки:</w:t>
+            </w:r>
+          </w:p>
+        </w:tc>
+        <w:tc>
+          <w:tcPr>
+            <w:tcW w:type="dxa" w:w="1440"/>
+          </w:tcPr>
+          <w:p>
+            <w:r>
+              <w:t>пам'ятка образотворчого мистецтва:</w:t>
+            </w:r>
+          </w:p>
+        </w:tc>
+        <w:tc>
+          <w:tcPr>
+            <w:tcW w:type="dxa" w:w="1440"/>
+          </w:tcPr>
+          <w:p>
+            <w:r>
+              <w:t>пам'ятка декоративно-ужиткового мистецтва:</w:t>
+            </w:r>
+          </w:p>
+        </w:tc>
+        <w:tc>
+          <w:tcPr>
+            <w:tcW w:type="dxa" w:w="1440"/>
+          </w:tcPr>
+          <w:p>
+            <w:r>
+              <w:t>археологічна пам'ятка:</w:t>
+            </w:r>
+          </w:p>
+        </w:tc>
+        <w:tc>
+          <w:tcPr>
+            <w:tcW w:type="dxa" w:w="1440"/>
+          </w:tcPr>
+          <w:p>
+            <w:r>
+              <w:t>документальна пам'ятка:</w:t>
+            </w:r>
+          </w:p>
+        </w:tc>
+        <w:tc>
+          <w:tcPr>
+            <w:tcW w:type="dxa" w:w="1440"/>
+          </w:tcPr>
+          <w:p>
+            <w:r>
+              <w:t>інша пам'ятка історії та культури:</w:t>
+            </w:r>
+          </w:p>
+        </w:tc>
+      </w:tr>
+      <w:tr>
+        <w:tc>
+          <w:tcPr>
+            <w:tcW w:type="dxa" w:w="1440"/>
+          </w:tcPr>
+          <w:p>
+            <w:r>
+              <w:t>Предмет побуту</w:t>
             </w:r>
           </w:p>
         </w:tc>
@@ -196,45 +268,11 @@
           <w:tcPr>
             <w:tcW w:type="dxa" w:w="1440"/>
           </w:tcPr>
-          <w:p/>
-        </w:tc>
-        <w:tc>
-          <w:tcPr>
-            <w:tcW w:type="dxa" w:w="1440"/>
-          </w:tcPr>
-          <w:p/>
-        </w:tc>
-      </w:tr>
-      <w:tr>
-        <w:tc>
-          <w:tcPr>
-            <w:tcW w:type="dxa" w:w="1440"/>
-          </w:tcPr>
-          <w:p/>
-        </w:tc>
-        <w:tc>
-          <w:tcPr>
-            <w:tcW w:type="dxa" w:w="1440"/>
-          </w:tcPr>
-          <w:p/>
-        </w:tc>
-        <w:tc>
-          <w:tcPr>
-            <w:tcW w:type="dxa" w:w="1440"/>
-          </w:tcPr>
-          <w:p/>
-        </w:tc>
-        <w:tc>
-          <w:tcPr>
-            <w:tcW w:type="dxa" w:w="1440"/>
-          </w:tcPr>
-          <w:p/>
-        </w:tc>
-        <w:tc>
-          <w:tcPr>
-            <w:tcW w:type="dxa" w:w="1440"/>
-          </w:tcPr>
-          <w:p/>
+          <w:p>
+            <w:r>
+              <w:t>(4)</w:t>
+            </w:r>
+          </w:p>
         </w:tc>
         <w:tc>
           <w:tcPr>
@@ -250,10 +288,293 @@
       </w:pPr>
       <w:r>
         <w:rPr>
-          <w:rStyle w:val="CommentsStyle"/>
+          <w:b/>
         </w:rPr>
-        <w:t>Національна академія образотворчого мистецтва і архітектури</w:t>
-        <w:br/>
+        <w:t>2. Місце постійного зберігання, власник пам'ятки</w:t>
+      </w:r>
+    </w:p>
+    <w:p>
+      <w:pPr>
+        <w:jc w:val="center"/>
+      </w:pPr>
+      <w:r>
+        <w:t>Національний музей українського народного мистецтва</w:t>
+      </w:r>
+    </w:p>
+    <w:tbl>
+      <w:tblPr>
+        <w:tblStyle w:val="TableGrid"/>
+        <w:tblW w:type="auto" w:w="0"/>
+        <w:jc w:val="center"/>
+        <w:tblLook w:firstColumn="1" w:firstRow="1" w:lastColumn="0" w:lastRow="0" w:noHBand="0" w:noVBand="1" w:val="04A0"/>
+      </w:tblPr>
+      <w:tblGrid>
+        <w:gridCol w:w="4320"/>
+        <w:gridCol w:w="4320"/>
+      </w:tblGrid>
+      <w:tr>
+        <w:tc>
+          <w:tcPr>
+            <w:tcW w:type="dxa" w:w="4320"/>
+          </w:tcPr>
+          <w:p>
+            <w:r>
+              <w:t>3. Атрибутивні дані про пам'ятку згідно з актом приймання</w:t>
+            </w:r>
+          </w:p>
+        </w:tc>
+        <w:tc>
+          <w:tcPr>
+            <w:tcW w:type="dxa" w:w="4320"/>
+          </w:tcPr>
+          <w:p>
+            <w:r>
+              <w:t>Уточнення в процесі реставрації</w:t>
+            </w:r>
+          </w:p>
+        </w:tc>
+      </w:tr>
+      <w:tr>
+        <w:tc>
+          <w:tcPr>
+            <w:tcW w:type="dxa" w:w="4320"/>
+          </w:tcPr>
+          <w:p>
+            <w:r>
+              <w:t>Автор: Україна</w:t>
+            </w:r>
+          </w:p>
+        </w:tc>
+        <w:tc>
+          <w:tcPr>
+            <w:tcW w:type="dxa" w:w="4320"/>
+          </w:tcPr>
+          <w:p>
+            <w:r/>
+          </w:p>
+        </w:tc>
+      </w:tr>
+      <w:tr>
+        <w:tc>
+          <w:tcPr>
+            <w:tcW w:type="dxa" w:w="4320"/>
+          </w:tcPr>
+          <w:p>
+            <w:r>
+              <w:t>Назва: Фібула</w:t>
+            </w:r>
+          </w:p>
+        </w:tc>
+        <w:tc>
+          <w:tcPr>
+            <w:tcW w:type="dxa" w:w="4320"/>
+          </w:tcPr>
+          <w:p>
+            <w:r/>
+          </w:p>
+        </w:tc>
+      </w:tr>
+      <w:tr>
+        <w:tc>
+          <w:tcPr>
+            <w:tcW w:type="dxa" w:w="4320"/>
+          </w:tcPr>
+          <w:p>
+            <w:r>
+              <w:t>Час створення: XVIII ст.</w:t>
+            </w:r>
+          </w:p>
+        </w:tc>
+        <w:tc>
+          <w:tcPr>
+            <w:tcW w:type="dxa" w:w="4320"/>
+          </w:tcPr>
+          <w:p>
+            <w:r/>
+          </w:p>
+        </w:tc>
+      </w:tr>
+      <w:tr>
+        <w:tc>
+          <w:tcPr>
+            <w:tcW w:type="dxa" w:w="4320"/>
+          </w:tcPr>
+          <w:p>
+            <w:r>
+              <w:t>Матеріал, основа: Деревина, залізо, срібло</w:t>
+            </w:r>
+          </w:p>
+        </w:tc>
+        <w:tc>
+          <w:tcPr>
+            <w:tcW w:type="dxa" w:w="4320"/>
+          </w:tcPr>
+          <w:p>
+            <w:r/>
+          </w:p>
+        </w:tc>
+      </w:tr>
+      <w:tr>
+        <w:tc>
+          <w:tcPr>
+            <w:tcW w:type="dxa" w:w="4320"/>
+          </w:tcPr>
+          <w:p>
+            <w:r>
+              <w:t>Техніка виконання: Різьблення, лиття, плакетування</w:t>
+            </w:r>
+          </w:p>
+        </w:tc>
+        <w:tc>
+          <w:tcPr>
+            <w:tcW w:type="dxa" w:w="4320"/>
+          </w:tcPr>
+          <w:p>
+            <w:r/>
+          </w:p>
+        </w:tc>
+      </w:tr>
+      <w:tr>
+        <w:tc>
+          <w:tcPr>
+            <w:tcW w:type="dxa" w:w="4320"/>
+          </w:tcPr>
+          <w:p>
+            <w:r>
+              <w:t>Розміри: 45х34х56</w:t>
+            </w:r>
+          </w:p>
+        </w:tc>
+        <w:tc>
+          <w:tcPr>
+            <w:tcW w:type="dxa" w:w="4320"/>
+          </w:tcPr>
+          <w:p>
+            <w:r/>
+          </w:p>
+        </w:tc>
+      </w:tr>
+      <w:tr>
+        <w:tc>
+          <w:tcPr>
+            <w:tcW w:type="dxa" w:w="4320"/>
+          </w:tcPr>
+          <w:p>
+            <w:r>
+              <w:t>Вага: 140 грам</w:t>
+            </w:r>
+          </w:p>
+        </w:tc>
+        <w:tc>
+          <w:tcPr>
+            <w:tcW w:type="dxa" w:w="4320"/>
+          </w:tcPr>
+          <w:p>
+            <w:r/>
+          </w:p>
+        </w:tc>
+      </w:tr>
+    </w:tbl>
+    <w:p>
+      <w:pPr>
+        <w:jc w:val="center"/>
+      </w:pPr>
+      <w:r>
+        <w:rPr>
+          <w:b/>
+        </w:rPr>
+        <w:t>4. Підстава для проведення реставраційних заходів</w:t>
+      </w:r>
+    </w:p>
+    <w:p>
+      <w:pPr>
+        <w:jc w:val="left"/>
+      </w:pPr>
+      <w:r>
+        <w:t>Пам'ятка вкрита нестійкими пиловими/пило-брудовими нашаруваннями/кородована/має сколи/тріщини/вибоїни/втрати.</w:t>
+      </w:r>
+    </w:p>
+    <w:tbl>
+      <w:tblPr>
+        <w:tblStyle w:val="TableGrid"/>
+        <w:tblW w:type="auto" w:w="0"/>
+        <w:jc w:val="center"/>
+        <w:tblLook w:firstColumn="1" w:firstRow="1" w:lastColumn="0" w:lastRow="0" w:noHBand="0" w:noVBand="1" w:val="04A0"/>
+      </w:tblPr>
+      <w:tblGrid>
+        <w:gridCol w:w="4320"/>
+        <w:gridCol w:w="4320"/>
+      </w:tblGrid>
+      <w:tr>
+        <w:tc>
+          <w:tcPr>
+            <w:tcW w:type="dxa" w:w="4320"/>
+          </w:tcPr>
+          <w:p>
+            <w:r>
+              <w:t>Дати</w:t>
+            </w:r>
+          </w:p>
+        </w:tc>
+        <w:tc>
+          <w:tcPr>
+            <w:tcW w:type="dxa" w:w="4320"/>
+          </w:tcPr>
+          <w:p>
+            <w:r>
+              <w:t>Реставратори</w:t>
+            </w:r>
+          </w:p>
+        </w:tc>
+      </w:tr>
+      <w:tr>
+        <w:tc>
+          <w:tcPr>
+            <w:tcW w:type="dxa" w:w="4320"/>
+          </w:tcPr>
+          <w:p>
+            <w:r>
+              <w:t>Дата передання: 18.04.2022</w:t>
+            </w:r>
+          </w:p>
+        </w:tc>
+        <w:tc>
+          <w:tcPr>
+            <w:tcW w:type="dxa" w:w="4320"/>
+          </w:tcPr>
+          <w:p>
+            <w:r>
+              <w:t>Виконавець: Прізвище І. 0 Курс</w:t>
+            </w:r>
+          </w:p>
+        </w:tc>
+      </w:tr>
+      <w:tr>
+        <w:tc>
+          <w:tcPr>
+            <w:tcW w:type="dxa" w:w="4320"/>
+          </w:tcPr>
+          <w:p>
+            <w:r>
+              <w:t>Дата завершення: 18.05.2022</w:t>
+            </w:r>
+          </w:p>
+        </w:tc>
+        <w:tc>
+          <w:tcPr>
+            <w:tcW w:type="dxa" w:w="4320"/>
+          </w:tcPr>
+          <w:p>
+            <w:r>
+              <w:t>Керівник: Прізвище І. Викладач</w:t>
+            </w:r>
+          </w:p>
+        </w:tc>
+      </w:tr>
+    </w:tbl>
+    <w:p>
+      <w:r>
+        <w:br w:type="page"/>
       </w:r>
     </w:p>
     <w:p>
@@ -269,7 +590,7 @@
         <w:pStyle w:val="Title"/>
       </w:pPr>
       <w:r>
-        <w:t>номер паспорта: № паспорта 2</w:t>
+        <w:t>номер паспорта: № паспорта 5</w:t>
       </w:r>
     </w:p>
     <w:p>
@@ -12580,7 +12901,7 @@
     <w:name w:val="CommentsStyle"/>
     <w:rPr>
       <w:rFonts w:ascii="Times New Roman" w:hAnsi="Times New Roman"/>
-      <w:sz w:val="24"/>
+      <w:sz w:val="20"/>
     </w:rPr>
   </w:style>
 </w:styles>

</xml_diff>

<commit_message>
Second page of passport built automatically
</commit_message>
<xml_diff>
--- a/filled_passport.docx
+++ b/filled_passport.docx
@@ -488,6 +488,7 @@
     </w:p>
     <w:p>
       <w:pPr>
+        <w:ind w:firstLine="360"/>
         <w:jc w:val="left"/>
       </w:pPr>
       <w:r>
@@ -572,6 +573,308 @@
         </w:tc>
       </w:tr>
     </w:tbl>
+    <w:p>
+      <w:r>
+        <w:br w:type="page"/>
+      </w:r>
+    </w:p>
+    <w:p>
+      <w:pPr>
+        <w:jc w:val="left"/>
+      </w:pPr>
+      <w:r>
+        <w:rPr>
+          <w:b/>
+        </w:rPr>
+        <w:t>5. Основні дані з історії пам'ятки (довідка про побутування; відомості про умови зберігання, попередні дослідження, консерваційно-реставраційні заходи тощо), джерело надходження інформації</w:t>
+      </w:r>
+    </w:p>
+    <w:p>
+      <w:pPr>
+        <w:ind w:firstLine="360"/>
+        <w:jc w:val="left"/>
+      </w:pPr>
+      <w:r>
+        <w:t>Пам'ятка походить з (вказати регіон) та перебувала у фондах (введіть назву установи або власність колекції).</w:t>
+      </w:r>
+    </w:p>
+    <w:p>
+      <w:pPr>
+        <w:jc w:val="left"/>
+      </w:pPr>
+      <w:r>
+        <w:rPr>
+          <w:b/>
+        </w:rPr>
+        <w:t>6. Стан пам'ятки до реставрації</w:t>
+      </w:r>
+    </w:p>
+    <w:p>
+      <w:pPr>
+        <w:jc w:val="left"/>
+      </w:pPr>
+      <w:r>
+        <w:rPr>
+          <w:rStyle w:val="Emphasis"/>
+        </w:rPr>
+        <w:t>6.1 За візуальним спостереженням:</w:t>
+      </w:r>
+    </w:p>
+    <w:p>
+      <w:pPr>
+        <w:ind w:firstLine="360"/>
+        <w:jc w:val="left"/>
+      </w:pPr>
+      <w:r>
+        <w:t>За візуальним спостереженням: ...</w:t>
+        <w:br/>
+        <w:br/>
+        <w:t>I. Візуальне дослідження (опис пам’ятки):</w:t>
+        <w:br/>
+        <w:br/>
+        <w:t xml:space="preserve">    1.Вказати назву (якщо є спеціальний термін).</w:t>
+        <w:br/>
+        <w:br/>
+        <w:t xml:space="preserve">    2.Описати форму та колір.</w:t>
+        <w:br/>
+        <w:br/>
+        <w:t>II. Описати вигляд предмета:</w:t>
+        <w:br/>
+        <w:br/>
+        <w:t xml:space="preserve">    1. Складові предмета, їх геометрична форма;</w:t>
+        <w:br/>
+        <w:br/>
+        <w:t>III. Забруднення:</w:t>
+        <w:br/>
+        <w:br/>
+        <w:t xml:space="preserve">    1.Нестійкі (пилові, брудові, ґрунтові) .</w:t>
+        <w:br/>
+        <w:br/>
+        <w:t xml:space="preserve">    2.Стійкі (вапнякові, природні та синтетичні смоли, висоли, гіпсові забруднення, плями кислів металів, сліди кіптяви,</w:t>
+        <w:br/>
+        <w:br/>
+        <w:t xml:space="preserve">        пеку, жиру, плями від пластиліну, масляної фарби, воску, клейові забруднення, чорнила, туш,</w:t>
+        <w:br/>
+        <w:br/>
+        <w:t xml:space="preserve">        записи фарбами (якого кольору), забруднення фарбами  від попередніх тонувань – місцезнаходження фарби,</w:t>
+        <w:br/>
+        <w:br/>
+        <w:t xml:space="preserve">        забруднення на зламах фрагментів (від клею, вапнякових нашарувань, пило брудові, ґрунтові і т.д.).</w:t>
+        <w:br/>
+        <w:br/>
+        <w:t xml:space="preserve">    3.Визначити за візуальним спостереженням яким клеєм склеєно фрагменти (клеєм БФ (світло-коричневого, коричневого, червоного кольору, прозорий),</w:t>
+        <w:br/>
+        <w:br/>
+        <w:t xml:space="preserve">        ПВА (полівінилацетатний клей молочного кольору, непрозорий, безбарвний, прозорий)</w:t>
+        <w:br/>
+        <w:br/>
+        <w:t>Визначити форму забруднення (у вигляді локальних плям, неправильної форми, повсюдно, забруднення якоїсь частини пам’ятки).</w:t>
+        <w:br/>
+        <w:br/>
+        <w:t xml:space="preserve">    Матеріали:</w:t>
+        <w:br/>
+        <w:br/>
+        <w:t>(ДЕРЕВИНА):</w:t>
+        <w:br/>
+        <w:br/>
+        <w:t xml:space="preserve">    1.Вказати спосіб виготовлення (різьблення, слюсарні роботи); </w:t>
+        <w:br/>
+        <w:br/>
+        <w:t xml:space="preserve">    2.Вказати якій породі деревини відповідає орнамент.</w:t>
+        <w:br/>
+        <w:br/>
+        <w:t xml:space="preserve">    3.Описати різьблення, орнамент (заглиблений, рельєфний).</w:t>
+        <w:br/>
+        <w:br/>
+        <w:t xml:space="preserve">    4.Описати стан фарбового шару (ступінь зчеплення), розпис (монохромний, поліхромний, колір фарб)</w:t>
+        <w:br/>
+        <w:br/>
+        <w:t>(МЕТАЛ):</w:t>
+        <w:br/>
+        <w:br/>
+        <w:t xml:space="preserve">    1.Вказати спосіб виготовлення (лиття, слюсарні роботи, гравіювання, травлення, інкрустація, зернь, паяння)</w:t>
+      </w:r>
+    </w:p>
+    <w:p>
+      <w:pPr>
+        <w:jc w:val="left"/>
+      </w:pPr>
+      <w:r>
+        <w:rPr>
+          <w:rStyle w:val="Emphasis"/>
+        </w:rPr>
+        <w:t>6.1.2 Втрати та пошкодження:</w:t>
+      </w:r>
+    </w:p>
+    <w:p>
+      <w:pPr>
+        <w:ind w:firstLine="360"/>
+        <w:jc w:val="left"/>
+      </w:pPr>
+      <w:r>
+        <w:t>ІV. Попередня реставрація:</w:t>
+        <w:br/>
+        <w:br/>
+        <w:t xml:space="preserve">    1. Якщо була – описати якість попередньої реставрації).</w:t>
+        <w:br/>
+        <w:br/>
+        <w:t xml:space="preserve">    2. Свідчення про попередню реставрацію (відсутні, якщо є вказати джерело чи з чиїх слів записано).</w:t>
+        <w:br/>
+        <w:br/>
+        <w:t xml:space="preserve">    3. Реставрація не повна якщо:</w:t>
+        <w:br/>
+        <w:br/>
+        <w:t xml:space="preserve">        -  фрагменти склеєні, а втрати не восповнені;</w:t>
+        <w:br/>
+        <w:br/>
+        <w:t xml:space="preserve">        -восповнені частково;</w:t>
+        <w:br/>
+        <w:br/>
+        <w:t xml:space="preserve">        -є втрати у будь-якій частині виробу (вказати місце втрати, форму, розмір).</w:t>
+        <w:br/>
+        <w:br/>
+        <w:t>V. Опис наявних втрат та пошкоджень:</w:t>
+        <w:br/>
+        <w:br/>
+        <w:t xml:space="preserve">    1. Вказати із якої кількості фрагментів складається пам’ятка.</w:t>
+        <w:br/>
+        <w:br/>
+        <w:t xml:space="preserve">    2. Вказати на якість попереднього склеювання, доповнення.</w:t>
+        <w:br/>
+        <w:br/>
+        <w:t xml:space="preserve">    3. Вказати які частини пам’ятки відсутні (вказати розмір в см/мм та кв. см/мм).</w:t>
+        <w:br/>
+        <w:br/>
+        <w:t xml:space="preserve">    4. Вказати пошкодження, відслоюваня, розшарування, деформації.</w:t>
+        <w:br/>
+        <w:br/>
+        <w:t xml:space="preserve">    5. Визначити дефекти:</w:t>
+        <w:br/>
+        <w:br/>
+        <w:t xml:space="preserve">        -привнесені від археологічного чи реставраційного інструменту, помітки олівцем і т.д.;</w:t>
+        <w:br/>
+        <w:br/>
+        <w:t xml:space="preserve">        -виробничі;</w:t>
+        <w:br/>
+        <w:br/>
+        <w:t xml:space="preserve">        -тріщини (наскрізні, не наскрізні, волосяні (вказати форму, розмір, розташування);</w:t>
+        <w:br/>
+        <w:br/>
+        <w:t xml:space="preserve">        -сколи, вибоїни, незначні втрати, каверни, пробоїни, викришування, потертості, подряпини (вказати форму, розмір, розташування);</w:t>
+        <w:br/>
+        <w:br/>
+        <w:t xml:space="preserve">        -визначити дефекти тонувань (якщо є розпис, консерваційного покриття – описати колір, стан збереження,</w:t>
+        <w:br/>
+        <w:br/>
+        <w:t xml:space="preserve">        наявні значні або незначні, часткові, локальні втрати, потертості відшарування (вказати форму, розмір, розташування);</w:t>
+        <w:br/>
+        <w:br/>
+        <w:t>VІ. Біологічні пошкодження і руйнування:</w:t>
+        <w:br/>
+        <w:br/>
+        <w:t xml:space="preserve">    6.Бактерії, гриби та продукти їх життєдіяльності.</w:t>
+        <w:br/>
+        <w:br/>
+        <w:t>(ДЕРЕВИНА):</w:t>
+        <w:br/>
+        <w:br/>
+        <w:t xml:space="preserve">    1.Описати стан деревини (відмінний, уражений шкідниками, трухлявий, деформації, поверхня спучена, слоїста і т.д.)</w:t>
+        <w:br/>
+        <w:br/>
+        <w:t>(МЕТАЛ):</w:t>
+        <w:br/>
+        <w:br/>
+        <w:t xml:space="preserve">    1. Визначити ступінь збереженості предмета:</w:t>
+        <w:br/>
+        <w:br/>
+        <w:t xml:space="preserve">        -Предмет гарної збереженості (новий метал, локальна корозія, загальне забруднення);</w:t>
+        <w:br/>
+        <w:br/>
+        <w:t xml:space="preserve">        -Предмет задовільної збереженості (новий метал, загальне забруднення, суцільна корозія або благородна патина, </w:t>
+        <w:br/>
+        <w:br/>
+        <w:t xml:space="preserve">            декор добре читається, металеве ядро не мінералізоване,наявні потертості, незначна деформація)</w:t>
+        <w:br/>
+        <w:br/>
+        <w:t xml:space="preserve">        -Новий метал поганої збереженості (загальні пило-брудові нашарування, суцільна корозія, </w:t>
+        <w:br/>
+        <w:br/>
+        <w:t xml:space="preserve">            наявні локальні рецедивуючі продукти корозії, значна деформація, втрати).</w:t>
+        <w:br/>
+        <w:br/>
+        <w:t xml:space="preserve">        -Археологічний метал (наявний товстий шар корозійного нашарування, міжкристалітна корозія, крихкість, тріщини, </w:t>
+        <w:br/>
+        <w:br/>
+        <w:t xml:space="preserve">            втрати, крізна корозія. Декор читається погано, форми предмета та металеве ядро збережені)</w:t>
+        <w:br/>
+        <w:br/>
+        <w:t xml:space="preserve">        -Археологічний метал з частково мінералізованим металевим ядром (форма предмету читається погано, </w:t>
+        <w:br/>
+        <w:br/>
+        <w:t xml:space="preserve">            механічна міцність слабка, можливі руйнування, крізна корозія, наявна часткова мінералізація металевого ядра).</w:t>
+        <w:br/>
+        <w:br/>
+        <w:t xml:space="preserve">        -Археологічний метал з повністю мінералізованим металевим ядром (предмет перетворився на безформну масу, </w:t>
+        <w:br/>
+        <w:br/>
+        <w:t xml:space="preserve">            що складається з продуктів корозії і не має механічної міцності).</w:t>
+      </w:r>
+    </w:p>
+    <w:p>
+      <w:pPr>
+        <w:jc w:val="left"/>
+      </w:pPr>
+      <w:r>
+        <w:rPr>
+          <w:rStyle w:val="Emphasis"/>
+        </w:rPr>
+        <w:t>6.1.3 Старі номери та позначення:</w:t>
+      </w:r>
+    </w:p>
+    <w:p>
+      <w:pPr>
+        <w:ind w:firstLine="360"/>
+        <w:jc w:val="left"/>
+      </w:pPr>
+      <w:r>
+        <w:t>1. Вказати де, яким чорнилом, які номери написано (написи та шифри необхідно фотофіксувати).</w:t>
+        <w:br/>
+        <w:br/>
+        <w:t xml:space="preserve"> Марки (описати місцезнаходження, зовнішній вигляд марки або етикетки, колір і розмір, чим написано і чим приклеєний шифр).</w:t>
+      </w:r>
+    </w:p>
+    <w:p>
+      <w:pPr>
+        <w:jc w:val="left"/>
+      </w:pPr>
+      <w:r>
+        <w:rPr>
+          <w:rStyle w:val="Emphasis"/>
+        </w:rPr>
+        <w:t>6.1.3 Старі номери та позначення:</w:t>
+      </w:r>
+    </w:p>
+    <w:p>
+      <w:pPr>
+        <w:ind w:left="360"/>
+        <w:jc w:val="left"/>
+      </w:pPr>
+      <w:r>
+        <w:t>Довжина: 32 мм;</w:t>
+        <w:br/>
+        <w:br/>
+        <w:t>Висота: 43 мм;</w:t>
+        <w:br/>
+        <w:br/>
+        <w:t>Ширина: 5 мм;</w:t>
+        <w:br/>
+        <w:br/>
+        <w:t>Товщина: 11 мм.</w:t>
+        <w:br/>
+        <w:br/>
+        <w:t xml:space="preserve">    </w:t>
+      </w:r>
+    </w:p>
     <w:p>
       <w:r>
         <w:br w:type="page"/>

</xml_diff>

<commit_message>
Third page of passport built automatically
</commit_message>
<xml_diff>
--- a/filled_passport.docx
+++ b/filled_passport.docx
@@ -7,12 +7,13 @@
         <w:tblStyle w:val="TableGrid"/>
         <w:tblW w:type="auto" w:w="0"/>
         <w:jc w:val="right"/>
+        <w:tblLayout w:type="fixed"/>
         <w:tblLook w:firstColumn="1" w:firstRow="1" w:lastColumn="0" w:lastRow="0" w:noHBand="0" w:noVBand="1" w:val="04A0"/>
       </w:tblPr>
       <w:tblGrid>
-        <w:gridCol w:w="2880"/>
-        <w:gridCol w:w="2880"/>
-        <w:gridCol w:w="2880"/>
+        <w:gridCol w:w="2304"/>
+        <w:gridCol w:w="2016"/>
+        <w:gridCol w:w="1872"/>
       </w:tblGrid>
       <w:tr>
         <w:tc>
@@ -22,6 +23,9 @@
           <w:p>
             <w:r>
               <w:t>№ реставраційного паспорта:</w:t>
+              <w:br/>
+              <w:br/>
+              <w:t>№ паспорта 11</w:t>
             </w:r>
           </w:p>
         </w:tc>
@@ -32,6 +36,9 @@
           <w:p>
             <w:r>
               <w:t>інвентарний № пам'ятки</w:t>
+              <w:br/>
+              <w:br/>
+              <w:t>інв. № 11</w:t>
             </w:r>
           </w:p>
         </w:tc>
@@ -42,41 +49,11 @@
           <w:p>
             <w:r>
               <w:t>Акт приймання</w:t>
-            </w:r>
-          </w:p>
-        </w:tc>
-      </w:tr>
-      <w:tr>
-        <w:tc>
-          <w:tcPr>
-            <w:tcW w:type="dxa" w:w="2880"/>
-          </w:tcPr>
-          <w:p>
-            <w:r>
-              <w:t>№ паспорта 5</w:t>
-            </w:r>
-          </w:p>
-        </w:tc>
-        <w:tc>
-          <w:tcPr>
-            <w:tcW w:type="dxa" w:w="2880"/>
-          </w:tcPr>
-          <w:p>
-            <w:r>
-              <w:t>інв. № 5</w:t>
-            </w:r>
-          </w:p>
-        </w:tc>
-        <w:tc>
-          <w:tcPr>
-            <w:tcW w:type="dxa" w:w="2880"/>
-          </w:tcPr>
-          <w:p>
-            <w:r>
-              <w:t>№ 5</w:t>
+              <w:br/>
+              <w:t>№ 11</w:t>
               <w:br/>
               <w:br/>
-              <w:t>від 18.05.2022</w:t>
+              <w:t>від 22.05.2022</w:t>
             </w:r>
           </w:p>
         </w:tc>
@@ -242,7 +219,7 @@
           </w:tcPr>
           <w:p>
             <w:r>
-              <w:t>Предмет побуту</w:t>
+              <w:t>Холодна зброя</w:t>
             </w:r>
           </w:p>
         </w:tc>
@@ -262,17 +239,17 @@
           <w:tcPr>
             <w:tcW w:type="dxa" w:w="1440"/>
           </w:tcPr>
-          <w:p/>
+          <w:p>
+            <w:r>
+              <w:t>(3)</w:t>
+            </w:r>
+          </w:p>
         </w:tc>
         <w:tc>
           <w:tcPr>
             <w:tcW w:type="dxa" w:w="1440"/>
           </w:tcPr>
-          <w:p>
-            <w:r>
-              <w:t>(4)</w:t>
-            </w:r>
-          </w:p>
+          <w:p/>
         </w:tc>
         <w:tc>
           <w:tcPr>
@@ -341,7 +318,7 @@
           </w:tcPr>
           <w:p>
             <w:r>
-              <w:t>Автор: Україна</w:t>
+              <w:t>Автор: Предмет побуту</w:t>
             </w:r>
           </w:p>
         </w:tc>
@@ -361,7 +338,7 @@
           </w:tcPr>
           <w:p>
             <w:r>
-              <w:t>Назва: Фібула</w:t>
+              <w:t>Назва: Гармата</w:t>
             </w:r>
           </w:p>
         </w:tc>
@@ -381,7 +358,7 @@
           </w:tcPr>
           <w:p>
             <w:r>
-              <w:t>Час створення: XVIII ст.</w:t>
+              <w:t>Час створення: 1342</w:t>
             </w:r>
           </w:p>
         </w:tc>
@@ -401,7 +378,7 @@
           </w:tcPr>
           <w:p>
             <w:r>
-              <w:t>Матеріал, основа: Деревина, залізо, срібло</w:t>
+              <w:t>Матеріал, основа: Деревина, залізо, мідь, срібло</w:t>
             </w:r>
           </w:p>
         </w:tc>
@@ -421,7 +398,7 @@
           </w:tcPr>
           <w:p>
             <w:r>
-              <w:t>Техніка виконання: Різьблення, лиття, плакетування</w:t>
+              <w:t>Техніка виконання: Різьблення, лиття, інкрустація</w:t>
             </w:r>
           </w:p>
         </w:tc>
@@ -441,7 +418,7 @@
           </w:tcPr>
           <w:p>
             <w:r>
-              <w:t>Розміри: 45х34х56</w:t>
+              <w:t>Розміри: 12\32\7см</w:t>
             </w:r>
           </w:p>
         </w:tc>
@@ -461,7 +438,7 @@
           </w:tcPr>
           <w:p>
             <w:r>
-              <w:t>Вага: 140 грам</w:t>
+              <w:t>Вага: 900 г.</w:t>
             </w:r>
           </w:p>
         </w:tc>
@@ -535,7 +512,7 @@
           </w:tcPr>
           <w:p>
             <w:r>
-              <w:t>Дата передання: 18.04.2022</w:t>
+              <w:t>Дата передання: 22.04.2022</w:t>
             </w:r>
           </w:p>
         </w:tc>
@@ -557,7 +534,7 @@
           </w:tcPr>
           <w:p>
             <w:r>
-              <w:t>Дата завершення: 18.05.2022</w:t>
+              <w:t>Дата завершення: 22.05.2022</w:t>
             </w:r>
           </w:p>
         </w:tc>
@@ -567,7 +544,7 @@
           </w:tcPr>
           <w:p>
             <w:r>
-              <w:t>Керівник: Прізвище І. Викладач</w:t>
+              <w:t>Керівник: Вчителів. А. В.</w:t>
             </w:r>
           </w:p>
         </w:tc>
@@ -632,67 +609,55 @@
         <w:t>I. Візуальне дослідження (опис пам’ятки):</w:t>
         <w:br/>
         <w:br/>
-        <w:t xml:space="preserve">    1.Вказати назву (якщо є спеціальний термін).</w:t>
+        <w:t>1.Вказати назву (якщо є спеціальний термін).</w:t>
         <w:br/>
         <w:br/>
-        <w:t xml:space="preserve">    2.Описати форму та колір.</w:t>
+        <w:t>2.Описати форму та колір.</w:t>
         <w:br/>
         <w:br/>
         <w:t>II. Описати вигляд предмета:</w:t>
         <w:br/>
         <w:br/>
-        <w:t xml:space="preserve">    1. Складові предмета, їх геометрична форма;</w:t>
+        <w:t>1. Складові предмета, їх геометрична форма;</w:t>
         <w:br/>
         <w:br/>
         <w:t>III. Забруднення:</w:t>
         <w:br/>
         <w:br/>
-        <w:t xml:space="preserve">    1.Нестійкі (пилові, брудові, ґрунтові) .</w:t>
+        <w:t>1.Нестійкі (пилові, брудові, ґрунтові) .</w:t>
         <w:br/>
         <w:br/>
-        <w:t xml:space="preserve">    2.Стійкі (вапнякові, природні та синтетичні смоли, висоли, гіпсові забруднення, плями кислів металів, сліди кіптяви,</w:t>
+        <w:t>2.Стійкі (вапнякові, природні та синтетичні смоли, висоли, гіпсові забруднення, плями кислів металів, сліди кіптяви, пеку, жиру, плями від пластиліну, масляної фарби, воску, клейові забруднення, чорнила, туш, записи фарбами (якого кольору), забруднення фарбами від попередніх тонувань – місцезнаходження фарби, забруднення на зламах фрагментів (від клею, вапнякових нашарувань, пило брудові, ґрунтові і т.д.).</w:t>
         <w:br/>
         <w:br/>
-        <w:t xml:space="preserve">        пеку, жиру, плями від пластиліну, масляної фарби, воску, клейові забруднення, чорнила, туш,</w:t>
-        <w:br/>
-        <w:br/>
-        <w:t xml:space="preserve">        записи фарбами (якого кольору), забруднення фарбами  від попередніх тонувань – місцезнаходження фарби,</w:t>
-        <w:br/>
-        <w:br/>
-        <w:t xml:space="preserve">        забруднення на зламах фрагментів (від клею, вапнякових нашарувань, пило брудові, ґрунтові і т.д.).</w:t>
-        <w:br/>
-        <w:br/>
-        <w:t xml:space="preserve">    3.Визначити за візуальним спостереженням яким клеєм склеєно фрагменти (клеєм БФ (світло-коричневого, коричневого, червоного кольору, прозорий),</w:t>
-        <w:br/>
-        <w:br/>
-        <w:t xml:space="preserve">        ПВА (полівінилацетатний клей молочного кольору, непрозорий, безбарвний, прозорий)</w:t>
+        <w:t>3.Визначити за візуальним спостереженням яким клеєм склеєно фрагменти (клеєм БФ (світло-коричневого, коричневого, червоного кольору, прозорий), ПВА (полівінилацетатний клей молочного кольору, непрозорий, безбарвний, прозорий)</w:t>
         <w:br/>
         <w:br/>
         <w:t>Визначити форму забруднення (у вигляді локальних плям, неправильної форми, повсюдно, забруднення якоїсь частини пам’ятки).</w:t>
         <w:br/>
         <w:br/>
-        <w:t xml:space="preserve">    Матеріали:</w:t>
+        <w:t>Матеріали:</w:t>
         <w:br/>
         <w:br/>
         <w:t>(ДЕРЕВИНА):</w:t>
         <w:br/>
         <w:br/>
-        <w:t xml:space="preserve">    1.Вказати спосіб виготовлення (різьблення, слюсарні роботи); </w:t>
+        <w:t xml:space="preserve">1.Вказати спосіб виготовлення (різьблення, слюсарні роботи); </w:t>
         <w:br/>
         <w:br/>
-        <w:t xml:space="preserve">    2.Вказати якій породі деревини відповідає орнамент.</w:t>
+        <w:t>2.Вказати якій породі деревини відповідає орнамент.</w:t>
         <w:br/>
         <w:br/>
-        <w:t xml:space="preserve">    3.Описати різьблення, орнамент (заглиблений, рельєфний).</w:t>
+        <w:t>3.Описати різьблення, орнамент (заглиблений, рельєфний).</w:t>
         <w:br/>
         <w:br/>
-        <w:t xml:space="preserve">    4.Описати стан фарбового шару (ступінь зчеплення), розпис (монохромний, поліхромний, колір фарб)</w:t>
+        <w:t>4.Описати стан фарбового шару (ступінь зчеплення), розпис (монохромний, поліхромний, колір фарб)</w:t>
         <w:br/>
         <w:br/>
         <w:t>(МЕТАЛ):</w:t>
         <w:br/>
         <w:br/>
-        <w:t xml:space="preserve">    1.Вказати спосіб виготовлення (лиття, слюсарні роботи, гравіювання, травлення, інкрустація, зернь, паяння)</w:t>
+        <w:t>1.Вказати спосіб виготовлення (лиття, слюсарні роботи, гравіювання, травлення, інкрустація, зернь, паяння)</w:t>
       </w:r>
     </w:p>
     <w:p>
@@ -715,109 +680,91 @@
         <w:t>ІV. Попередня реставрація:</w:t>
         <w:br/>
         <w:br/>
-        <w:t xml:space="preserve">    1. Якщо була – описати якість попередньої реставрації).</w:t>
+        <w:t>1. Якщо була – описати якість попередньої реставрації).</w:t>
         <w:br/>
         <w:br/>
-        <w:t xml:space="preserve">    2. Свідчення про попередню реставрацію (відсутні, якщо є вказати джерело чи з чиїх слів записано).</w:t>
+        <w:t>2. Свідчення про попередню реставрацію (відсутні, якщо є вказати джерело чи з чиїх слів записано).</w:t>
         <w:br/>
         <w:br/>
-        <w:t xml:space="preserve">    3. Реставрація не повна якщо:</w:t>
+        <w:t>3. Реставрація не повна якщо:</w:t>
         <w:br/>
         <w:br/>
-        <w:t xml:space="preserve">        -  фрагменти склеєні, а втрати не восповнені;</w:t>
+        <w:t>-  фрагменти склеєні, а втрати не восповнені;</w:t>
         <w:br/>
         <w:br/>
-        <w:t xml:space="preserve">        -восповнені частково;</w:t>
+        <w:t>-восповнені частково;</w:t>
         <w:br/>
         <w:br/>
-        <w:t xml:space="preserve">        -є втрати у будь-якій частині виробу (вказати місце втрати, форму, розмір).</w:t>
+        <w:t>-є втрати у будь-якій частині виробу (вказати місце втрати, форму, розмір).</w:t>
         <w:br/>
         <w:br/>
         <w:t>V. Опис наявних втрат та пошкоджень:</w:t>
         <w:br/>
         <w:br/>
-        <w:t xml:space="preserve">    1. Вказати із якої кількості фрагментів складається пам’ятка.</w:t>
+        <w:t>1. Вказати із якої кількості фрагментів складається пам’ятка.</w:t>
         <w:br/>
         <w:br/>
-        <w:t xml:space="preserve">    2. Вказати на якість попереднього склеювання, доповнення.</w:t>
+        <w:t>2. Вказати на якість попереднього склеювання, доповнення.</w:t>
         <w:br/>
         <w:br/>
-        <w:t xml:space="preserve">    3. Вказати які частини пам’ятки відсутні (вказати розмір в см/мм та кв. см/мм).</w:t>
+        <w:t>3. Вказати які частини пам’ятки відсутні (вказати розмір в см/мм та кв. см/мм).</w:t>
         <w:br/>
         <w:br/>
-        <w:t xml:space="preserve">    4. Вказати пошкодження, відслоюваня, розшарування, деформації.</w:t>
+        <w:t>4. Вказати пошкодження, відслоюваня, розшарування, деформації.</w:t>
         <w:br/>
         <w:br/>
-        <w:t xml:space="preserve">    5. Визначити дефекти:</w:t>
+        <w:t>5. Визначити дефекти:</w:t>
         <w:br/>
         <w:br/>
-        <w:t xml:space="preserve">        -привнесені від археологічного чи реставраційного інструменту, помітки олівцем і т.д.;</w:t>
+        <w:t>-привнесені від археологічного чи реставраційного інструменту, помітки олівцем і т.д.;</w:t>
         <w:br/>
         <w:br/>
-        <w:t xml:space="preserve">        -виробничі;</w:t>
+        <w:t>-виробничі;</w:t>
         <w:br/>
         <w:br/>
-        <w:t xml:space="preserve">        -тріщини (наскрізні, не наскрізні, волосяні (вказати форму, розмір, розташування);</w:t>
+        <w:t>-тріщини (наскрізні, не наскрізні, волосяні (вказати форму, розмір, розташування);</w:t>
         <w:br/>
         <w:br/>
-        <w:t xml:space="preserve">        -сколи, вибоїни, незначні втрати, каверни, пробоїни, викришування, потертості, подряпини (вказати форму, розмір, розташування);</w:t>
+        <w:t>-сколи, вибоїни, незначні втрати, каверни, пробоїни, викришування, потертості, подряпини (вказати форму, розмір, розташування);</w:t>
         <w:br/>
         <w:br/>
-        <w:t xml:space="preserve">        -визначити дефекти тонувань (якщо є розпис, консерваційного покриття – описати колір, стан збереження,</w:t>
-        <w:br/>
-        <w:br/>
-        <w:t xml:space="preserve">        наявні значні або незначні, часткові, локальні втрати, потертості відшарування (вказати форму, розмір, розташування);</w:t>
+        <w:t>-визначити дефекти тонувань (якщо є розпис, консерваційного покриття – описати колір, стан збереження, наявні значні або незначні, часткові, локальні втрати, потертості відшарування (вказати форму, розмір, розташування);</w:t>
         <w:br/>
         <w:br/>
         <w:t>VІ. Біологічні пошкодження і руйнування:</w:t>
         <w:br/>
         <w:br/>
-        <w:t xml:space="preserve">    6.Бактерії, гриби та продукти їх життєдіяльності.</w:t>
+        <w:t>6.Бактерії, гриби та продукти їх життєдіяльності.</w:t>
         <w:br/>
         <w:br/>
         <w:t>(ДЕРЕВИНА):</w:t>
         <w:br/>
         <w:br/>
-        <w:t xml:space="preserve">    1.Описати стан деревини (відмінний, уражений шкідниками, трухлявий, деформації, поверхня спучена, слоїста і т.д.)</w:t>
+        <w:t>1.Описати стан деревини (відмінний, уражений шкідниками, трухлявий, деформації, поверхня спучена, слоїста і т.д.)</w:t>
         <w:br/>
         <w:br/>
         <w:t>(МЕТАЛ):</w:t>
         <w:br/>
         <w:br/>
-        <w:t xml:space="preserve">    1. Визначити ступінь збереженості предмета:</w:t>
+        <w:t>1. Визначити ступінь збереженості предмета:</w:t>
         <w:br/>
         <w:br/>
-        <w:t xml:space="preserve">        -Предмет гарної збереженості (новий метал, локальна корозія, загальне забруднення);</w:t>
+        <w:t>-Предмет гарної збереженості (новий метал, локальна корозія, загальне забруднення);</w:t>
         <w:br/>
         <w:br/>
-        <w:t xml:space="preserve">        -Предмет задовільної збереженості (новий метал, загальне забруднення, суцільна корозія або благородна патина, </w:t>
+        <w:t>-Предмет задовільної збереженості (новий метал, загальне забруднення, суцільна корозія або благородна патина, декор добре читається, металеве ядро не мінералізоване,наявні потертості, незначна деформація)</w:t>
         <w:br/>
         <w:br/>
-        <w:t xml:space="preserve">            декор добре читається, металеве ядро не мінералізоване,наявні потертості, незначна деформація)</w:t>
+        <w:t>-Новий метал поганої збереженості (загальні пило-брудові нашарування, суцільна корозія, наявні локальні рецедивуючі продукти корозії, значна деформація, втрати).</w:t>
         <w:br/>
         <w:br/>
-        <w:t xml:space="preserve">        -Новий метал поганої збереженості (загальні пило-брудові нашарування, суцільна корозія, </w:t>
+        <w:t>-Археологічний метал (наявний товстий шар корозійного нашарування, міжкристалітна корозія, крихкість, тріщини, втрати, крізна корозія. Декор читається погано, форми предмета та металеве ядро збережені)</w:t>
         <w:br/>
         <w:br/>
-        <w:t xml:space="preserve">            наявні локальні рецедивуючі продукти корозії, значна деформація, втрати).</w:t>
+        <w:t>-Археологічний метал з частково мінералізованим металевим ядром (форма предмету читається погано, механічна міцність слабка, можливі руйнування, крізна корозія, наявна часткова мінералізація металевого ядра).</w:t>
         <w:br/>
         <w:br/>
-        <w:t xml:space="preserve">        -Археологічний метал (наявний товстий шар корозійного нашарування, міжкристалітна корозія, крихкість, тріщини, </w:t>
-        <w:br/>
-        <w:br/>
-        <w:t xml:space="preserve">            втрати, крізна корозія. Декор читається погано, форми предмета та металеве ядро збережені)</w:t>
-        <w:br/>
-        <w:br/>
-        <w:t xml:space="preserve">        -Археологічний метал з частково мінералізованим металевим ядром (форма предмету читається погано, </w:t>
-        <w:br/>
-        <w:br/>
-        <w:t xml:space="preserve">            механічна міцність слабка, можливі руйнування, крізна корозія, наявна часткова мінералізація металевого ядра).</w:t>
-        <w:br/>
-        <w:br/>
-        <w:t xml:space="preserve">        -Археологічний метал з повністю мінералізованим металевим ядром (предмет перетворився на безформну масу, </w:t>
-        <w:br/>
-        <w:br/>
-        <w:t xml:space="preserve">            що складається з продуктів корозії і не має механічної міцності).</w:t>
+        <w:t>-Археологічний метал з повністю мінералізованим металевим ядром (предмет перетворився на безформну масу, що складається з продуктів корозії і не має механічної міцності).</w:t>
       </w:r>
     </w:p>
     <w:p>
@@ -837,10 +784,10 @@
         <w:jc w:val="left"/>
       </w:pPr>
       <w:r>
-        <w:t>1. Вказати де, яким чорнилом, які номери написано (написи та шифри необхідно фотофіксувати).</w:t>
+        <w:t>Вказати де, яким чорнилом, які номери написано (написи та шифри необхідно фотофіксувати).</w:t>
         <w:br/>
         <w:br/>
-        <w:t xml:space="preserve"> Марки (описати місцезнаходження, зовнішній вигляд марки або етикетки, колір і розмір, чим написано і чим приклеєний шифр).</w:t>
+        <w:t>Марки (описати місцезнаходження, зовнішній вигляд марки або етикетки, колір і розмір, чим написано і чим приклеєний шифр).</w:t>
       </w:r>
     </w:p>
     <w:p>
@@ -860,24 +807,483 @@
         <w:jc w:val="left"/>
       </w:pPr>
       <w:r>
-        <w:t>Довжина: 32 мм;</w:t>
+        <w:t>Довжина: 21 мм;</w:t>
         <w:br/>
         <w:br/>
-        <w:t>Висота: 43 мм;</w:t>
+        <w:t>Висота: 15 мм;</w:t>
         <w:br/>
         <w:br/>
-        <w:t>Ширина: 5 мм;</w:t>
+        <w:t>Ширина: 70 мм;</w:t>
         <w:br/>
         <w:br/>
-        <w:t>Товщина: 11 мм.</w:t>
-        <w:br/>
-        <w:br/>
-        <w:t xml:space="preserve">    </w:t>
+        <w:t>Товщина: 32 мм.</w:t>
       </w:r>
     </w:p>
     <w:p>
       <w:r>
         <w:br w:type="page"/>
+      </w:r>
+    </w:p>
+    <w:p>
+      <w:pPr>
+        <w:jc w:val="left"/>
+      </w:pPr>
+      <w:r>
+        <w:rPr>
+          <w:b/>
+        </w:rPr>
+        <w:t>6.2. За даними лабораторних досліджень:</w:t>
+      </w:r>
+    </w:p>
+    <w:tbl>
+      <w:tblPr>
+        <w:tblStyle w:val="TableGrid"/>
+        <w:tblW w:type="auto" w:w="0"/>
+        <w:jc w:val="center"/>
+        <w:tblLayout w:type="fixed"/>
+        <w:tblLook w:firstColumn="1" w:firstRow="1" w:lastColumn="0" w:lastRow="0" w:noHBand="0" w:noVBand="1" w:val="04A0"/>
+      </w:tblPr>
+      <w:tblGrid>
+        <w:gridCol w:w="2880"/>
+        <w:gridCol w:w="4320"/>
+        <w:gridCol w:w="1440"/>
+      </w:tblGrid>
+      <w:tr>
+        <w:tc>
+          <w:tcPr>
+            <w:tcW w:type="dxa" w:w="2880"/>
+          </w:tcPr>
+          <w:p>
+            <w:r>
+              <w:t>Мета дослідження</w:t>
+            </w:r>
+          </w:p>
+        </w:tc>
+        <w:tc>
+          <w:tcPr>
+            <w:tcW w:type="dxa" w:w="2880"/>
+          </w:tcPr>
+          <w:p>
+            <w:r>
+              <w:t>Методи і результати дослідження</w:t>
+            </w:r>
+          </w:p>
+        </w:tc>
+        <w:tc>
+          <w:tcPr>
+            <w:tcW w:type="dxa" w:w="2880"/>
+          </w:tcPr>
+          <w:p>
+            <w:r>
+              <w:t>Виконавець та дата</w:t>
+            </w:r>
+          </w:p>
+        </w:tc>
+      </w:tr>
+      <w:tr>
+        <w:tc>
+          <w:tcPr>
+            <w:tcW w:type="dxa" w:w="2880"/>
+          </w:tcPr>
+          <w:p>
+            <w:r>
+              <w:t>Визначення заліза фізичним методом</w:t>
+              <w:br/>
+              <w:br/>
+              <w:br/>
+              <w:br/>
+              <w:br/>
+              <w:br/>
+              <w:br/>
+              <w:br/>
+              <w:br/>
+              <w:br/>
+              <w:t>Визначення продуктів корозії заліза методом світлової мікроскопії</w:t>
+              <w:br/>
+              <w:br/>
+              <w:br/>
+              <w:br/>
+              <w:br/>
+              <w:br/>
+              <w:br/>
+              <w:br/>
+              <w:br/>
+              <w:br/>
+              <w:br/>
+              <w:br/>
+              <w:t>Визначення металу мідного кольору</w:t>
+              <w:br/>
+              <w:br/>
+              <w:br/>
+              <w:br/>
+              <w:br/>
+              <w:br/>
+              <w:br/>
+              <w:br/>
+              <w:br/>
+              <w:br/>
+              <w:br/>
+              <w:br/>
+              <w:br/>
+              <w:br/>
+              <w:br/>
+              <w:br/>
+              <w:br/>
+              <w:br/>
+              <w:br/>
+              <w:br/>
+              <w:br/>
+              <w:br/>
+              <w:br/>
+              <w:br/>
+              <w:br/>
+              <w:br/>
+              <w:br/>
+              <w:br/>
+              <w:br/>
+              <w:br/>
+              <w:t>Визначення продуктів корозії міді методом світлової мікроскопії</w:t>
+              <w:br/>
+              <w:br/>
+              <w:br/>
+              <w:br/>
+              <w:br/>
+              <w:br/>
+              <w:br/>
+              <w:br/>
+              <w:br/>
+              <w:br/>
+              <w:t>Визначення металу на вміст срібла</w:t>
+              <w:br/>
+              <w:br/>
+              <w:br/>
+              <w:br/>
+              <w:br/>
+              <w:br/>
+              <w:br/>
+              <w:br/>
+              <w:br/>
+              <w:br/>
+              <w:br/>
+              <w:br/>
+              <w:br/>
+              <w:br/>
+              <w:br/>
+              <w:br/>
+              <w:t>Визначення продуктів корозії методом світлової мікроскопії</w:t>
+              <w:br/>
+              <w:br/>
+              <w:br/>
+              <w:br/>
+              <w:br/>
+              <w:br/>
+              <w:br/>
+              <w:br/>
+              <w:br/>
+              <w:br/>
+              <w:br/>
+              <w:br/>
+              <w:br/>
+              <w:br/>
+              <w:t>Визначення якості металу</w:t>
+              <w:br/>
+              <w:br/>
+              <w:br/>
+              <w:br/>
+              <w:br/>
+              <w:br/>
+              <w:br/>
+              <w:br/>
+            </w:r>
+          </w:p>
+        </w:tc>
+        <w:tc>
+          <w:tcPr>
+            <w:tcW w:type="dxa" w:w="2880"/>
+          </w:tcPr>
+          <w:p>
+            <w:r>
+              <w:t>Для визначення заліза використовувався магніт.</w:t>
+              <w:br/>
+              <w:br/>
+              <w:t>Висновок:</w:t>
+              <w:br/>
+              <w:br/>
+              <w:t>Усі деталі предмета мають магнітні властивості та виготовлені з заліза</w:t>
+              <w:br/>
+              <w:br/>
+              <w:br/>
+              <w:br/>
+              <w:t>Під мікроскопом МБС-10 були виявлені продукти корозії заліза,</w:t>
+              <w:br/>
+              <w:br/>
+              <w:t>колір яких характерний для :</w:t>
+              <w:br/>
+              <w:br/>
+              <w:t>-оксидів заліза</w:t>
+              <w:br/>
+              <w:br/>
+              <w:t>-гідроксидів заліза</w:t>
+              <w:br/>
+              <w:br/>
+              <w:t>Висновок:</w:t>
+              <w:br/>
+              <w:br/>
+              <w:t>сплав на основі заліза</w:t>
+              <w:br/>
+              <w:br/>
+              <w:br/>
+              <w:br/>
+              <w:t xml:space="preserve">Метал мідного кольору визначено </w:t>
+              <w:br/>
+              <w:br/>
+              <w:t xml:space="preserve">за допомогою 50% азотної кислоти. </w:t>
+              <w:br/>
+              <w:br/>
+              <w:t xml:space="preserve">На очищену поверхню досліджуваного </w:t>
+              <w:br/>
+              <w:br/>
+              <w:t xml:space="preserve">матеріалу було нанесено краплю </w:t>
+              <w:br/>
+              <w:br/>
+              <w:t xml:space="preserve">розчину азотної кислоти з водою в співвідношенні 1:1. </w:t>
+              <w:br/>
+              <w:br/>
+              <w:t xml:space="preserve">Після початку реакції і </w:t>
+              <w:br/>
+              <w:br/>
+              <w:t xml:space="preserve">газовиділення краплю обережно </w:t>
+              <w:br/>
+              <w:br/>
+              <w:t xml:space="preserve">промокнули фільтрувальним папером. </w:t>
+              <w:br/>
+              <w:br/>
+              <w:t xml:space="preserve">Папір було вміщено в пари аміаку, </w:t>
+              <w:br/>
+              <w:br/>
+              <w:t xml:space="preserve">після чого пляма на папері </w:t>
+              <w:br/>
+              <w:br/>
+              <w:t xml:space="preserve">забарвилась у темно-блакитний </w:t>
+              <w:br/>
+              <w:br/>
+              <w:t>колір.</w:t>
+              <w:br/>
+              <w:br/>
+              <w:t>Висновок:</w:t>
+              <w:br/>
+              <w:br/>
+              <w:t>сплав на основі міді.</w:t>
+              <w:br/>
+              <w:br/>
+              <w:br/>
+              <w:br/>
+              <w:t>Під мікроскопом МБС-10 були виявлені продукти корозії міді,</w:t>
+              <w:br/>
+              <w:br/>
+              <w:t>колір яких характерний для:</w:t>
+              <w:br/>
+              <w:br/>
+              <w:t>-вуглекислих солей міді.</w:t>
+              <w:br/>
+              <w:br/>
+              <w:t>Висновок:</w:t>
+              <w:br/>
+              <w:br/>
+              <w:t>сплав  на основі міді.</w:t>
+              <w:br/>
+              <w:br/>
+              <w:br/>
+              <w:br/>
+              <w:t xml:space="preserve">На очищену поверхню було нанесено </w:t>
+              <w:br/>
+              <w:br/>
+              <w:t xml:space="preserve">краплю "червоної пробірної </w:t>
+              <w:br/>
+              <w:br/>
+              <w:t>кислоти",</w:t>
+              <w:br/>
+              <w:br/>
+              <w:t xml:space="preserve">через кілька секунд пляма </w:t>
+              <w:br/>
+              <w:br/>
+              <w:t xml:space="preserve">забарвилась у колір червоного </w:t>
+              <w:br/>
+              <w:br/>
+              <w:t>біхромату срібла.</w:t>
+              <w:br/>
+              <w:br/>
+              <w:t>Висновок:</w:t>
+              <w:br/>
+              <w:br/>
+              <w:t>сплав на основі срібла.</w:t>
+              <w:br/>
+              <w:br/>
+              <w:br/>
+              <w:br/>
+              <w:t>Під мікроскопом МБС-10 були виявлені продукти корозії міді,</w:t>
+              <w:br/>
+              <w:br/>
+              <w:t>колір яких характерний для:</w:t>
+              <w:br/>
+              <w:br/>
+              <w:t>-хлорної міді</w:t>
+              <w:br/>
+              <w:br/>
+              <w:t>-сульфідів срібла</w:t>
+              <w:br/>
+              <w:br/>
+              <w:t>Висновок:</w:t>
+              <w:br/>
+              <w:br/>
+              <w:t>сплав має вміст міді.</w:t>
+              <w:br/>
+              <w:br/>
+              <w:br/>
+              <w:br/>
+              <w:t>Апробація проводилась пробірним наглядом.</w:t>
+              <w:br/>
+              <w:br/>
+              <w:t>Висновок:</w:t>
+              <w:br/>
+              <w:br/>
+              <w:t>експонат відповідає пробі срібла 875.</w:t>
+              <w:br/>
+              <w:br/>
+              <w:br/>
+              <w:br/>
+            </w:r>
+          </w:p>
+        </w:tc>
+        <w:tc>
+          <w:tcPr>
+            <w:tcW w:type="dxa" w:w="2880"/>
+          </w:tcPr>
+          <w:p>
+            <w:r>
+              <w:t>Прізвище І. 0 Курс</w:t>
+            </w:r>
+          </w:p>
+        </w:tc>
+      </w:tr>
+    </w:tbl>
+    <w:p>
+      <w:pPr>
+        <w:jc w:val="left"/>
+      </w:pPr>
+      <w:r>
+        <w:rPr>
+          <w:b/>
+        </w:rPr>
+        <w:t>6.3 Загальний висновок за результатами досліджень:</w:t>
+      </w:r>
+    </w:p>
+    <w:p>
+      <w:pPr>
+        <w:ind w:firstLine="360"/>
+        <w:jc w:val="left"/>
+      </w:pPr>
+      <w:r>
+        <w:t>Пам'ятка вкрита нестійкими пиловими/пило-брудовими нашаруваннями/кородована/має сколи/тріщини/вибоїни/втрати,</w:t>
+        <w:br/>
+        <w:br/>
+        <w:t>уражена грибами/бактеріями/комахами/продуктами їх життєдіяльності. Предмет потребує надання експозиційного вигляду.</w:t>
+        <w:br/>
+        <w:br/>
+      </w:r>
+    </w:p>
+    <w:p>
+      <w:r>
+        <w:br w:type="page"/>
+      </w:r>
+    </w:p>
+    <w:p>
+      <w:pPr>
+        <w:jc w:val="left"/>
+      </w:pPr>
+      <w:r>
+        <w:rPr>
+          <w:b/>
+        </w:rPr>
+        <w:t>7. Програма проведення реставраційних заходів та їх обгрунтування:</w:t>
+      </w:r>
+    </w:p>
+    <w:p>
+      <w:pPr>
+        <w:jc w:val="left"/>
+      </w:pPr>
+      <w:r>
+        <w:rPr>
+          <w:rStyle w:val="Emphasis"/>
+        </w:rPr>
+        <w:t>Послідовність заходів</w:t>
+      </w:r>
+    </w:p>
+    <w:p>
+      <w:pPr>
+        <w:jc w:val="left"/>
+      </w:pPr>
+      <w:r>
+        <w:t>(ЗАЛІЗО)</w:t>
+        <w:br/>
+        <w:br/>
+        <w:t>1.Видалити поверхневі забруднення</w:t>
+        <w:br/>
+        <w:br/>
+        <w:t>2.Видалити стійкі забруднення</w:t>
+        <w:br/>
+        <w:br/>
+        <w:t>3.Видалити продукти корозії</w:t>
+        <w:br/>
+        <w:br/>
+        <w:t>4.Виготовити втрачений елемент</w:t>
+        <w:br/>
+        <w:br/>
+        <w:t>5.Провести стабілізацію продуктів корозії</w:t>
+        <w:br/>
+        <w:br/>
+        <w:t>6.Провести консервацію</w:t>
+        <w:br/>
+        <w:br/>
+        <w:t>(МІДЬ)</w:t>
+        <w:br/>
+        <w:br/>
+        <w:t>1.Видалити поверхневі забруднення</w:t>
+        <w:br/>
+        <w:br/>
+        <w:t>2.Видалити стійкі забруднення</w:t>
+        <w:br/>
+        <w:br/>
+        <w:t>3.Видалити продукти корозії</w:t>
+        <w:br/>
+        <w:br/>
+        <w:t>4.Провести стабілізацію продуктів корозії</w:t>
+        <w:br/>
+        <w:br/>
+        <w:t>5.Провести консервацію</w:t>
+        <w:br/>
+        <w:br/>
+        <w:t>(СРІБЛО)</w:t>
+        <w:br/>
+        <w:br/>
+        <w:t>Видалити поверхневі забруднення</w:t>
+        <w:br/>
+        <w:br/>
+        <w:t>Видалити стійкі забруднення</w:t>
+        <w:br/>
+        <w:br/>
+        <w:t>Видалити продукти корозії</w:t>
+        <w:br/>
+        <w:br/>
+        <w:t>Видалити залишки олов’яного припою</w:t>
+        <w:br/>
+        <w:br/>
+        <w:t>Провести стабілізацію</w:t>
+        <w:br/>
+        <w:br/>
+        <w:t>Провести консервацію</w:t>
+        <w:br/>
+        <w:br/>
       </w:r>
     </w:p>
     <w:p>
@@ -893,7 +1299,7 @@
         <w:pStyle w:val="Title"/>
       </w:pPr>
       <w:r>
-        <w:t>номер паспорта: № паспорта 5</w:t>
+        <w:t>номер паспорта: № паспорта 11</w:t>
       </w:r>
     </w:p>
     <w:p>

</xml_diff>

<commit_message>
Fourth page of passport built automatically
</commit_message>
<xml_diff>
--- a/filled_passport.docx
+++ b/filled_passport.docx
@@ -25,7 +25,7 @@
               <w:t>№ реставраційного паспорта:</w:t>
               <w:br/>
               <w:br/>
-              <w:t>№ паспорта 11</w:t>
+              <w:t>№ паспорта 13</w:t>
             </w:r>
           </w:p>
         </w:tc>
@@ -38,7 +38,7 @@
               <w:t>інвентарний № пам'ятки</w:t>
               <w:br/>
               <w:br/>
-              <w:t>інв. № 11</w:t>
+              <w:t>інв. № 13</w:t>
             </w:r>
           </w:p>
         </w:tc>
@@ -50,10 +50,10 @@
             <w:r>
               <w:t>Акт приймання</w:t>
               <w:br/>
-              <w:t>№ 11</w:t>
-              <w:br/>
-              <w:br/>
-              <w:t>від 22.05.2022</w:t>
+              <w:t>№ 13</w:t>
+              <w:br/>
+              <w:br/>
+              <w:t>від 23.05.2022</w:t>
             </w:r>
           </w:p>
         </w:tc>
@@ -233,17 +233,17 @@
           <w:tcPr>
             <w:tcW w:type="dxa" w:w="1440"/>
           </w:tcPr>
-          <w:p/>
+          <w:p>
+            <w:r>
+              <w:t>(2)</w:t>
+            </w:r>
+          </w:p>
         </w:tc>
         <w:tc>
           <w:tcPr>
             <w:tcW w:type="dxa" w:w="1440"/>
           </w:tcPr>
-          <w:p>
-            <w:r>
-              <w:t>(3)</w:t>
-            </w:r>
-          </w:p>
+          <w:p/>
         </w:tc>
         <w:tc>
           <w:tcPr>
@@ -275,7 +275,7 @@
         <w:jc w:val="center"/>
       </w:pPr>
       <w:r>
-        <w:t>Національний музей українського народного мистецтва</w:t>
+        <w:t>НМУНДМ</w:t>
       </w:r>
     </w:p>
     <w:tbl>
@@ -318,7 +318,7 @@
           </w:tcPr>
           <w:p>
             <w:r>
-              <w:t>Автор: Предмет побуту</w:t>
+              <w:t>Автор: Україна</w:t>
             </w:r>
           </w:p>
         </w:tc>
@@ -338,7 +338,7 @@
           </w:tcPr>
           <w:p>
             <w:r>
-              <w:t>Назва: Гармата</w:t>
+              <w:t>Назва: шабля</w:t>
             </w:r>
           </w:p>
         </w:tc>
@@ -358,7 +358,7 @@
           </w:tcPr>
           <w:p>
             <w:r>
-              <w:t>Час створення: 1342</w:t>
+              <w:t>Час створення: XVIII ст.</w:t>
             </w:r>
           </w:p>
         </w:tc>
@@ -378,7 +378,7 @@
           </w:tcPr>
           <w:p>
             <w:r>
-              <w:t>Матеріал, основа: Деревина, залізо, мідь, срібло</w:t>
+              <w:t>Матеріал, основа: Деревина, залізо, мідь</w:t>
             </w:r>
           </w:p>
         </w:tc>
@@ -398,7 +398,7 @@
           </w:tcPr>
           <w:p>
             <w:r>
-              <w:t>Техніка виконання: Різьблення, лиття, інкрустація</w:t>
+              <w:t>Техніка виконання: Різьблення, лиття</w:t>
             </w:r>
           </w:p>
         </w:tc>
@@ -418,7 +418,7 @@
           </w:tcPr>
           <w:p>
             <w:r>
-              <w:t>Розміри: 12\32\7см</w:t>
+              <w:t>Розміри: 45х34х56</w:t>
             </w:r>
           </w:p>
         </w:tc>
@@ -512,7 +512,7 @@
           </w:tcPr>
           <w:p>
             <w:r>
-              <w:t>Дата передання: 22.04.2022</w:t>
+              <w:t>Дата передання: 23.04.2022</w:t>
             </w:r>
           </w:p>
         </w:tc>
@@ -534,7 +534,7 @@
           </w:tcPr>
           <w:p>
             <w:r>
-              <w:t>Дата завершення: 22.05.2022</w:t>
+              <w:t>Дата завершення: 23.05.2022</w:t>
             </w:r>
           </w:p>
         </w:tc>
@@ -544,7 +544,7 @@
           </w:tcPr>
           <w:p>
             <w:r>
-              <w:t>Керівник: Вчителів. А. В.</w:t>
+              <w:t>Керівник: Прізвище І. Викладач</w:t>
             </w:r>
           </w:p>
         </w:tc>
@@ -807,16 +807,16 @@
         <w:jc w:val="left"/>
       </w:pPr>
       <w:r>
-        <w:t>Довжина: 21 мм;</w:t>
+        <w:t>Довжина: 102 мм;</w:t>
         <w:br/>
         <w:br/>
-        <w:t>Висота: 15 мм;</w:t>
+        <w:t>Висота: 14 мм;</w:t>
         <w:br/>
         <w:br/>
-        <w:t>Ширина: 70 мм;</w:t>
+        <w:t>Ширина: 23 мм;</w:t>
         <w:br/>
         <w:br/>
-        <w:t>Товщина: 32 мм.</w:t>
+        <w:t>Товщина: 12 мм.</w:t>
       </w:r>
     </w:p>
     <w:p>
@@ -953,47 +953,6 @@
               <w:br/>
               <w:br/>
               <w:br/>
-              <w:t>Визначення металу на вміст срібла</w:t>
-              <w:br/>
-              <w:br/>
-              <w:br/>
-              <w:br/>
-              <w:br/>
-              <w:br/>
-              <w:br/>
-              <w:br/>
-              <w:br/>
-              <w:br/>
-              <w:br/>
-              <w:br/>
-              <w:br/>
-              <w:br/>
-              <w:br/>
-              <w:br/>
-              <w:t>Визначення продуктів корозії методом світлової мікроскопії</w:t>
-              <w:br/>
-              <w:br/>
-              <w:br/>
-              <w:br/>
-              <w:br/>
-              <w:br/>
-              <w:br/>
-              <w:br/>
-              <w:br/>
-              <w:br/>
-              <w:br/>
-              <w:br/>
-              <w:br/>
-              <w:br/>
-              <w:t>Визначення якості металу</w:t>
-              <w:br/>
-              <w:br/>
-              <w:br/>
-              <w:br/>
-              <w:br/>
-              <w:br/>
-              <w:br/>
-              <w:br/>
             </w:r>
           </w:p>
         </w:tc>
@@ -1091,63 +1050,6 @@
               <w:br/>
               <w:br/>
               <w:t>сплав  на основі міді.</w:t>
-              <w:br/>
-              <w:br/>
-              <w:br/>
-              <w:br/>
-              <w:t xml:space="preserve">На очищену поверхню було нанесено </w:t>
-              <w:br/>
-              <w:br/>
-              <w:t xml:space="preserve">краплю "червоної пробірної </w:t>
-              <w:br/>
-              <w:br/>
-              <w:t>кислоти",</w:t>
-              <w:br/>
-              <w:br/>
-              <w:t xml:space="preserve">через кілька секунд пляма </w:t>
-              <w:br/>
-              <w:br/>
-              <w:t xml:space="preserve">забарвилась у колір червоного </w:t>
-              <w:br/>
-              <w:br/>
-              <w:t>біхромату срібла.</w:t>
-              <w:br/>
-              <w:br/>
-              <w:t>Висновок:</w:t>
-              <w:br/>
-              <w:br/>
-              <w:t>сплав на основі срібла.</w:t>
-              <w:br/>
-              <w:br/>
-              <w:br/>
-              <w:br/>
-              <w:t>Під мікроскопом МБС-10 були виявлені продукти корозії міді,</w:t>
-              <w:br/>
-              <w:br/>
-              <w:t>колір яких характерний для:</w:t>
-              <w:br/>
-              <w:br/>
-              <w:t>-хлорної міді</w:t>
-              <w:br/>
-              <w:br/>
-              <w:t>-сульфідів срібла</w:t>
-              <w:br/>
-              <w:br/>
-              <w:t>Висновок:</w:t>
-              <w:br/>
-              <w:br/>
-              <w:t>сплав має вміст міді.</w:t>
-              <w:br/>
-              <w:br/>
-              <w:br/>
-              <w:br/>
-              <w:t>Апробація проводилась пробірним наглядом.</w:t>
-              <w:br/>
-              <w:br/>
-              <w:t>Висновок:</w:t>
-              <w:br/>
-              <w:br/>
-              <w:t>експонат відповідає пробі срібла 875.</w:t>
               <w:br/>
               <w:br/>
               <w:br/>
@@ -1184,12 +1086,7 @@
         <w:jc w:val="left"/>
       </w:pPr>
       <w:r>
-        <w:t>Пам'ятка вкрита нестійкими пиловими/пило-брудовими нашаруваннями/кородована/має сколи/тріщини/вибоїни/втрати,</w:t>
-        <w:br/>
-        <w:br/>
-        <w:t>уражена грибами/бактеріями/комахами/продуктами їх життєдіяльності. Предмет потребує надання експозиційного вигляду.</w:t>
-        <w:br/>
-        <w:br/>
+        <w:t>Пам'ятка вкрита нестійкими пиловими/пило-брудовими нашаруваннями/кородована/має сколи/тріщини/вибоїни/втрати.</w:t>
       </w:r>
     </w:p>
     <w:p>
@@ -1263,27 +1160,440 @@
         <w:t>5.Провести консервацію</w:t>
         <w:br/>
         <w:br/>
-        <w:t>(СРІБЛО)</w:t>
+      </w:r>
+    </w:p>
+    <w:tbl>
+      <w:tblPr>
+        <w:tblStyle w:val="TableGrid"/>
+        <w:tblW w:type="auto" w:w="0"/>
+        <w:jc w:val="center"/>
+        <w:tblLook w:firstColumn="1" w:firstRow="1" w:lastColumn="0" w:lastRow="0" w:noHBand="0" w:noVBand="1" w:val="04A0"/>
+      </w:tblPr>
+      <w:tblGrid>
+        <w:gridCol w:w="8640"/>
+      </w:tblGrid>
+      <w:tr>
+        <w:tc>
+          <w:tcPr>
+            <w:tcW w:type="dxa" w:w="8640"/>
+          </w:tcPr>
+          <w:p>
+            <w:r>
+              <w:t>Програма затверджена на засіданні науково-реставраційної/реставраційної ради</w:t>
+              <w:br/>
+              <w:t>____________________________________________________________________________________________________</w:t>
+              <w:br/>
+              <w:t>місце проведення ради (назва закладу)</w:t>
+            </w:r>
+          </w:p>
+        </w:tc>
+      </w:tr>
+      <w:tr>
+        <w:tc>
+          <w:tcPr>
+            <w:tcW w:type="dxa" w:w="8640"/>
+          </w:tcPr>
+          <w:p>
+            <w:r>
+              <w:t>Протокол №____ від '     '_______________ 20___р.</w:t>
+            </w:r>
+          </w:p>
+        </w:tc>
+      </w:tr>
+    </w:tbl>
+    <w:p>
+      <w:pPr>
+        <w:jc w:val="left"/>
+      </w:pPr>
+      <w:r>
+        <w:t>Керівником роботи призначено (ПІБ):___________________________________________________________</w:t>
+      </w:r>
+    </w:p>
+    <w:p>
+      <w:pPr>
+        <w:jc w:val="left"/>
+      </w:pPr>
+      <w:r>
+        <w:t>Голова або секретар науково-реставраційної/реставраційної ради (ПІБ):__________________________________________________________________________________________________</w:t>
+      </w:r>
+    </w:p>
+    <w:p>
+      <w:pPr>
+        <w:jc w:val="left"/>
+      </w:pPr>
+      <w:r>
+        <w:rPr>
+          <w:b/>
+        </w:rPr>
+        <w:t>7. Зміни в програмі реставраційних заходів та їх обгрунтування:</w:t>
         <w:br/>
-        <w:br/>
-        <w:t>Видалити поверхневі забруднення</w:t>
-        <w:br/>
-        <w:br/>
-        <w:t>Видалити стійкі забруднення</w:t>
-        <w:br/>
-        <w:br/>
-        <w:t>Видалити продукти корозії</w:t>
-        <w:br/>
-        <w:br/>
-        <w:t>Видалити залишки олов’яного припою</w:t>
-        <w:br/>
-        <w:br/>
-        <w:t>Провести стабілізацію</w:t>
-        <w:br/>
-        <w:br/>
-        <w:t>Провести консервацію</w:t>
-        <w:br/>
-        <w:br/>
+      </w:r>
+    </w:p>
+    <w:tbl>
+      <w:tblPr>
+        <w:tblStyle w:val="TableGrid"/>
+        <w:tblW w:type="auto" w:w="0"/>
+        <w:jc w:val="center"/>
+        <w:tblLook w:firstColumn="1" w:firstRow="1" w:lastColumn="0" w:lastRow="0" w:noHBand="0" w:noVBand="1" w:val="04A0"/>
+      </w:tblPr>
+      <w:tblGrid>
+        <w:gridCol w:w="8640"/>
+      </w:tblGrid>
+      <w:tr>
+        <w:tc>
+          <w:tcPr>
+            <w:tcW w:type="dxa" w:w="8640"/>
+          </w:tcPr>
+          <w:p>
+            <w:r>
+              <w:t>Зміни в програмі затверджені на засіданні науково-реставраційної/реставраційної ради</w:t>
+              <w:br/>
+              <w:t>____________________________________________________________________________________________________</w:t>
+              <w:br/>
+              <w:t>місце проведення ради (назва закладу)</w:t>
+            </w:r>
+          </w:p>
+        </w:tc>
+      </w:tr>
+      <w:tr>
+        <w:tc>
+          <w:tcPr>
+            <w:tcW w:type="dxa" w:w="8640"/>
+          </w:tcPr>
+          <w:p>
+            <w:r>
+              <w:t>Протокол №____ від '     '_______________ 20___р.</w:t>
+            </w:r>
+          </w:p>
+        </w:tc>
+      </w:tr>
+    </w:tbl>
+    <w:p>
+      <w:pPr>
+        <w:jc w:val="left"/>
+      </w:pPr>
+      <w:r>
+        <w:t>Голова або секретар науково-реставраційної/реставраційної ради (ПІБ):__________________________________________________________________________________________________</w:t>
+      </w:r>
+    </w:p>
+    <w:p>
+      <w:r>
+        <w:br w:type="page"/>
+      </w:r>
+    </w:p>
+    <w:p>
+      <w:pPr>
+        <w:jc w:val="left"/>
+      </w:pPr>
+      <w:r>
+        <w:rPr>
+          <w:b/>
+        </w:rPr>
+        <w:t>9. Проведення реставраційних заходів:</w:t>
+      </w:r>
+    </w:p>
+    <w:tbl>
+      <w:tblPr>
+        <w:tblStyle w:val="TableGrid"/>
+        <w:tblW w:type="auto" w:w="0"/>
+        <w:jc w:val="center"/>
+        <w:tblLayout w:type="fixed"/>
+        <w:tblLook w:firstColumn="1" w:firstRow="1" w:lastColumn="0" w:lastRow="0" w:noHBand="0" w:noVBand="1" w:val="04A0"/>
+      </w:tblPr>
+      <w:tblGrid>
+        <w:gridCol w:w="4320"/>
+        <w:gridCol w:w="2304"/>
+        <w:gridCol w:w="1440"/>
+      </w:tblGrid>
+      <w:tr>
+        <w:tc>
+          <w:tcPr>
+            <w:tcW w:type="dxa" w:w="2880"/>
+          </w:tcPr>
+          <w:p>
+            <w:r>
+              <w:t>Опис операцій із зазначенням методу, методики, технології, інструментарію</w:t>
+            </w:r>
+          </w:p>
+        </w:tc>
+        <w:tc>
+          <w:tcPr>
+            <w:tcW w:type="dxa" w:w="2880"/>
+          </w:tcPr>
+          <w:p>
+            <w:r>
+              <w:t>Матеріали, хімікати (консентрація %)</w:t>
+            </w:r>
+          </w:p>
+        </w:tc>
+        <w:tc>
+          <w:tcPr>
+            <w:tcW w:type="dxa" w:w="2880"/>
+          </w:tcPr>
+          <w:p>
+            <w:r>
+              <w:t>Виконавець та дата</w:t>
+            </w:r>
+          </w:p>
+        </w:tc>
+      </w:tr>
+      <w:tr>
+        <w:tc>
+          <w:tcPr>
+            <w:tcW w:type="dxa" w:w="2880"/>
+          </w:tcPr>
+          <w:p>
+            <w:r>
+              <w:t>(ЗАЛІЗО)</w:t>
+              <w:br/>
+              <w:br/>
+              <w:t>Видалення поверхневих забруднень:</w:t>
+              <w:br/>
+              <w:br/>
+              <w:t>Проводили м'яким щетинним пензлем.</w:t>
+              <w:br/>
+              <w:br/>
+              <w:br/>
+              <w:br/>
+              <w:t>Видалення стійних забруднень:</w:t>
+              <w:br/>
+              <w:br/>
+              <w:t>Проводили тампонами змоченими в нафтовому розчиннику нефрас "Калоша".</w:t>
+              <w:br/>
+              <w:br/>
+              <w:br/>
+              <w:br/>
+              <w:t>Видалення продуктів корозії:</w:t>
+              <w:br/>
+              <w:br/>
+              <w:t>Проводили механічно, за допомогою скальпелю, бор машинки та з використанням спец. інструментів.</w:t>
+              <w:br/>
+              <w:br/>
+              <w:br/>
+              <w:br/>
+              <w:t>Виготовлення втраченого елементу:</w:t>
+              <w:br/>
+              <w:br/>
+              <w:t>Було виготовлено втрачений елемент в авторській техніці з заліза відповідно до аналогів.</w:t>
+              <w:br/>
+              <w:br/>
+              <w:br/>
+              <w:br/>
+              <w:t>Проведення стабілізації:</w:t>
+              <w:br/>
+              <w:br/>
+              <w:t>Нанесення розчину проводилося один раз. Після дії реагенту,</w:t>
+              <w:br/>
+              <w:br/>
+              <w:t>розчин було видалено за допомогою ватних тампонів змочених у розчині спирту.</w:t>
+              <w:br/>
+              <w:br/>
+              <w:br/>
+              <w:br/>
+              <w:t>Провести консервацію:</w:t>
+              <w:br/>
+              <w:br/>
+              <w:t>Проводили шляхом нанесення синтетичного воску Cosmoloid H80</w:t>
+              <w:br/>
+              <w:br/>
+              <w:t>за допомогою пензля по всій поверхні предмета.</w:t>
+              <w:br/>
+              <w:br/>
+              <w:t>(МІДЬ)</w:t>
+              <w:br/>
+              <w:br/>
+              <w:t>Видалення поверхневих забруднень:</w:t>
+              <w:br/>
+              <w:br/>
+              <w:t>Проводили м'яким щетинним пензлем.</w:t>
+              <w:br/>
+              <w:br/>
+              <w:br/>
+              <w:br/>
+              <w:t>Видалення стійних забруднень:</w:t>
+              <w:br/>
+              <w:br/>
+              <w:t>Проводили тампонами змоченими в нафтовому розчиннику нефрас "Калоша".</w:t>
+              <w:br/>
+              <w:br/>
+              <w:br/>
+              <w:br/>
+              <w:t>Видалення продуктів корозії:</w:t>
+              <w:br/>
+              <w:br/>
+              <w:t>Проводили механічно, за допомогою скальпелю, бор машинки та з використанням спец. інструментів.</w:t>
+              <w:br/>
+              <w:br/>
+              <w:br/>
+              <w:br/>
+              <w:t>Проведення стабілізації:</w:t>
+              <w:br/>
+              <w:br/>
+              <w:t>Проводили шляхом нанесення розчину бензотриазолу на всю поверхню металу за допомогою щетинного пензля.</w:t>
+              <w:br/>
+              <w:br/>
+              <w:br/>
+              <w:br/>
+              <w:t>Проведення консервації:</w:t>
+              <w:br/>
+              <w:br/>
+              <w:t>Проводили шляхом нанесення синтетичного воску Cosmoloid H80</w:t>
+              <w:br/>
+              <w:br/>
+              <w:t>за допомогою пензля по всій поверхні предмета.</w:t>
+              <w:br/>
+              <w:br/>
+            </w:r>
+          </w:p>
+        </w:tc>
+        <w:tc>
+          <w:tcPr>
+            <w:tcW w:type="dxa" w:w="2880"/>
+          </w:tcPr>
+          <w:p>
+            <w:r>
+              <w:t>(ЗАЛІЗО)</w:t>
+              <w:br/>
+              <w:br/>
+              <w:t>-</w:t>
+              <w:br/>
+              <w:br/>
+              <w:br/>
+              <w:br/>
+              <w:br/>
+              <w:br/>
+              <w:t>Нефрас "Калоша".</w:t>
+              <w:br/>
+              <w:br/>
+              <w:br/>
+              <w:br/>
+              <w:br/>
+              <w:br/>
+              <w:br/>
+              <w:br/>
+              <w:t>-</w:t>
+              <w:br/>
+              <w:br/>
+              <w:br/>
+              <w:br/>
+              <w:br/>
+              <w:br/>
+              <w:br/>
+              <w:br/>
+              <w:t>-</w:t>
+              <w:br/>
+              <w:br/>
+              <w:br/>
+              <w:br/>
+              <w:br/>
+              <w:br/>
+              <w:br/>
+              <w:br/>
+              <w:t>Танін-20%;</w:t>
+              <w:br/>
+              <w:br/>
+              <w:t>C2H5OH-50%(Спирт етиловий-96%);</w:t>
+              <w:br/>
+              <w:br/>
+              <w:t>H2O-50%(дист.)</w:t>
+              <w:br/>
+              <w:br/>
+              <w:br/>
+              <w:br/>
+              <w:br/>
+              <w:br/>
+              <w:t>Cosmoloid H80;</w:t>
+              <w:br/>
+              <w:br/>
+              <w:t>Ацетон-97%.</w:t>
+              <w:br/>
+              <w:br/>
+              <w:br/>
+              <w:br/>
+              <w:t>(МІДЬ)</w:t>
+              <w:br/>
+              <w:br/>
+              <w:t>-</w:t>
+              <w:br/>
+              <w:br/>
+              <w:br/>
+              <w:br/>
+              <w:br/>
+              <w:br/>
+              <w:t>Нефрас "Калоша".</w:t>
+              <w:br/>
+              <w:br/>
+              <w:br/>
+              <w:br/>
+              <w:br/>
+              <w:br/>
+              <w:br/>
+              <w:br/>
+              <w:t>-</w:t>
+              <w:br/>
+              <w:br/>
+              <w:br/>
+              <w:br/>
+              <w:br/>
+              <w:br/>
+              <w:br/>
+              <w:br/>
+              <w:t>C6H5N3(Бензотриазол)-2%;</w:t>
+              <w:br/>
+              <w:br/>
+              <w:t>C2H5OH-98%(Спирт етиловий-96%).</w:t>
+              <w:br/>
+              <w:br/>
+              <w:br/>
+              <w:br/>
+              <w:br/>
+              <w:br/>
+              <w:t>Cosmoloid H80;</w:t>
+              <w:br/>
+              <w:br/>
+              <w:t>Ацетон-97%.</w:t>
+              <w:br/>
+              <w:br/>
+              <w:br/>
+              <w:br/>
+            </w:r>
+          </w:p>
+        </w:tc>
+        <w:tc>
+          <w:tcPr>
+            <w:tcW w:type="dxa" w:w="2880"/>
+          </w:tcPr>
+          <w:p>
+            <w:r>
+              <w:t>Прізвище І. 0 Курс</w:t>
+            </w:r>
+          </w:p>
+        </w:tc>
+      </w:tr>
+    </w:tbl>
+    <w:p>
+      <w:r>
+        <w:br w:type="page"/>
+      </w:r>
+    </w:p>
+    <w:p>
+      <w:pPr>
+        <w:jc w:val="left"/>
+      </w:pPr>
+      <w:r>
+        <w:rPr>
+          <w:b/>
+        </w:rPr>
+        <w:t>10. Стислий опис реставраційних заходів; опис змін технічного та зовнішнього стану пам'ятки після реставрації, уточнення атрибуції тощо:</w:t>
+      </w:r>
+    </w:p>
+    <w:p>
+      <w:pPr>
+        <w:ind w:firstLine="360"/>
+        <w:jc w:val="left"/>
+      </w:pPr>
+      <w:r>
+        <w:t>Пам'ятка була очищена від нестійких пилових/пило-брудових нашаруваннь, корозія була видалена /сколи/тріщини/вибоїни/втрати були доповнені. Предмет набув експозиційного вигляду.</w:t>
       </w:r>
     </w:p>
     <w:p>
@@ -1299,7 +1609,7 @@
         <w:pStyle w:val="Title"/>
       </w:pPr>
       <w:r>
-        <w:t>номер паспорта: № паспорта 11</w:t>
+        <w:t>номер паспорта: № паспорта 13</w:t>
       </w:r>
     </w:p>
     <w:p>

</xml_diff>

<commit_message>
passport building was refactored
</commit_message>
<xml_diff>
--- a/filled_passport.docx
+++ b/filled_passport.docx
@@ -25,7 +25,7 @@
               <w:t>№ реставраційного паспорта:</w:t>
               <w:br/>
               <w:br/>
-              <w:t>№ паспорта 13</w:t>
+              <w:t>№ паспорта 2</w:t>
             </w:r>
           </w:p>
         </w:tc>
@@ -38,7 +38,7 @@
               <w:t>інвентарний № пам'ятки</w:t>
               <w:br/>
               <w:br/>
-              <w:t>інв. № 13</w:t>
+              <w:t>інв. № 2</w:t>
             </w:r>
           </w:p>
         </w:tc>
@@ -50,10 +50,10 @@
             <w:r>
               <w:t>Акт приймання</w:t>
               <w:br/>
-              <w:t>№ 13</w:t>
-              <w:br/>
-              <w:br/>
-              <w:t>від 23.05.2022</w:t>
+              <w:t>№ 2</w:t>
+              <w:br/>
+              <w:br/>
+              <w:t>від 07.07.2022</w:t>
             </w:r>
           </w:p>
         </w:tc>
@@ -113,7 +113,7 @@
           <w:rStyle w:val="CommentsStyle"/>
           <w:b/>
         </w:rPr>
-        <w:t>Навчально-творча майстерня реставрації творів Д.У.М.</w:t>
+        <w:t>Навчально-творча майстерня творів Д.У.М.</w:t>
       </w:r>
     </w:p>
     <w:p>
@@ -219,7 +219,7 @@
           </w:tcPr>
           <w:p>
             <w:r>
-              <w:t>Холодна зброя</w:t>
+              <w:t>Предмет побуту</w:t>
             </w:r>
           </w:p>
         </w:tc>
@@ -327,7 +327,9 @@
             <w:tcW w:type="dxa" w:w="4320"/>
           </w:tcPr>
           <w:p>
-            <w:r/>
+            <w:r>
+              <w:t>Київ</w:t>
+            </w:r>
           </w:p>
         </w:tc>
       </w:tr>
@@ -338,7 +340,7 @@
           </w:tcPr>
           <w:p>
             <w:r>
-              <w:t>Назва: шабля</w:t>
+              <w:t>Назва: Амфора</w:t>
             </w:r>
           </w:p>
         </w:tc>
@@ -347,7 +349,9 @@
             <w:tcW w:type="dxa" w:w="4320"/>
           </w:tcPr>
           <w:p>
-            <w:r/>
+            <w:r>
+              <w:t>Глек</w:t>
+            </w:r>
           </w:p>
         </w:tc>
       </w:tr>
@@ -358,7 +362,7 @@
           </w:tcPr>
           <w:p>
             <w:r>
-              <w:t>Час створення: XVIII ст.</w:t>
+              <w:t>Час створення: V ст. до н. е</w:t>
             </w:r>
           </w:p>
         </w:tc>
@@ -367,7 +371,9 @@
             <w:tcW w:type="dxa" w:w="4320"/>
           </w:tcPr>
           <w:p>
-            <w:r/>
+            <w:r>
+              <w:t>V ст. н. е.</w:t>
+            </w:r>
           </w:p>
         </w:tc>
       </w:tr>
@@ -378,7 +384,7 @@
           </w:tcPr>
           <w:p>
             <w:r>
-              <w:t>Матеріал, основа: Деревина, залізо, мідь</w:t>
+              <w:t>Матеріал, основа: Глина, мідь, срібло</w:t>
             </w:r>
           </w:p>
         </w:tc>
@@ -387,7 +393,9 @@
             <w:tcW w:type="dxa" w:w="4320"/>
           </w:tcPr>
           <w:p>
-            <w:r/>
+            <w:r>
+              <w:t>Шамот, латунь, вольфрам</w:t>
+            </w:r>
           </w:p>
         </w:tc>
       </w:tr>
@@ -398,7 +406,7 @@
           </w:tcPr>
           <w:p>
             <w:r>
-              <w:t>Техніка виконання: Різьблення, лиття</w:t>
+              <w:t>Техніка виконання: Ліплення, амальгама</w:t>
             </w:r>
           </w:p>
         </w:tc>
@@ -407,7 +415,9 @@
             <w:tcW w:type="dxa" w:w="4320"/>
           </w:tcPr>
           <w:p>
-            <w:r/>
+            <w:r>
+              <w:t>гончарне коло, плакетування</w:t>
+            </w:r>
           </w:p>
         </w:tc>
       </w:tr>
@@ -418,7 +428,7 @@
           </w:tcPr>
           <w:p>
             <w:r>
-              <w:t>Розміри: 45х34х56</w:t>
+              <w:t>Розміри: 12\32\12см</w:t>
             </w:r>
           </w:p>
         </w:tc>
@@ -427,7 +437,9 @@
             <w:tcW w:type="dxa" w:w="4320"/>
           </w:tcPr>
           <w:p>
-            <w:r/>
+            <w:r>
+              <w:t>52\11\62см</w:t>
+            </w:r>
           </w:p>
         </w:tc>
       </w:tr>
@@ -447,7 +459,9 @@
             <w:tcW w:type="dxa" w:w="4320"/>
           </w:tcPr>
           <w:p>
-            <w:r/>
+            <w:r>
+              <w:t>903,1 кг</w:t>
+            </w:r>
           </w:p>
         </w:tc>
       </w:tr>
@@ -512,7 +526,7 @@
           </w:tcPr>
           <w:p>
             <w:r>
-              <w:t>Дата передання: 23.04.2022</w:t>
+              <w:t>Дата передання: 07.06.2022</w:t>
             </w:r>
           </w:p>
         </w:tc>
@@ -534,7 +548,7 @@
           </w:tcPr>
           <w:p>
             <w:r>
-              <w:t>Дата завершення: 23.05.2022</w:t>
+              <w:t>Дата завершення: 07.07.2022</w:t>
             </w:r>
           </w:p>
         </w:tc>
@@ -563,7 +577,11 @@
         <w:rPr>
           <w:b/>
         </w:rPr>
-        <w:t>5. Основні дані з історії пам'ятки (довідка про побутування; відомості про умови зберігання, попередні дослідження, консерваційно-реставраційні заходи тощо), джерело надходження інформації</w:t>
+        <w:t xml:space="preserve">5. Основні дані з історії пам'ятки (довідка про побутування; </w:t>
+        <w:br/>
+        <w:t xml:space="preserve">відомості про умови зберігання, попередні дослідження, консерваційно-реставраційні заходи тощо), </w:t>
+        <w:br/>
+        <w:t>джерело надходження інформації</w:t>
       </w:r>
     </w:p>
     <w:p>
@@ -639,19 +657,40 @@
         <w:t>Матеріали:</w:t>
         <w:br/>
         <w:br/>
-        <w:t>(ДЕРЕВИНА):</w:t>
+        <w:t>(КЕРАМІКА):</w:t>
         <w:br/>
         <w:br/>
-        <w:t xml:space="preserve">1.Вказати спосіб виготовлення (різьблення, слюсарні роботи); </w:t>
+        <w:t>I.Вказати спосіб виготовлення (ручне ліплення, гончарний круг); якщо є ангоб, глазур вказати колір.</w:t>
         <w:br/>
         <w:br/>
-        <w:t>2.Вказати якій породі деревини відповідає орнамент.</w:t>
+        <w:t>1.Описати орнамент (заглиблений, рельєфний).</w:t>
         <w:br/>
         <w:br/>
-        <w:t>3.Описати різьблення, орнамент (заглиблений, рельєфний).</w:t>
+        <w:t>2.Описати орнамент (заглиблений, рельєфний, розписний).</w:t>
         <w:br/>
         <w:br/>
-        <w:t>4.Описати стан фарбового шару (ступінь зчеплення), розпис (монохромний, поліхромний, колір фарб)</w:t>
+        <w:t>3.Описати розпис (монохромний, поліхромний, колір фарб).</w:t>
+        <w:br/>
+        <w:br/>
+        <w:t>4.Вказати систему розпису, стиль (геометричний, рослинний, зооморфний, антропоморфний і т.д.).</w:t>
+        <w:br/>
+        <w:br/>
+        <w:t>5.Вказати місце розпису (на вінці, тулубі, по всьому полі посудини або орнаментальний пояс і т.д.).</w:t>
+        <w:br/>
+        <w:br/>
+        <w:t>II. Опис черепка:</w:t>
+        <w:br/>
+        <w:br/>
+        <w:t>1. Структура черепка (неоднорідна, однородна);грубозерниста, погано  вимучена, з включенням кварцу, шамоту, дрісви і т.д.; дрібнозерниста, добре вимучена;</w:t>
+        <w:br/>
+        <w:br/>
+        <w:t>2. Визначити черепок (дзвінкий, глухий, щільний, пористий).;</w:t>
+        <w:br/>
+        <w:br/>
+        <w:t>3. Домішки: органічні (солома, полова, мушль і т.д.); неорганічні (кварц, пісок, шамот, кровавик і т.д.);</w:t>
+        <w:br/>
+        <w:br/>
+        <w:t xml:space="preserve">    4. Вказати колір черепка, міцність.</w:t>
         <w:br/>
         <w:br/>
         <w:t>(МЕТАЛ):</w:t>
@@ -737,10 +776,10 @@
         <w:t>6.Бактерії, гриби та продукти їх життєдіяльності.</w:t>
         <w:br/>
         <w:br/>
-        <w:t>(ДЕРЕВИНА):</w:t>
+        <w:t>(КЕРАМІКА):</w:t>
         <w:br/>
         <w:br/>
-        <w:t>1.Описати стан деревини (відмінний, уражений шкідниками, трухлявий, деформації, поверхня спучена, слоїста і т.д.)</w:t>
+        <w:t>1. Визначити випал (рівномірний, нерівномірний, деформований під дією високої температури, повторний випал, деформації, поверхня спучена, слоїста і т.д.)</w:t>
         <w:br/>
         <w:br/>
         <w:t>(МЕТАЛ):</w:t>
@@ -798,7 +837,7 @@
         <w:rPr>
           <w:rStyle w:val="Emphasis"/>
         </w:rPr>
-        <w:t>6.1.3 Старі номери та позначення:</w:t>
+        <w:t>6.1.4 Розміри:</w:t>
       </w:r>
     </w:p>
     <w:p>
@@ -807,16 +846,16 @@
         <w:jc w:val="left"/>
       </w:pPr>
       <w:r>
-        <w:t>Довжина: 102 мм;</w:t>
+        <w:t>Довжина: см/мм;</w:t>
         <w:br/>
         <w:br/>
-        <w:t>Висота: 14 мм;</w:t>
+        <w:t>Висота: см/мм;</w:t>
         <w:br/>
         <w:br/>
-        <w:t>Ширина: 23 мм;</w:t>
+        <w:t>Ширина: см/мм;</w:t>
         <w:br/>
         <w:br/>
-        <w:t>Товщина: 12 мм.</w:t>
+        <w:t>Товщина: см/мм.</w:t>
       </w:r>
     </w:p>
     <w:p>
@@ -887,30 +926,6 @@
           </w:tcPr>
           <w:p>
             <w:r>
-              <w:t>Визначення заліза фізичним методом</w:t>
-              <w:br/>
-              <w:br/>
-              <w:br/>
-              <w:br/>
-              <w:br/>
-              <w:br/>
-              <w:br/>
-              <w:br/>
-              <w:br/>
-              <w:br/>
-              <w:t>Визначення продуктів корозії заліза методом світлової мікроскопії</w:t>
-              <w:br/>
-              <w:br/>
-              <w:br/>
-              <w:br/>
-              <w:br/>
-              <w:br/>
-              <w:br/>
-              <w:br/>
-              <w:br/>
-              <w:br/>
-              <w:br/>
-              <w:br/>
               <w:t>Визначення металу мідного кольору</w:t>
               <w:br/>
               <w:br/>
@@ -945,6 +960,47 @@
               <w:t>Визначення продуктів корозії міді методом світлової мікроскопії</w:t>
               <w:br/>
               <w:br/>
+              <w:br/>
+              <w:br/>
+              <w:br/>
+              <w:br/>
+              <w:br/>
+              <w:br/>
+              <w:br/>
+              <w:br/>
+              <w:t>Визначення металу на вміст срібла</w:t>
+              <w:br/>
+              <w:br/>
+              <w:br/>
+              <w:br/>
+              <w:br/>
+              <w:br/>
+              <w:br/>
+              <w:br/>
+              <w:br/>
+              <w:br/>
+              <w:br/>
+              <w:br/>
+              <w:br/>
+              <w:br/>
+              <w:br/>
+              <w:br/>
+              <w:t>Визначення продуктів корозії методом світлової мікроскопії</w:t>
+              <w:br/>
+              <w:br/>
+              <w:br/>
+              <w:br/>
+              <w:br/>
+              <w:br/>
+              <w:br/>
+              <w:br/>
+              <w:br/>
+              <w:br/>
+              <w:br/>
+              <w:br/>
+              <w:br/>
+              <w:br/>
+              <w:t>Визначення якості металу</w:t>
               <w:br/>
               <w:br/>
               <w:br/>
@@ -962,77 +1018,89 @@
           </w:tcPr>
           <w:p>
             <w:r>
-              <w:t>Для визначення заліза використовувався магніт.</w:t>
+              <w:t xml:space="preserve">Метал мідного кольору визначено </w:t>
+              <w:br/>
+              <w:br/>
+              <w:t xml:space="preserve">за допомогою 50% азотної кислоти. </w:t>
+              <w:br/>
+              <w:br/>
+              <w:t xml:space="preserve">На очищену поверхню досліджуваного </w:t>
+              <w:br/>
+              <w:br/>
+              <w:t xml:space="preserve">матеріалу було нанесено краплю </w:t>
+              <w:br/>
+              <w:br/>
+              <w:t xml:space="preserve">розчину азотної кислоти з водою в співвідношенні 1:1. </w:t>
+              <w:br/>
+              <w:br/>
+              <w:t xml:space="preserve">Після початку реакції і </w:t>
+              <w:br/>
+              <w:br/>
+              <w:t xml:space="preserve">газовиділення краплю обережно </w:t>
+              <w:br/>
+              <w:br/>
+              <w:t xml:space="preserve">промокнули фільтрувальним папером. </w:t>
+              <w:br/>
+              <w:br/>
+              <w:t xml:space="preserve">Папір було вміщено в пари аміаку, </w:t>
+              <w:br/>
+              <w:br/>
+              <w:t xml:space="preserve">після чого пляма на папері </w:t>
+              <w:br/>
+              <w:br/>
+              <w:t xml:space="preserve">забарвилась у темно-блакитний </w:t>
+              <w:br/>
+              <w:br/>
+              <w:t>колір.</w:t>
               <w:br/>
               <w:br/>
               <w:t>Висновок:</w:t>
               <w:br/>
               <w:br/>
-              <w:t>Усі деталі предмета мають магнітні властивості та виготовлені з заліза</w:t>
-              <w:br/>
-              <w:br/>
-              <w:br/>
-              <w:br/>
-              <w:t>Під мікроскопом МБС-10 були виявлені продукти корозії заліза,</w:t>
-              <w:br/>
-              <w:br/>
-              <w:t>колір яких характерний для :</w:t>
-              <w:br/>
-              <w:br/>
-              <w:t>-оксидів заліза</w:t>
-              <w:br/>
-              <w:br/>
-              <w:t>-гідроксидів заліза</w:t>
+              <w:t>сплав на основі міді.</w:t>
+              <w:br/>
+              <w:br/>
+              <w:br/>
+              <w:br/>
+              <w:t>Під мікроскопом МБС-10 були виявлені продукти корозії міді,</w:t>
+              <w:br/>
+              <w:br/>
+              <w:t>колір яких характерний для:</w:t>
+              <w:br/>
+              <w:br/>
+              <w:t>-вуглекислих солей міді.</w:t>
               <w:br/>
               <w:br/>
               <w:t>Висновок:</w:t>
               <w:br/>
               <w:br/>
-              <w:t>сплав на основі заліза</w:t>
-              <w:br/>
-              <w:br/>
-              <w:br/>
-              <w:br/>
-              <w:t xml:space="preserve">Метал мідного кольору визначено </w:t>
-              <w:br/>
-              <w:br/>
-              <w:t xml:space="preserve">за допомогою 50% азотної кислоти. </w:t>
-              <w:br/>
-              <w:br/>
-              <w:t xml:space="preserve">На очищену поверхню досліджуваного </w:t>
-              <w:br/>
-              <w:br/>
-              <w:t xml:space="preserve">матеріалу було нанесено краплю </w:t>
-              <w:br/>
-              <w:br/>
-              <w:t xml:space="preserve">розчину азотної кислоти з водою в співвідношенні 1:1. </w:t>
-              <w:br/>
-              <w:br/>
-              <w:t xml:space="preserve">Після початку реакції і </w:t>
-              <w:br/>
-              <w:br/>
-              <w:t xml:space="preserve">газовиділення краплю обережно </w:t>
-              <w:br/>
-              <w:br/>
-              <w:t xml:space="preserve">промокнули фільтрувальним папером. </w:t>
-              <w:br/>
-              <w:br/>
-              <w:t xml:space="preserve">Папір було вміщено в пари аміаку, </w:t>
-              <w:br/>
-              <w:br/>
-              <w:t xml:space="preserve">після чого пляма на папері </w:t>
-              <w:br/>
-              <w:br/>
-              <w:t xml:space="preserve">забарвилась у темно-блакитний </w:t>
-              <w:br/>
-              <w:br/>
-              <w:t>колір.</w:t>
+              <w:t>сплав  на основі міді.</w:t>
+              <w:br/>
+              <w:br/>
+              <w:br/>
+              <w:br/>
+              <w:t xml:space="preserve">На очищену поверхню було нанесено </w:t>
+              <w:br/>
+              <w:br/>
+              <w:t xml:space="preserve">краплю "червоної пробірної </w:t>
+              <w:br/>
+              <w:br/>
+              <w:t>кислоти",</w:t>
+              <w:br/>
+              <w:br/>
+              <w:t xml:space="preserve">через кілька секунд пляма </w:t>
+              <w:br/>
+              <w:br/>
+              <w:t xml:space="preserve">забарвилась у колір червоного </w:t>
+              <w:br/>
+              <w:br/>
+              <w:t>біхромату срібла.</w:t>
               <w:br/>
               <w:br/>
               <w:t>Висновок:</w:t>
               <w:br/>
               <w:br/>
-              <w:t>сплав на основі міді.</w:t>
+              <w:t>сплав на основі срібла.</w:t>
               <w:br/>
               <w:br/>
               <w:br/>
@@ -1043,13 +1111,27 @@
               <w:t>колір яких характерний для:</w:t>
               <w:br/>
               <w:br/>
-              <w:t>-вуглекислих солей міді.</w:t>
+              <w:t>-хлорної міді</w:t>
+              <w:br/>
+              <w:br/>
+              <w:t>-сульфідів срібла</w:t>
               <w:br/>
               <w:br/>
               <w:t>Висновок:</w:t>
               <w:br/>
               <w:br/>
-              <w:t>сплав  на основі міді.</w:t>
+              <w:t>сплав має вміст міді.</w:t>
+              <w:br/>
+              <w:br/>
+              <w:br/>
+              <w:br/>
+              <w:t>Апробація проводилась пробірним наглядом.</w:t>
+              <w:br/>
+              <w:br/>
+              <w:t>Висновок:</w:t>
+              <w:br/>
+              <w:br/>
+              <w:t>експонат відповідає пробі срібла 875.</w:t>
               <w:br/>
               <w:br/>
               <w:br/>
@@ -1121,27 +1203,6 @@
         <w:jc w:val="left"/>
       </w:pPr>
       <w:r>
-        <w:t>(ЗАЛІЗО)</w:t>
-        <w:br/>
-        <w:br/>
-        <w:t>1.Видалити поверхневі забруднення</w:t>
-        <w:br/>
-        <w:br/>
-        <w:t>2.Видалити стійкі забруднення</w:t>
-        <w:br/>
-        <w:br/>
-        <w:t>3.Видалити продукти корозії</w:t>
-        <w:br/>
-        <w:br/>
-        <w:t>4.Виготовити втрачений елемент</w:t>
-        <w:br/>
-        <w:br/>
-        <w:t>5.Провести стабілізацію продуктів корозії</w:t>
-        <w:br/>
-        <w:br/>
-        <w:t>6.Провести консервацію</w:t>
-        <w:br/>
-        <w:br/>
         <w:t>(МІДЬ)</w:t>
         <w:br/>
         <w:br/>
@@ -1158,6 +1219,27 @@
         <w:br/>
         <w:br/>
         <w:t>5.Провести консервацію</w:t>
+        <w:br/>
+        <w:br/>
+        <w:t>(СРІБЛО)</w:t>
+        <w:br/>
+        <w:br/>
+        <w:t>Видалити поверхневі забруднення</w:t>
+        <w:br/>
+        <w:br/>
+        <w:t>Видалити стійкі забруднення</w:t>
+        <w:br/>
+        <w:br/>
+        <w:t>Видалити продукти корозії</w:t>
+        <w:br/>
+        <w:br/>
+        <w:t>Видалити залишки олов’яного припою</w:t>
+        <w:br/>
+        <w:br/>
+        <w:t>Провести стабілізацію</w:t>
+        <w:br/>
+        <w:br/>
+        <w:t>Провести консервацію</w:t>
         <w:br/>
         <w:br/>
       </w:r>
@@ -1225,7 +1307,7 @@
         <w:rPr>
           <w:b/>
         </w:rPr>
-        <w:t>7. Зміни в програмі реставраційних заходів та їх обгрунтування:</w:t>
+        <w:t>8. Зміни в програмі реставраційних заходів та їх обгрунтування:</w:t>
         <w:br/>
       </w:r>
     </w:p>
@@ -1248,7 +1330,7 @@
             <w:r>
               <w:t>Зміни в програмі затверджені на засіданні науково-реставраційної/реставраційної ради</w:t>
               <w:br/>
-              <w:t>____________________________________________________________________________________________________</w:t>
+              <w:t>_______________________________________________________________________________________________________</w:t>
               <w:br/>
               <w:t>місце проведення ради (назва закладу)</w:t>
             </w:r>
@@ -1322,7 +1404,7 @@
           </w:tcPr>
           <w:p>
             <w:r>
-              <w:t>Матеріали, хімікати (консентрація %)</w:t>
+              <w:t>Матеріали, хімікати (концентрація %)</w:t>
             </w:r>
           </w:p>
         </w:tc>
@@ -1344,7 +1426,7 @@
           </w:tcPr>
           <w:p>
             <w:r>
-              <w:t>(ЗАЛІЗО)</w:t>
+              <w:t>(МІДЬ)</w:t>
               <w:br/>
               <w:br/>
               <w:t>Видалення поверхневих забруднень:</w:t>
@@ -1371,26 +1453,15 @@
               <w:br/>
               <w:br/>
               <w:br/>
-              <w:t>Виготовлення втраченого елементу:</w:t>
-              <w:br/>
-              <w:br/>
-              <w:t>Було виготовлено втрачений елемент в авторській техніці з заліза відповідно до аналогів.</w:t>
-              <w:br/>
-              <w:br/>
-              <w:br/>
-              <w:br/>
               <w:t>Проведення стабілізації:</w:t>
               <w:br/>
               <w:br/>
-              <w:t>Нанесення розчину проводилося один раз. Після дії реагенту,</w:t>
-              <w:br/>
-              <w:br/>
-              <w:t>розчин було видалено за допомогою ватних тампонів змочених у розчині спирту.</w:t>
-              <w:br/>
-              <w:br/>
-              <w:br/>
-              <w:br/>
-              <w:t>Провести консервацію:</w:t>
+              <w:t>Проводили шляхом нанесення розчину бензотриазолу на всю поверхню металу за допомогою щетинного пензля.</w:t>
+              <w:br/>
+              <w:br/>
+              <w:br/>
+              <w:br/>
+              <w:t>Проведення консервації:</w:t>
               <w:br/>
               <w:br/>
               <w:t>Проводили шляхом нанесення синтетичного воску Cosmoloid H80</w:t>
@@ -1399,7 +1470,7 @@
               <w:t>за допомогою пензля по всій поверхні предмета.</w:t>
               <w:br/>
               <w:br/>
-              <w:t>(МІДЬ)</w:t>
+              <w:t>(СРІБЛО)</w:t>
               <w:br/>
               <w:br/>
               <w:t>Видалення поверхневих забруднень:</w:t>
@@ -1413,15 +1484,38 @@
               <w:t>Видалення стійних забруднень:</w:t>
               <w:br/>
               <w:br/>
-              <w:t>Проводили тампонами змоченими в нафтовому розчиннику нефрас "Калоша".</w:t>
-              <w:br/>
-              <w:br/>
-              <w:br/>
-              <w:br/>
-              <w:t>Видалення продуктів корозії:</w:t>
-              <w:br/>
-              <w:br/>
-              <w:t>Проводили механічно, за допомогою скальпелю, бор машинки та з використанням спец. інструментів.</w:t>
+              <w:t>Проводили в теплій проточній воді з використанням ПАР та м'якого щетинного пензля з подальшою просушкою при t-45°.</w:t>
+              <w:br/>
+              <w:br/>
+              <w:br/>
+              <w:br/>
+              <w:t>Видалення осередків рецидивуючої корозії міді:</w:t>
+              <w:br/>
+              <w:br/>
+              <w:t>Проводили механічно під мікроскопом МБС-10 з застосуванням компресів з розчином сульфамінової кислоти,</w:t>
+              <w:br/>
+              <w:br/>
+              <w:t>з послідуючим ретельним промиванням в дистильованій воді та просушкою(t-45°с);</w:t>
+              <w:br/>
+              <w:br/>
+              <w:t xml:space="preserve">продукти корозії срібла (сульфідну плівку) видаляли за допомогою щетинного пензля та розчину на основі тіосечовини </w:t>
+              <w:br/>
+              <w:br/>
+              <w:t>з подальшою промивкою та просушкою при t-45°.</w:t>
+              <w:br/>
+              <w:br/>
+              <w:br/>
+              <w:br/>
+              <w:t>Видалення залишків олов’яного припою:</w:t>
+              <w:br/>
+              <w:br/>
+              <w:t>Проводили механічно під мікроскопом, не доходячи до авторської поверхні.</w:t>
+              <w:br/>
+              <w:br/>
+              <w:t>Для потоншення олов’яного припою використовували компреси з водним розчином соляної кислоти,</w:t>
+              <w:br/>
+              <w:br/>
+              <w:t>з послідуючою нейтралізацією розчином кальцинованої соди та ретельною промивкою дистильованою водою.</w:t>
               <w:br/>
               <w:br/>
               <w:br/>
@@ -1429,7 +1523,7 @@
               <w:t>Проведення стабілізації:</w:t>
               <w:br/>
               <w:br/>
-              <w:t>Проводили шляхом нанесення розчину бензотриазолу на всю поверхню металу за допомогою щетинного пензля.</w:t>
+              <w:t>Проводили шляхом нанесення розчину бензотриазолу на всю поверхню металу за допомогою ватних тампонів.</w:t>
               <w:br/>
               <w:br/>
               <w:br/>
@@ -1452,7 +1546,7 @@
           </w:tcPr>
           <w:p>
             <w:r>
-              <w:t>(ЗАЛІЗО)</w:t>
+              <w:t>(МІДЬ)</w:t>
               <w:br/>
               <w:br/>
               <w:t>-</w:t>
@@ -1480,6 +1574,27 @@
               <w:br/>
               <w:br/>
               <w:br/>
+              <w:t>C6H5N3(Бензотриазол)-2%;</w:t>
+              <w:br/>
+              <w:br/>
+              <w:t>C2H5OH-98%(Спирт етиловий-96%).</w:t>
+              <w:br/>
+              <w:br/>
+              <w:br/>
+              <w:br/>
+              <w:br/>
+              <w:br/>
+              <w:t>Cosmoloid H80;</w:t>
+              <w:br/>
+              <w:br/>
+              <w:t>Ацетон-97%.</w:t>
+              <w:br/>
+              <w:br/>
+              <w:br/>
+              <w:br/>
+              <w:t>(СРІБЛО)</w:t>
+              <w:br/>
+              <w:br/>
               <w:t>-</w:t>
               <w:br/>
               <w:br/>
@@ -1487,58 +1602,54 @@
               <w:br/>
               <w:br/>
               <w:br/>
-              <w:br/>
-              <w:br/>
-              <w:t>Танін-20%;</w:t>
-              <w:br/>
-              <w:br/>
-              <w:t>C2H5OH-50%(Спирт етиловий-96%);</w:t>
-              <w:br/>
-              <w:br/>
-              <w:t>H2O-50%(дист.)</w:t>
-              <w:br/>
-              <w:br/>
-              <w:br/>
-              <w:br/>
-              <w:br/>
-              <w:br/>
-              <w:t>Cosmoloid H80;</w:t>
-              <w:br/>
-              <w:br/>
-              <w:t>Ацетон-97%.</w:t>
-              <w:br/>
-              <w:br/>
-              <w:br/>
-              <w:br/>
-              <w:t>(МІДЬ)</w:t>
-              <w:br/>
-              <w:br/>
-              <w:t>-</w:t>
-              <w:br/>
-              <w:br/>
-              <w:br/>
-              <w:br/>
-              <w:br/>
-              <w:br/>
-              <w:t>Нефрас "Калоша".</w:t>
-              <w:br/>
-              <w:br/>
-              <w:br/>
-              <w:br/>
-              <w:br/>
-              <w:br/>
-              <w:br/>
-              <w:br/>
-              <w:t>-</w:t>
-              <w:br/>
-              <w:br/>
-              <w:br/>
-              <w:br/>
-              <w:br/>
-              <w:br/>
-              <w:br/>
-              <w:br/>
-              <w:t>C6H5N3(Бензотриазол)-2%;</w:t>
+              <w:t>ПАР</w:t>
+              <w:br/>
+              <w:br/>
+              <w:br/>
+              <w:br/>
+              <w:br/>
+              <w:br/>
+              <w:br/>
+              <w:br/>
+              <w:t>H3NSO3(Cульфамінова кислота)-3%;</w:t>
+              <w:br/>
+              <w:br/>
+              <w:t>CH4N2S(Тіосечовина)-80г;</w:t>
+              <w:br/>
+              <w:br/>
+              <w:t>H3PO4(Ортофосфорна кислота)-10г;</w:t>
+              <w:br/>
+              <w:br/>
+              <w:t>C2H5OH(Етанол)-60г;</w:t>
+              <w:br/>
+              <w:br/>
+              <w:t>Емульгатор-10г;</w:t>
+              <w:br/>
+              <w:br/>
+              <w:t>(дист.)-1000г.</w:t>
+              <w:br/>
+              <w:br/>
+              <w:br/>
+              <w:br/>
+              <w:br/>
+              <w:br/>
+              <w:br/>
+              <w:br/>
+              <w:t>HCl(Соляна кислота)водний розчин-60%;</w:t>
+              <w:br/>
+              <w:br/>
+              <w:t>Na2CO3(Кальцинована сода)водний розчин-1%.</w:t>
+              <w:br/>
+              <w:br/>
+              <w:br/>
+              <w:br/>
+              <w:br/>
+              <w:br/>
+              <w:br/>
+              <w:br/>
+              <w:br/>
+              <w:br/>
+              <w:t>C6H5N3(Бензотриазол)-1%;</w:t>
               <w:br/>
               <w:br/>
               <w:t>C2H5OH-98%(Спирт етиловий-96%).</w:t>
@@ -1597,78 +1708,195 @@
       </w:r>
     </w:p>
     <w:p>
+      <w:pPr>
+        <w:jc w:val="right"/>
+      </w:pPr>
       <w:r>
-        <w:rPr>
-          <w:u w:val="single"/>
-        </w:rPr>
-        <w:t>GeeksforGeeks is a Computer Science portal for geeks. It contains well written, well thought and well-explained computer science and programming articles, quizzes etc.</w:t>
+        <w:t>Керівник роботи (ПІБ та підпис):Прізвище І. Викладач_______________________________________</w:t>
       </w:r>
     </w:p>
     <w:p>
       <w:pPr>
-        <w:pStyle w:val="Title"/>
+        <w:jc w:val="right"/>
       </w:pPr>
       <w:r>
-        <w:t>номер паспорта: № паспорта 13</w:t>
+        <w:t>Виконавець (ПІБ та підпис):Прізвище І. 0 Курс_______________________________________</w:t>
+      </w:r>
+    </w:p>
+    <w:p>
+      <w:pPr>
+        <w:jc w:val="right"/>
+      </w:pPr>
+      <w:r>
+        <w:t>07.07.2022</w:t>
+      </w:r>
+    </w:p>
+    <w:p>
+      <w:pPr>
+        <w:jc w:val="left"/>
+      </w:pPr>
+      <w:r>
+        <w:rPr>
+          <w:b/>
+        </w:rPr>
+        <w:br/>
+        <w:br/>
+        <w:br/>
+        <w:br/>
+        <w:br/>
+        <w:br/>
+        <w:t>11. Висновок науково-реставраційної/реставраційної ради (витяг з протоколу)</w:t>
+      </w:r>
+    </w:p>
+    <w:tbl>
+      <w:tblPr>
+        <w:tblStyle w:val="TableGrid"/>
+        <w:tblW w:type="auto" w:w="0"/>
+        <w:jc w:val="center"/>
+        <w:tblLook w:firstColumn="1" w:firstRow="1" w:lastColumn="0" w:lastRow="0" w:noHBand="0" w:noVBand="1" w:val="04A0"/>
+      </w:tblPr>
+      <w:tblGrid>
+        <w:gridCol w:w="8640"/>
+      </w:tblGrid>
+      <w:tr>
+        <w:tc>
+          <w:tcPr>
+            <w:tcW w:type="dxa" w:w="8640"/>
+          </w:tcPr>
+          <w:p>
+            <w:r>
+              <w:br/>
+              <w:t>____________________________________________________________________________________________________</w:t>
+              <w:br/>
+              <w:t>____________________________________________________________________________________________________</w:t>
+              <w:br/>
+              <w:t>____________________________________________________________________________________________________</w:t>
+              <w:br/>
+              <w:t>місце проведення ради (назва закладу)</w:t>
+            </w:r>
+          </w:p>
+        </w:tc>
+      </w:tr>
+      <w:tr>
+        <w:tc>
+          <w:tcPr>
+            <w:tcW w:type="dxa" w:w="8640"/>
+          </w:tcPr>
+          <w:p>
+            <w:r>
+              <w:t>Протокол №____ від '     '_______________ 20___р.</w:t>
+            </w:r>
+          </w:p>
+        </w:tc>
+      </w:tr>
+    </w:tbl>
+    <w:p>
+      <w:pPr>
+        <w:jc w:val="left"/>
+      </w:pPr>
+      <w:r>
+        <w:t>Голова або секретар науково-реставраційної/реставраційної ради (ПІБ):__________________________________________________________________________________________________</w:t>
+      </w:r>
+    </w:p>
+    <w:p>
+      <w:pPr>
+        <w:jc w:val="left"/>
+      </w:pPr>
+      <w:r>
+        <w:rPr>
+          <w:b/>
+        </w:rPr>
+        <w:t>12. Рекомендації щодо умов зберігання пам'ятки</w:t>
+      </w:r>
+    </w:p>
+    <w:tbl>
+      <w:tblPr>
+        <w:tblStyle w:val="TableGrid"/>
+        <w:tblW w:type="auto" w:w="0"/>
+        <w:jc w:val="center"/>
+        <w:tblLook w:firstColumn="1" w:firstRow="1" w:lastColumn="0" w:lastRow="0" w:noHBand="0" w:noVBand="1" w:val="04A0"/>
+      </w:tblPr>
+      <w:tblGrid>
+        <w:gridCol w:w="8640"/>
+      </w:tblGrid>
+      <w:tr>
+        <w:tc>
+          <w:tcPr>
+            <w:tcW w:type="dxa" w:w="8640"/>
+          </w:tcPr>
+          <w:p/>
+        </w:tc>
+      </w:tr>
+      <w:tr>
+        <w:tc>
+          <w:tcPr>
+            <w:tcW w:type="dxa" w:w="8640"/>
+          </w:tcPr>
+          <w:p/>
+        </w:tc>
+      </w:tr>
+      <w:tr>
+        <w:tc>
+          <w:tcPr>
+            <w:tcW w:type="dxa" w:w="8640"/>
+          </w:tcPr>
+          <w:p/>
+        </w:tc>
+      </w:tr>
+      <w:tr>
+        <w:tc>
+          <w:tcPr>
+            <w:tcW w:type="dxa" w:w="8640"/>
+          </w:tcPr>
+          <w:p/>
+        </w:tc>
+      </w:tr>
+      <w:tr>
+        <w:tc>
+          <w:tcPr>
+            <w:tcW w:type="dxa" w:w="8640"/>
+          </w:tcPr>
+          <w:p/>
+        </w:tc>
+      </w:tr>
+    </w:tbl>
+    <w:p>
+      <w:pPr>
+        <w:jc w:val="right"/>
+      </w:pPr>
+      <w:r>
+        <w:t>Виконавець (ПІБ та підпис):Прізвище І. 0 Курс_______________________________________</w:t>
+      </w:r>
+    </w:p>
+    <w:p>
+      <w:pPr>
+        <w:jc w:val="right"/>
+      </w:pPr>
+      <w:r>
+        <w:t>07.07.2022</w:t>
       </w:r>
     </w:p>
     <w:p>
       <w:r>
-        <w:t xml:space="preserve">A plain paragraph having some </w:t>
+        <w:br w:type="page"/>
       </w:r>
+    </w:p>
+    <w:p>
+      <w:pPr>
+        <w:jc w:val="left"/>
+      </w:pPr>
       <w:r>
         <w:rPr>
           <w:b/>
         </w:rPr>
-        <w:t>bold</w:t>
-      </w:r>
-      <w:r>
-        <w:t xml:space="preserve"> and some </w:t>
-      </w:r>
-      <w:r>
-        <w:rPr>
-          <w:i/>
-        </w:rPr>
-        <w:t>italic.</w:t>
-      </w:r>
-    </w:p>
-    <w:p>
-      <w:pPr>
-        <w:pStyle w:val="Heading2"/>
-      </w:pPr>
-      <w:r>
-        <w:t>Heading, level 1</w:t>
-      </w:r>
-    </w:p>
-    <w:p>
-      <w:pPr>
-        <w:pStyle w:val="IntenseQuote"/>
-      </w:pPr>
-      <w:r>
-        <w:t>Intense quote</w:t>
-      </w:r>
-    </w:p>
-    <w:p>
-      <w:pPr>
-        <w:pStyle w:val="ListBullet"/>
-      </w:pPr>
-      <w:r>
-        <w:t>first item in unordered list</w:t>
-      </w:r>
-    </w:p>
-    <w:p>
-      <w:pPr>
-        <w:pStyle w:val="ListNumber"/>
-      </w:pPr>
-      <w:r>
-        <w:t>first item in ordered list</w:t>
+        <w:t>13. Ілюстративний матеріал:</w:t>
       </w:r>
     </w:p>
     <w:p>
       <w:r>
         <w:drawing>
           <wp:inline xmlns:a="http://schemas.openxmlformats.org/drawingml/2006/main" xmlns:pic="http://schemas.openxmlformats.org/drawingml/2006/picture">
-            <wp:extent cx="1143000" cy="1646559"/>
+            <wp:extent cx="1143000" cy="1905000"/>
             <wp:docPr id="1" name="Picture 1"/>
             <wp:cNvGraphicFramePr>
               <a:graphicFrameLocks noChangeAspect="1"/>
@@ -1677,7 +1905,7 @@
               <a:graphicData uri="http://schemas.openxmlformats.org/drawingml/2006/picture">
                 <pic:pic>
                   <pic:nvPicPr>
-                    <pic:cNvPr id="0" name="lisichka.png"/>
+                    <pic:cNvPr id="0" name="emnist_do"/>
                     <pic:cNvPicPr/>
                   </pic:nvPicPr>
                   <pic:blipFill>
@@ -1689,7 +1917,7 @@
                   <pic:spPr>
                     <a:xfrm>
                       <a:off x="0" y="0"/>
-                      <a:ext cx="1143000" cy="1646559"/>
+                      <a:ext cx="1143000" cy="1905000"/>
                     </a:xfrm>
                     <a:prstGeom prst="rect"/>
                   </pic:spPr>
@@ -1700,15 +1928,133 @@
         </w:drawing>
       </w:r>
     </w:p>
+    <w:p>
+      <w:pPr>
+        <w:jc w:val="left"/>
+      </w:pPr>
+      <w:r>
+        <w:t>Мал.1. "До реставрації": emnist_do</w:t>
+      </w:r>
+    </w:p>
+    <w:p>
+      <w:r>
+        <w:drawing>
+          <wp:inline xmlns:a="http://schemas.openxmlformats.org/drawingml/2006/main" xmlns:pic="http://schemas.openxmlformats.org/drawingml/2006/picture">
+            <wp:extent cx="1143000" cy="1905000"/>
+            <wp:docPr id="2" name="Picture 2"/>
+            <wp:cNvGraphicFramePr>
+              <a:graphicFrameLocks noChangeAspect="1"/>
+            </wp:cNvGraphicFramePr>
+            <a:graphic>
+              <a:graphicData uri="http://schemas.openxmlformats.org/drawingml/2006/picture">
+                <pic:pic>
+                  <pic:nvPicPr>
+                    <pic:cNvPr id="0" name="emnist_proces"/>
+                    <pic:cNvPicPr/>
+                  </pic:nvPicPr>
+                  <pic:blipFill>
+                    <a:blip r:embed="rId10"/>
+                    <a:stretch>
+                      <a:fillRect/>
+                    </a:stretch>
+                  </pic:blipFill>
+                  <pic:spPr>
+                    <a:xfrm>
+                      <a:off x="0" y="0"/>
+                      <a:ext cx="1143000" cy="1905000"/>
+                    </a:xfrm>
+                    <a:prstGeom prst="rect"/>
+                  </pic:spPr>
+                </pic:pic>
+              </a:graphicData>
+            </a:graphic>
+          </wp:inline>
+        </w:drawing>
+      </w:r>
+    </w:p>
+    <w:p>
+      <w:pPr>
+        <w:jc w:val="left"/>
+      </w:pPr>
+      <w:r>
+        <w:t>Мал.2. "В процесі реставрації": emnist_proces</w:t>
+      </w:r>
+    </w:p>
+    <w:p>
+      <w:r>
+        <w:drawing>
+          <wp:inline xmlns:a="http://schemas.openxmlformats.org/drawingml/2006/main" xmlns:pic="http://schemas.openxmlformats.org/drawingml/2006/picture">
+            <wp:extent cx="1143000" cy="1905000"/>
+            <wp:docPr id="3" name="Picture 3"/>
+            <wp:cNvGraphicFramePr>
+              <a:graphicFrameLocks noChangeAspect="1"/>
+            </wp:cNvGraphicFramePr>
+            <a:graphic>
+              <a:graphicData uri="http://schemas.openxmlformats.org/drawingml/2006/picture">
+                <pic:pic>
+                  <pic:nvPicPr>
+                    <pic:cNvPr id="0" name="emnist_pisla"/>
+                    <pic:cNvPicPr/>
+                  </pic:nvPicPr>
+                  <pic:blipFill>
+                    <a:blip r:embed="rId11"/>
+                    <a:stretch>
+                      <a:fillRect/>
+                    </a:stretch>
+                  </pic:blipFill>
+                  <pic:spPr>
+                    <a:xfrm>
+                      <a:off x="0" y="0"/>
+                      <a:ext cx="1143000" cy="1905000"/>
+                    </a:xfrm>
+                    <a:prstGeom prst="rect"/>
+                  </pic:spPr>
+                </pic:pic>
+              </a:graphicData>
+            </a:graphic>
+          </wp:inline>
+        </w:drawing>
+      </w:r>
+    </w:p>
+    <w:p>
+      <w:pPr>
+        <w:jc w:val="left"/>
+      </w:pPr>
+      <w:r>
+        <w:t>Мал.3. "Після реставрації"emnist_pisla</w:t>
+      </w:r>
+    </w:p>
+    <w:p>
+      <w:r>
+        <w:br w:type="page"/>
+      </w:r>
+    </w:p>
+    <w:p>
+      <w:pPr>
+        <w:jc w:val="left"/>
+      </w:pPr>
+      <w:r>
+        <w:rPr>
+          <w:b/>
+        </w:rPr>
+        <w:t xml:space="preserve">14. Додатки до паспорта: </w:t>
+      </w:r>
+      <w:r>
+        <w:t>ілюстративний матеріал, результати дослідження тощо</w:t>
+      </w:r>
+    </w:p>
     <w:tbl>
       <w:tblPr>
+        <w:tblStyle w:val="TableGrid"/>
         <w:tblW w:type="auto" w:w="0"/>
+        <w:jc w:val="left"/>
+        <w:tblLayout w:type="fixed"/>
         <w:tblLook w:firstColumn="1" w:firstRow="1" w:lastColumn="0" w:lastRow="0" w:noHBand="0" w:noVBand="1" w:val="04A0"/>
       </w:tblPr>
       <w:tblGrid>
-        <w:gridCol w:w="2880"/>
-        <w:gridCol w:w="2880"/>
-        <w:gridCol w:w="2880"/>
+        <w:gridCol w:w="2160"/>
+        <w:gridCol w:w="1440"/>
+        <w:gridCol w:w="720"/>
       </w:tblGrid>
       <w:tr>
         <w:tc>
@@ -1717,32 +2063,10 @@
           </w:tcPr>
           <w:p>
             <w:r>
-              <w:t>Qty</w:t>
+              <w:t>фотовідбитки</w:t>
             </w:r>
           </w:p>
         </w:tc>
-        <w:tc>
-          <w:tcPr>
-            <w:tcW w:type="dxa" w:w="2880"/>
-          </w:tcPr>
-          <w:p>
-            <w:r>
-              <w:t>Id</w:t>
-            </w:r>
-          </w:p>
-        </w:tc>
-        <w:tc>
-          <w:tcPr>
-            <w:tcW w:type="dxa" w:w="2880"/>
-          </w:tcPr>
-          <w:p>
-            <w:r>
-              <w:t>Desc</w:t>
-            </w:r>
-          </w:p>
-        </w:tc>
-      </w:tr>
-      <w:tr>
         <w:tc>
           <w:tcPr>
             <w:tcW w:type="dxa" w:w="2880"/>
@@ -1759,17 +2083,7 @@
           </w:tcPr>
           <w:p>
             <w:r>
-              <w:t>101</w:t>
-            </w:r>
-          </w:p>
-        </w:tc>
-        <w:tc>
-          <w:tcPr>
-            <w:tcW w:type="dxa" w:w="2880"/>
-          </w:tcPr>
-          <w:p>
-            <w:r>
-              <w:t>Spam</w:t>
+              <w:t>од.</w:t>
             </w:r>
           </w:p>
         </w:tc>
@@ -1781,7 +2095,7 @@
           </w:tcPr>
           <w:p>
             <w:r>
-              <w:t>7</w:t>
+              <w:t>картосхеми</w:t>
             </w:r>
           </w:p>
         </w:tc>
@@ -1790,9 +2104,7 @@
             <w:tcW w:type="dxa" w:w="2880"/>
           </w:tcPr>
           <w:p>
-            <w:r>
-              <w:t>422</w:t>
-            </w:r>
+            <w:r/>
           </w:p>
         </w:tc>
         <w:tc>
@@ -1801,7 +2113,7 @@
           </w:tcPr>
           <w:p>
             <w:r>
-              <w:t>Eggs</w:t>
+              <w:t>од.</w:t>
             </w:r>
           </w:p>
         </w:tc>
@@ -1813,7 +2125,7 @@
           </w:tcPr>
           <w:p>
             <w:r>
-              <w:t>4</w:t>
+              <w:t>результати дослідження</w:t>
             </w:r>
           </w:p>
         </w:tc>
@@ -1822,8 +2134,28 @@
             <w:tcW w:type="dxa" w:w="2880"/>
           </w:tcPr>
           <w:p>
+            <w:r/>
+          </w:p>
+        </w:tc>
+        <w:tc>
+          <w:tcPr>
+            <w:tcW w:type="dxa" w:w="2880"/>
+          </w:tcPr>
+          <w:p>
             <w:r>
-              <w:t>631</w:t>
+              <w:t>од.</w:t>
+            </w:r>
+          </w:p>
+        </w:tc>
+      </w:tr>
+      <w:tr>
+        <w:tc>
+          <w:tcPr>
+            <w:tcW w:type="dxa" w:w="2880"/>
+          </w:tcPr>
+          <w:p>
+            <w:r>
+              <w:t>інше (зазначити)</w:t>
             </w:r>
           </w:p>
         </w:tc>
@@ -1832,29 +2164,394 @@
             <w:tcW w:type="dxa" w:w="2880"/>
           </w:tcPr>
           <w:p>
+            <w:r/>
+          </w:p>
+        </w:tc>
+        <w:tc>
+          <w:tcPr>
+            <w:tcW w:type="dxa" w:w="2880"/>
+          </w:tcPr>
+          <w:p>
             <w:r>
-              <w:t>Spam, spam, eggs, and spam</w:t>
+              <w:t>од.</w:t>
             </w:r>
           </w:p>
         </w:tc>
       </w:tr>
     </w:tbl>
     <w:p>
+      <w:pPr>
+        <w:jc w:val="right"/>
+      </w:pPr>
       <w:r>
-        <w:t>Lorem ipsum</w:t>
+        <w:br/>
+        <w:br/>
+        <w:br/>
+        <w:br/>
+        <w:br/>
+        <w:br/>
+        <w:br/>
+        <w:br/>
+        <w:br/>
+        <w:br/>
+        <w:br/>
+        <w:br/>
+        <w:br/>
+        <w:br/>
+        <w:br/>
+        <w:br/>
+        <w:br/>
+        <w:br/>
+        <w:br/>
+        <w:br/>
+        <w:t>місце клапана для</w:t>
+        <w:br/>
+        <w:t>матеріалів додатка</w:t>
+        <w:br/>
+        <w:br/>
+        <w:br/>
       </w:r>
     </w:p>
     <w:p>
       <w:r>
-        <w:t xml:space="preserve">Normal text, </w:t>
-      </w:r>
-      <w:r>
-        <w:rPr>
-          <w:rStyle w:val="Emphasis"/>
-        </w:rPr>
-        <w:t>text with emphasis.</w:t>
+        <w:br w:type="page"/>
       </w:r>
     </w:p>
+    <w:tbl>
+      <w:tblPr>
+        <w:tblStyle w:val="TableGrid"/>
+        <w:tblW w:type="auto" w:w="0"/>
+        <w:jc w:val="center"/>
+        <w:tblLook w:firstColumn="1" w:firstRow="1" w:lastColumn="0" w:lastRow="0" w:noHBand="0" w:noVBand="1" w:val="04A0"/>
+      </w:tblPr>
+      <w:tblGrid>
+        <w:gridCol w:w="8640"/>
+      </w:tblGrid>
+      <w:tr>
+        <w:tc>
+          <w:tcPr>
+            <w:tcW w:type="dxa" w:w="8640"/>
+          </w:tcPr>
+          <w:p>
+            <w:r>
+              <w:t>Після реставрації пам'ятка передана в:</w:t>
+              <w:br/>
+              <w:t>____________________________________________________________________________________________________</w:t>
+              <w:br/>
+              <w:t>назва організації, № і дата акту про передачу</w:t>
+            </w:r>
+          </w:p>
+        </w:tc>
+      </w:tr>
+      <w:tr>
+        <w:tc>
+          <w:tcPr>
+            <w:tcW w:type="dxa" w:w="8640"/>
+          </w:tcPr>
+          <w:p>
+            <w:r>
+              <w:br/>
+              <w:t>____________________________________________________________________________________________________</w:t>
+              <w:br/>
+              <w:t>назва фондової групи, відповідальний хранитель</w:t>
+            </w:r>
+          </w:p>
+        </w:tc>
+      </w:tr>
+      <w:tr>
+        <w:tc>
+          <w:tcPr>
+            <w:tcW w:type="dxa" w:w="8640"/>
+          </w:tcPr>
+          <w:p>
+            <w:r>
+              <w:t>Акт повернення №____ від '     '_______________ 20___р.</w:t>
+            </w:r>
+          </w:p>
+        </w:tc>
+      </w:tr>
+      <w:tr>
+        <w:tc>
+          <w:tcPr>
+            <w:tcW w:type="dxa" w:w="8640"/>
+          </w:tcPr>
+          <w:p>
+            <w:r>
+              <w:br/>
+              <w:t>Копії паспорту в 2-х прим. передані в:</w:t>
+              <w:br/>
+              <w:t>____________________________________________________________________________________________________</w:t>
+              <w:br/>
+              <w:t>назва організації, № накладної і дата передачі паспортів</w:t>
+            </w:r>
+          </w:p>
+        </w:tc>
+      </w:tr>
+    </w:tbl>
+    <w:p>
+      <w:pPr>
+        <w:jc w:val="center"/>
+      </w:pPr>
+      <w:r>
+        <w:br/>
+      </w:r>
+    </w:p>
+    <w:tbl>
+      <w:tblPr>
+        <w:tblStyle w:val="TableGrid"/>
+        <w:tblW w:type="auto" w:w="0"/>
+        <w:jc w:val="center"/>
+        <w:tblLayout w:type="fixed"/>
+        <w:tblLook w:firstColumn="1" w:firstRow="1" w:lastColumn="0" w:lastRow="0" w:noHBand="0" w:noVBand="1" w:val="04A0"/>
+      </w:tblPr>
+      <w:tblGrid>
+        <w:gridCol w:w="2448"/>
+        <w:gridCol w:w="6336"/>
+      </w:tblGrid>
+      <w:tr>
+        <w:tc>
+          <w:tcPr>
+            <w:tcW w:type="dxa" w:w="4320"/>
+          </w:tcPr>
+          <w:p>
+            <w:r>
+              <w:t>Керівник організації:</w:t>
+            </w:r>
+          </w:p>
+        </w:tc>
+        <w:tc>
+          <w:tcPr>
+            <w:tcW w:type="dxa" w:w="4320"/>
+          </w:tcPr>
+          <w:p/>
+        </w:tc>
+      </w:tr>
+      <w:tr>
+        <w:tc>
+          <w:tcPr>
+            <w:tcW w:type="dxa" w:w="4320"/>
+          </w:tcPr>
+          <w:p>
+            <w:r>
+              <w:t>Завідувач відділу:</w:t>
+            </w:r>
+          </w:p>
+        </w:tc>
+        <w:tc>
+          <w:tcPr>
+            <w:tcW w:type="dxa" w:w="4320"/>
+          </w:tcPr>
+          <w:p/>
+        </w:tc>
+      </w:tr>
+      <w:tr>
+        <w:tc>
+          <w:tcPr>
+            <w:tcW w:type="dxa" w:w="4320"/>
+          </w:tcPr>
+          <w:p>
+            <w:r>
+              <w:t>Керівник роботи:</w:t>
+            </w:r>
+          </w:p>
+        </w:tc>
+        <w:tc>
+          <w:tcPr>
+            <w:tcW w:type="dxa" w:w="4320"/>
+          </w:tcPr>
+          <w:p>
+            <w:r>
+              <w:t>Прізвище І. Викладач</w:t>
+            </w:r>
+          </w:p>
+        </w:tc>
+      </w:tr>
+      <w:tr>
+        <w:tc>
+          <w:tcPr>
+            <w:tcW w:type="dxa" w:w="4320"/>
+          </w:tcPr>
+          <w:p>
+            <w:r>
+              <w:t>Виконавець роботи:</w:t>
+            </w:r>
+          </w:p>
+        </w:tc>
+        <w:tc>
+          <w:tcPr>
+            <w:tcW w:type="dxa" w:w="4320"/>
+          </w:tcPr>
+          <w:p>
+            <w:r>
+              <w:t>Прізвище І. 0 Курс</w:t>
+            </w:r>
+          </w:p>
+        </w:tc>
+      </w:tr>
+      <w:tr>
+        <w:tc>
+          <w:tcPr>
+            <w:tcW w:type="dxa" w:w="4320"/>
+          </w:tcPr>
+          <w:p>
+            <w:r>
+              <w:t>Реставратори та інші виконавці:</w:t>
+            </w:r>
+          </w:p>
+        </w:tc>
+        <w:tc>
+          <w:tcPr>
+            <w:tcW w:type="dxa" w:w="4320"/>
+          </w:tcPr>
+          <w:p>
+            <w:r>
+              <w:t>___________________________________________________________________________</w:t>
+            </w:r>
+          </w:p>
+        </w:tc>
+      </w:tr>
+    </w:tbl>
+    <w:p>
+      <w:pPr>
+        <w:jc w:val="center"/>
+      </w:pPr>
+      <w:r>
+        <w:br/>
+      </w:r>
+    </w:p>
+    <w:tbl>
+      <w:tblPr>
+        <w:tblStyle w:val="TableGrid"/>
+        <w:tblW w:type="auto" w:w="0"/>
+        <w:jc w:val="center"/>
+        <w:tblLook w:firstColumn="1" w:firstRow="1" w:lastColumn="0" w:lastRow="0" w:noHBand="0" w:noVBand="1" w:val="04A0"/>
+      </w:tblPr>
+      <w:tblGrid>
+        <w:gridCol w:w="8640"/>
+      </w:tblGrid>
+      <w:tr>
+        <w:tc>
+          <w:tcPr>
+            <w:tcW w:type="dxa" w:w="8640"/>
+          </w:tcPr>
+          <w:p>
+            <w:r>
+              <w:br/>
+              <w:t>М.П._______________________________________________________________________________________________</w:t>
+              <w:br/>
+              <w:t>____________________________________________________________________________________________________</w:t>
+              <w:br/>
+              <w:t>____________________________________________________________________________________________________</w:t>
+              <w:br/>
+              <w:t>(ПІБ), посада, кваліфікаційна категорія, підпис</w:t>
+            </w:r>
+          </w:p>
+        </w:tc>
+      </w:tr>
+    </w:tbl>
+    <w:p>
+      <w:pPr>
+        <w:jc w:val="center"/>
+      </w:pPr>
+      <w:r>
+        <w:br/>
+      </w:r>
+    </w:p>
+    <w:tbl>
+      <w:tblPr>
+        <w:tblStyle w:val="TableGrid"/>
+        <w:tblW w:type="auto" w:w="0"/>
+        <w:jc w:val="center"/>
+        <w:tblLook w:firstColumn="1" w:firstRow="1" w:lastColumn="0" w:lastRow="0" w:noHBand="0" w:noVBand="1" w:val="04A0"/>
+      </w:tblPr>
+      <w:tblGrid>
+        <w:gridCol w:w="2160"/>
+        <w:gridCol w:w="2160"/>
+        <w:gridCol w:w="2160"/>
+        <w:gridCol w:w="2160"/>
+      </w:tblGrid>
+      <w:tr>
+        <w:tc>
+          <w:tcPr>
+            <w:tcW w:type="dxa" w:w="2160"/>
+          </w:tcPr>
+          <w:p>
+            <w:r>
+              <w:t>Дата огляду</w:t>
+            </w:r>
+          </w:p>
+        </w:tc>
+        <w:tc>
+          <w:tcPr>
+            <w:tcW w:type="dxa" w:w="2160"/>
+          </w:tcPr>
+          <w:p>
+            <w:r>
+              <w:t>Стан пам'ятки</w:t>
+            </w:r>
+          </w:p>
+        </w:tc>
+        <w:tc>
+          <w:tcPr>
+            <w:tcW w:type="dxa" w:w="2160"/>
+          </w:tcPr>
+          <w:p>
+            <w:r>
+              <w:t>Умови зберігання</w:t>
+            </w:r>
+          </w:p>
+        </w:tc>
+        <w:tc>
+          <w:tcPr>
+            <w:tcW w:type="dxa" w:w="2160"/>
+          </w:tcPr>
+          <w:p>
+            <w:r>
+              <w:t>Посада, ПІБ, підпис</w:t>
+            </w:r>
+          </w:p>
+        </w:tc>
+      </w:tr>
+      <w:tr>
+        <w:tc>
+          <w:tcPr>
+            <w:tcW w:type="dxa" w:w="2160"/>
+          </w:tcPr>
+          <w:p>
+            <w:r>
+              <w:br/>
+              <w:br/>
+              <w:br/>
+              <w:br/>
+              <w:br/>
+              <w:br/>
+              <w:br/>
+              <w:br/>
+              <w:br/>
+              <w:br/>
+            </w:r>
+          </w:p>
+        </w:tc>
+        <w:tc>
+          <w:tcPr>
+            <w:tcW w:type="dxa" w:w="2160"/>
+          </w:tcPr>
+          <w:p/>
+        </w:tc>
+        <w:tc>
+          <w:tcPr>
+            <w:tcW w:type="dxa" w:w="2160"/>
+          </w:tcPr>
+          <w:p/>
+        </w:tc>
+        <w:tc>
+          <w:tcPr>
+            <w:tcW w:type="dxa" w:w="2160"/>
+          </w:tcPr>
+          <w:p/>
+        </w:tc>
+      </w:tr>
+    </w:tbl>
     <w:p>
       <w:r>
         <w:br w:type="page"/>

</xml_diff>

<commit_message>
passport can be updated
</commit_message>
<xml_diff>
--- a/filled_passport.docx
+++ b/filled_passport.docx
@@ -25,7 +25,7 @@
               <w:t>№ реставраційного паспорта:</w:t>
               <w:br/>
               <w:br/>
-              <w:t>№ паспорта 0</w:t>
+              <w:t>№ паспорта 2</w:t>
             </w:r>
           </w:p>
         </w:tc>
@@ -38,7 +38,7 @@
               <w:t>інвентарний № пам'ятки</w:t>
               <w:br/>
               <w:br/>
-              <w:t>інв. № 0</w:t>
+              <w:t>інв. № 2</w:t>
             </w:r>
           </w:p>
         </w:tc>
@@ -50,10 +50,10 @@
             <w:r>
               <w:t>Акт приймання</w:t>
               <w:br/>
-              <w:t>№ 0</w:t>
-              <w:br/>
-              <w:br/>
-              <w:t>від 09.07.2022</w:t>
+              <w:t>№ 2</w:t>
+              <w:br/>
+              <w:br/>
+              <w:t>від 16.07.2022</w:t>
             </w:r>
           </w:p>
         </w:tc>
@@ -233,17 +233,17 @@
           <w:tcPr>
             <w:tcW w:type="dxa" w:w="1440"/>
           </w:tcPr>
-          <w:p>
-            <w:r>
-              <w:t>(2)</w:t>
-            </w:r>
-          </w:p>
+          <w:p/>
         </w:tc>
         <w:tc>
           <w:tcPr>
             <w:tcW w:type="dxa" w:w="1440"/>
           </w:tcPr>
-          <w:p/>
+          <w:p>
+            <w:r>
+              <w:t>(3)</w:t>
+            </w:r>
+          </w:p>
         </w:tc>
         <w:tc>
           <w:tcPr>
@@ -338,7 +338,7 @@
           </w:tcPr>
           <w:p>
             <w:r>
-              <w:t>Назва: Амфора</w:t>
+              <w:t>Назва: Ваза</w:t>
             </w:r>
           </w:p>
         </w:tc>
@@ -358,7 +358,7 @@
           </w:tcPr>
           <w:p>
             <w:r>
-              <w:t>Час створення: V ст. до н. е</w:t>
+              <w:t>Час створення: VII ст. до н. е</w:t>
             </w:r>
           </w:p>
         </w:tc>
@@ -512,7 +512,7 @@
           </w:tcPr>
           <w:p>
             <w:r>
-              <w:t>Дата передання: 09.06.2022</w:t>
+              <w:t>Дата передання: 16.07.2022</w:t>
             </w:r>
           </w:p>
         </w:tc>
@@ -534,7 +534,7 @@
           </w:tcPr>
           <w:p>
             <w:r>
-              <w:t>Дата завершення: 09.07.2022</w:t>
+              <w:t>Дата завершення: 18.07.2022</w:t>
             </w:r>
           </w:p>
         </w:tc>
@@ -1678,6 +1678,8 @@
           <w:p>
             <w:r>
               <w:t>Прізвище І. 0 Курс</w:t>
+              <w:br/>
+              <w:br/>
             </w:r>
           </w:p>
         </w:tc>
@@ -1729,7 +1731,7 @@
         <w:jc w:val="right"/>
       </w:pPr>
       <w:r>
-        <w:t>09.07.2022</w:t>
+        <w:t>18.07.2022</w:t>
       </w:r>
     </w:p>
     <w:p>
@@ -1874,7 +1876,7 @@
         <w:jc w:val="right"/>
       </w:pPr>
       <w:r>
-        <w:t>09.07.2022</w:t>
+        <w:t>18.07.2022</w:t>
       </w:r>
     </w:p>
     <w:p>

</xml_diff>

<commit_message>
passport can be deleted
</commit_message>
<xml_diff>
--- a/filled_passport.docx
+++ b/filled_passport.docx
@@ -25,7 +25,7 @@
               <w:t>№ реставраційного паспорта:</w:t>
               <w:br/>
               <w:br/>
-              <w:t>№ паспорта 2</w:t>
+              <w:t>№ паспорта 0</w:t>
             </w:r>
           </w:p>
         </w:tc>
@@ -38,7 +38,7 @@
               <w:t>інвентарний № пам'ятки</w:t>
               <w:br/>
               <w:br/>
-              <w:t>інв. № 2</w:t>
+              <w:t>інв. № 0</w:t>
             </w:r>
           </w:p>
         </w:tc>
@@ -50,10 +50,10 @@
             <w:r>
               <w:t>Акт приймання</w:t>
               <w:br/>
-              <w:t>№ 2</w:t>
-              <w:br/>
-              <w:br/>
-              <w:t>від 16.07.2022</w:t>
+              <w:t>№ 0</w:t>
+              <w:br/>
+              <w:br/>
+              <w:t>від 09.07.2022</w:t>
             </w:r>
           </w:p>
         </w:tc>
@@ -233,17 +233,17 @@
           <w:tcPr>
             <w:tcW w:type="dxa" w:w="1440"/>
           </w:tcPr>
-          <w:p/>
+          <w:p>
+            <w:r>
+              <w:t>(2)</w:t>
+            </w:r>
+          </w:p>
         </w:tc>
         <w:tc>
           <w:tcPr>
             <w:tcW w:type="dxa" w:w="1440"/>
           </w:tcPr>
-          <w:p>
-            <w:r>
-              <w:t>(3)</w:t>
-            </w:r>
-          </w:p>
+          <w:p/>
         </w:tc>
         <w:tc>
           <w:tcPr>
@@ -338,7 +338,7 @@
           </w:tcPr>
           <w:p>
             <w:r>
-              <w:t>Назва: Ваза</w:t>
+              <w:t>Назва: Амфора</w:t>
             </w:r>
           </w:p>
         </w:tc>
@@ -358,7 +358,7 @@
           </w:tcPr>
           <w:p>
             <w:r>
-              <w:t>Час створення: VII ст. до н. е</w:t>
+              <w:t>Час створення: V ст. до н. е</w:t>
             </w:r>
           </w:p>
         </w:tc>
@@ -512,7 +512,7 @@
           </w:tcPr>
           <w:p>
             <w:r>
-              <w:t>Дата передання: 16.07.2022</w:t>
+              <w:t>Дата передання: 09.06.2022</w:t>
             </w:r>
           </w:p>
         </w:tc>
@@ -534,7 +534,7 @@
           </w:tcPr>
           <w:p>
             <w:r>
-              <w:t>Дата завершення: 18.07.2022</w:t>
+              <w:t>Дата завершення: 09.07.2022</w:t>
             </w:r>
           </w:p>
         </w:tc>
@@ -1678,8 +1678,6 @@
           <w:p>
             <w:r>
               <w:t>Прізвище І. 0 Курс</w:t>
-              <w:br/>
-              <w:br/>
             </w:r>
           </w:p>
         </w:tc>
@@ -1731,7 +1729,7 @@
         <w:jc w:val="right"/>
       </w:pPr>
       <w:r>
-        <w:t>18.07.2022</w:t>
+        <w:t>09.07.2022</w:t>
       </w:r>
     </w:p>
     <w:p>
@@ -1876,7 +1874,7 @@
         <w:jc w:val="right"/>
       </w:pPr>
       <w:r>
-        <w:t>18.07.2022</w:t>
+        <w:t>09.07.2022</w:t>
       </w:r>
     </w:p>
     <w:p>

</xml_diff>

<commit_message>
notification before deletion of passport
</commit_message>
<xml_diff>
--- a/filled_passport.docx
+++ b/filled_passport.docx
@@ -53,7 +53,7 @@
               <w:t>№ 0</w:t>
               <w:br/>
               <w:br/>
-              <w:t>від 09.07.2022</w:t>
+              <w:t>від 18.07.2022</w:t>
             </w:r>
           </w:p>
         </w:tc>
@@ -93,7 +93,7 @@
           <w:rStyle w:val="CommentsStyle"/>
           <w:b/>
         </w:rPr>
-        <w:t>Національна академія образовторчого мистецтва і архітектури</w:t>
+        <w:t>Національна академія образотворчого мистецтва і архітектури</w:t>
       </w:r>
     </w:p>
     <w:p>
@@ -113,7 +113,7 @@
           <w:rStyle w:val="CommentsStyle"/>
           <w:b/>
         </w:rPr>
-        <w:t>Навчально-творча майстерня творів Д.У.М.</w:t>
+        <w:t>Навчально-творча майстерня реставрації творів Д.У.М.</w:t>
       </w:r>
     </w:p>
     <w:p>
@@ -219,7 +219,7 @@
           </w:tcPr>
           <w:p>
             <w:r>
-              <w:t>Предмет побуту</w:t>
+              <w:t>Зброя</w:t>
             </w:r>
           </w:p>
         </w:tc>
@@ -275,7 +275,7 @@
         <w:jc w:val="center"/>
       </w:pPr>
       <w:r>
-        <w:t>Приватна колекція</w:t>
+        <w:t>НМУНДМ</w:t>
       </w:r>
     </w:p>
     <w:tbl>
@@ -338,7 +338,7 @@
           </w:tcPr>
           <w:p>
             <w:r>
-              <w:t>Назва: Амфора</w:t>
+              <w:t>Назва: Палетка</w:t>
             </w:r>
           </w:p>
         </w:tc>
@@ -358,7 +358,7 @@
           </w:tcPr>
           <w:p>
             <w:r>
-              <w:t>Час створення: V ст. до н. е</w:t>
+              <w:t>Час створення: XVIII ст.</w:t>
             </w:r>
           </w:p>
         </w:tc>
@@ -378,7 +378,7 @@
           </w:tcPr>
           <w:p>
             <w:r>
-              <w:t>Матеріал, основа: Шамот, мідь, срібло</w:t>
+              <w:t>Матеріал, основа: Деревина, залізо, срібло</w:t>
             </w:r>
           </w:p>
         </w:tc>
@@ -418,7 +418,7 @@
           </w:tcPr>
           <w:p>
             <w:r>
-              <w:t>Розміри: 45х34х56</w:t>
+              <w:t>Розміри: 12\32\7см</w:t>
             </w:r>
           </w:p>
         </w:tc>
@@ -438,7 +438,7 @@
           </w:tcPr>
           <w:p>
             <w:r>
-              <w:t>Вага: 900 г.</w:t>
+              <w:t>Вага: 2, 5 кг</w:t>
             </w:r>
           </w:p>
         </w:tc>
@@ -512,7 +512,7 @@
           </w:tcPr>
           <w:p>
             <w:r>
-              <w:t>Дата передання: 09.06.2022</w:t>
+              <w:t>Дата передання: 18.04.2022</w:t>
             </w:r>
           </w:p>
         </w:tc>
@@ -534,7 +534,7 @@
           </w:tcPr>
           <w:p>
             <w:r>
-              <w:t>Дата завершення: 09.07.2022</w:t>
+              <w:t>Дата завершення: 18.05.2022</w:t>
             </w:r>
           </w:p>
         </w:tc>
@@ -655,40 +655,19 @@
         <w:t>Матеріали:</w:t>
         <w:br/>
         <w:br/>
-        <w:t>(КЕРАМІКА):</w:t>
+        <w:t>(ДЕРЕВИНА):</w:t>
         <w:br/>
         <w:br/>
-        <w:t>I.Вказати спосіб виготовлення (ручне ліплення, гончарний круг); якщо є ангоб, глазур вказати колір.</w:t>
+        <w:t xml:space="preserve">1.Вказати спосіб виготовлення (різьблення, слюсарні роботи); </w:t>
         <w:br/>
         <w:br/>
-        <w:t xml:space="preserve">    1.Описати орнамент (заглиблений, рельєфний).</w:t>
+        <w:t>2.Вказати якій породі деревини відповідає орнамент.</w:t>
         <w:br/>
         <w:br/>
-        <w:t xml:space="preserve">    2.Описати орнамент (заглиблений, рельєфний, розписний).</w:t>
+        <w:t>3.Описати різьблення, орнамент (заглиблений, рельєфний).</w:t>
         <w:br/>
         <w:br/>
-        <w:t xml:space="preserve">    3.Описати розпис (монохромний, поліхромний, колір фарб).</w:t>
-        <w:br/>
-        <w:br/>
-        <w:t xml:space="preserve">    4.Вказати систему розпису, стиль (геометричний, рослинний, зооморфний, антропоморфний і т.д.).</w:t>
-        <w:br/>
-        <w:br/>
-        <w:t xml:space="preserve">    5.Вказати місце розпису (на вінці, тулубі, по всьому полі посудини або орнаментальний пояс і т.д.).</w:t>
-        <w:br/>
-        <w:br/>
-        <w:t>II. Опис черепка:</w:t>
-        <w:br/>
-        <w:br/>
-        <w:t xml:space="preserve">    1. Структура черепка (неоднорідна, однородна);грубозерниста, погано  вимучена, з включенням кварцу, шамоту, дрісви і т.д.; дрібнозерниста, добре вимучена;</w:t>
-        <w:br/>
-        <w:br/>
-        <w:t xml:space="preserve">    2. Визначити черепок (дзвінкий, глухий, щільний, пористий).;</w:t>
-        <w:br/>
-        <w:br/>
-        <w:t xml:space="preserve">    3. Домішки: органічні (солома, полова, мушль і т.д.); неорганічні (кварц, пісок, шамот, кровавик і т.д.);</w:t>
-        <w:br/>
-        <w:br/>
-        <w:t xml:space="preserve">    4. Вказати колір черепка, міцність.</w:t>
+        <w:t>4.Описати стан фарбового шару (ступінь зчеплення), розпис (монохромний, поліхромний, колір фарб)</w:t>
         <w:br/>
         <w:br/>
         <w:t>(МЕТАЛ):</w:t>
@@ -777,10 +756,10 @@
         <w:t xml:space="preserve">    6.Бактерії, гриби та продукти їх життєдіяльності.</w:t>
         <w:br/>
         <w:br/>
-        <w:t>(КЕРАМІКА):</w:t>
+        <w:t>(ДЕРЕВИНА):</w:t>
         <w:br/>
         <w:br/>
-        <w:t>1. Визначити випал (рівномірний, нерівномірний, деформований під дією високої температури, повторний випал, деформації, поверхня спучена, слоїста і т.д.)</w:t>
+        <w:t>1.Описати стан деревини (відмінний, уражений шкідниками, трухлявий, деформації, поверхня спучена, слоїста і т.д.)</w:t>
         <w:br/>
         <w:br/>
         <w:t>(МЕТАЛ):</w:t>
@@ -1729,7 +1708,7 @@
         <w:jc w:val="right"/>
       </w:pPr>
       <w:r>
-        <w:t>09.07.2022</w:t>
+        <w:t>18.05.2022</w:t>
       </w:r>
     </w:p>
     <w:p>
@@ -1874,7 +1853,7 @@
         <w:jc w:val="right"/>
       </w:pPr>
       <w:r>
-        <w:t>09.07.2022</w:t>
+        <w:t>18.05.2022</w:t>
       </w:r>
     </w:p>
     <w:p>

</xml_diff>

<commit_message>
Cabinet of restorer was created
</commit_message>
<xml_diff>
--- a/filled_passport.docx
+++ b/filled_passport.docx
@@ -25,7 +25,7 @@
               <w:t>№ реставраційного паспорта:</w:t>
               <w:br/>
               <w:br/>
-              <w:t>№ паспорта 0</w:t>
+              <w:t>№ паспорта 91</w:t>
             </w:r>
           </w:p>
         </w:tc>
@@ -38,7 +38,7 @@
               <w:t>інвентарний № пам'ятки</w:t>
               <w:br/>
               <w:br/>
-              <w:t>інв. № 0</w:t>
+              <w:t>інв. № 91</w:t>
             </w:r>
           </w:p>
         </w:tc>
@@ -50,10 +50,10 @@
             <w:r>
               <w:t>Акт приймання</w:t>
               <w:br/>
-              <w:t>№ 0</w:t>
-              <w:br/>
-              <w:br/>
-              <w:t>від 18.07.2022</w:t>
+              <w:t>№ 91</w:t>
+              <w:br/>
+              <w:br/>
+              <w:t>від 19.07.2022</w:t>
             </w:r>
           </w:p>
         </w:tc>
@@ -219,7 +219,7 @@
           </w:tcPr>
           <w:p>
             <w:r>
-              <w:t>Зброя</w:t>
+              <w:t>Посудина</w:t>
             </w:r>
           </w:p>
         </w:tc>
@@ -338,7 +338,7 @@
           </w:tcPr>
           <w:p>
             <w:r>
-              <w:t>Назва: Палетка</w:t>
+              <w:t>Назва: Коцик</w:t>
             </w:r>
           </w:p>
         </w:tc>
@@ -358,7 +358,7 @@
           </w:tcPr>
           <w:p>
             <w:r>
-              <w:t>Час створення: XVIII ст.</w:t>
+              <w:t>Час створення: 1342</w:t>
             </w:r>
           </w:p>
         </w:tc>
@@ -378,7 +378,7 @@
           </w:tcPr>
           <w:p>
             <w:r>
-              <w:t>Матеріал, основа: Деревина, залізо, срібло</w:t>
+              <w:t>Матеріал, основа: Шамот, мідь, срібло</w:t>
             </w:r>
           </w:p>
         </w:tc>
@@ -418,7 +418,7 @@
           </w:tcPr>
           <w:p>
             <w:r>
-              <w:t>Розміри: 12\32\7см</w:t>
+              <w:t>Розміри: 45х34х56</w:t>
             </w:r>
           </w:p>
         </w:tc>
@@ -512,7 +512,7 @@
           </w:tcPr>
           <w:p>
             <w:r>
-              <w:t>Дата передання: 18.04.2022</w:t>
+              <w:t>Дата передання: 12.12.2021</w:t>
             </w:r>
           </w:p>
         </w:tc>
@@ -534,7 +534,7 @@
           </w:tcPr>
           <w:p>
             <w:r>
-              <w:t>Дата завершення: 18.05.2022</w:t>
+              <w:t>Дата завершення: 19.05.2022</w:t>
             </w:r>
           </w:p>
         </w:tc>
@@ -655,19 +655,40 @@
         <w:t>Матеріали:</w:t>
         <w:br/>
         <w:br/>
-        <w:t>(ДЕРЕВИНА):</w:t>
+        <w:t>(КЕРАМІКА):</w:t>
         <w:br/>
         <w:br/>
-        <w:t xml:space="preserve">1.Вказати спосіб виготовлення (різьблення, слюсарні роботи); </w:t>
+        <w:t>I.Вказати спосіб виготовлення (ручне ліплення, гончарний круг); якщо є ангоб, глазур вказати колір.</w:t>
         <w:br/>
         <w:br/>
-        <w:t>2.Вказати якій породі деревини відповідає орнамент.</w:t>
+        <w:t xml:space="preserve">    1.Описати орнамент (заглиблений, рельєфний).</w:t>
         <w:br/>
         <w:br/>
-        <w:t>3.Описати різьблення, орнамент (заглиблений, рельєфний).</w:t>
+        <w:t xml:space="preserve">    2.Описати орнамент (заглиблений, рельєфний, розписний).</w:t>
         <w:br/>
         <w:br/>
-        <w:t>4.Описати стан фарбового шару (ступінь зчеплення), розпис (монохромний, поліхромний, колір фарб)</w:t>
+        <w:t xml:space="preserve">    3.Описати розпис (монохромний, поліхромний, колір фарб).</w:t>
+        <w:br/>
+        <w:br/>
+        <w:t xml:space="preserve">    4.Вказати систему розпису, стиль (геометричний, рослинний, зооморфний, антропоморфний і т.д.).</w:t>
+        <w:br/>
+        <w:br/>
+        <w:t xml:space="preserve">    5.Вказати місце розпису (на вінці, тулубі, по всьому полі посудини або орнаментальний пояс і т.д.).</w:t>
+        <w:br/>
+        <w:br/>
+        <w:t>II. Опис черепка:</w:t>
+        <w:br/>
+        <w:br/>
+        <w:t xml:space="preserve">    1. Структура черепка (неоднорідна, однородна);грубозерниста, погано  вимучена, з включенням кварцу, шамоту, дрісви і т.д.; дрібнозерниста, добре вимучена;</w:t>
+        <w:br/>
+        <w:br/>
+        <w:t xml:space="preserve">    2. Визначити черепок (дзвінкий, глухий, щільний, пористий).;</w:t>
+        <w:br/>
+        <w:br/>
+        <w:t xml:space="preserve">    3. Домішки: органічні (солома, полова, мушль і т.д.); неорганічні (кварц, пісок, шамот, кровавик і т.д.);</w:t>
+        <w:br/>
+        <w:br/>
+        <w:t xml:space="preserve">    4. Вказати колір черепка, міцність.</w:t>
         <w:br/>
         <w:br/>
         <w:t>(МЕТАЛ):</w:t>
@@ -756,10 +777,10 @@
         <w:t xml:space="preserve">    6.Бактерії, гриби та продукти їх життєдіяльності.</w:t>
         <w:br/>
         <w:br/>
-        <w:t>(ДЕРЕВИНА):</w:t>
+        <w:t>(КЕРАМІКА):</w:t>
         <w:br/>
         <w:br/>
-        <w:t>1.Описати стан деревини (відмінний, уражений шкідниками, трухлявий, деформації, поверхня спучена, слоїста і т.д.)</w:t>
+        <w:t>1. Визначити випал (рівномірний, нерівномірний, деформований під дією високої температури, повторний випал, деформації, поверхня спучена, слоїста і т.д.)</w:t>
         <w:br/>
         <w:br/>
         <w:t>(МЕТАЛ):</w:t>
@@ -1657,6 +1678,8 @@
           <w:p>
             <w:r>
               <w:t>Прізвище І. 0 Курс</w:t>
+              <w:br/>
+              <w:br/>
             </w:r>
           </w:p>
         </w:tc>
@@ -1708,7 +1731,7 @@
         <w:jc w:val="right"/>
       </w:pPr>
       <w:r>
-        <w:t>18.05.2022</w:t>
+        <w:t>19.05.2022</w:t>
       </w:r>
     </w:p>
     <w:p>
@@ -1853,7 +1876,7 @@
         <w:jc w:val="right"/>
       </w:pPr>
       <w:r>
-        <w:t>18.05.2022</w:t>
+        <w:t>19.05.2022</w:t>
       </w:r>
     </w:p>
     <w:p>

</xml_diff>

<commit_message>
passports are shown to their author only
</commit_message>
<xml_diff>
--- a/filled_passport.docx
+++ b/filled_passport.docx
@@ -25,7 +25,7 @@
               <w:t>№ реставраційного паспорта:</w:t>
               <w:br/>
               <w:br/>
-              <w:t>№ паспорта 91</w:t>
+              <w:t>№ паспорта 0</w:t>
             </w:r>
           </w:p>
         </w:tc>
@@ -38,7 +38,7 @@
               <w:t>інвентарний № пам'ятки</w:t>
               <w:br/>
               <w:br/>
-              <w:t>інв. № 91</w:t>
+              <w:t>інв. № 0</w:t>
             </w:r>
           </w:p>
         </w:tc>
@@ -50,10 +50,10 @@
             <w:r>
               <w:t>Акт приймання</w:t>
               <w:br/>
-              <w:t>№ 91</w:t>
-              <w:br/>
-              <w:br/>
-              <w:t>від 19.07.2022</w:t>
+              <w:t>№ 0</w:t>
+              <w:br/>
+              <w:br/>
+              <w:t>від 26.07.2022</w:t>
             </w:r>
           </w:p>
         </w:tc>
@@ -93,7 +93,7 @@
           <w:rStyle w:val="CommentsStyle"/>
           <w:b/>
         </w:rPr>
-        <w:t>Національна академія образотворчого мистецтва і архітектури</w:t>
+        <w:t>Національна академія образовторчого мистецтва і архітектури</w:t>
       </w:r>
     </w:p>
     <w:p>
@@ -275,7 +275,7 @@
         <w:jc w:val="center"/>
       </w:pPr>
       <w:r>
-        <w:t>НМУНДМ</w:t>
+        <w:t>Приватна колекція</w:t>
       </w:r>
     </w:p>
     <w:tbl>
@@ -338,7 +338,7 @@
           </w:tcPr>
           <w:p>
             <w:r>
-              <w:t>Назва: Коцик</w:t>
+              <w:t>Назва: Блюдо</w:t>
             </w:r>
           </w:p>
         </w:tc>
@@ -418,7 +418,7 @@
           </w:tcPr>
           <w:p>
             <w:r>
-              <w:t>Розміри: 45х34х56</w:t>
+              <w:t>Розміри: 12\32\7см</w:t>
             </w:r>
           </w:p>
         </w:tc>
@@ -438,7 +438,7 @@
           </w:tcPr>
           <w:p>
             <w:r>
-              <w:t>Вага: 2, 5 кг</w:t>
+              <w:t>Вага: 900 г.</w:t>
             </w:r>
           </w:p>
         </w:tc>
@@ -534,7 +534,7 @@
           </w:tcPr>
           <w:p>
             <w:r>
-              <w:t>Дата завершення: 19.05.2022</w:t>
+              <w:t>Дата завершення: 02.02.2022</w:t>
             </w:r>
           </w:p>
         </w:tc>
@@ -1678,8 +1678,6 @@
           <w:p>
             <w:r>
               <w:t>Прізвище І. 0 Курс</w:t>
-              <w:br/>
-              <w:br/>
             </w:r>
           </w:p>
         </w:tc>
@@ -1731,7 +1729,7 @@
         <w:jc w:val="right"/>
       </w:pPr>
       <w:r>
-        <w:t>19.05.2022</w:t>
+        <w:t>02.02.2022</w:t>
       </w:r>
     </w:p>
     <w:p>
@@ -1876,7 +1874,7 @@
         <w:jc w:val="right"/>
       </w:pPr>
       <w:r>
-        <w:t>19.05.2022</w:t>
+        <w:t>02.02.2022</w:t>
       </w:r>
     </w:p>
     <w:p>

</xml_diff>

<commit_message>
restorer can add experience
</commit_message>
<xml_diff>
--- a/filled_passport.docx
+++ b/filled_passport.docx
@@ -25,7 +25,7 @@
               <w:t>№ реставраційного паспорта:</w:t>
               <w:br/>
               <w:br/>
-              <w:t>№ паспорта 0</w:t>
+              <w:t>№ паспорта 1</w:t>
             </w:r>
           </w:p>
         </w:tc>
@@ -38,7 +38,7 @@
               <w:t>інвентарний № пам'ятки</w:t>
               <w:br/>
               <w:br/>
-              <w:t>інв. № 0</w:t>
+              <w:t>інв. № 1</w:t>
             </w:r>
           </w:p>
         </w:tc>
@@ -50,7 +50,7 @@
             <w:r>
               <w:t>Акт приймання</w:t>
               <w:br/>
-              <w:t>№ 0</w:t>
+              <w:t>№ 1</w:t>
               <w:br/>
               <w:br/>
               <w:t>від 26.07.2022</w:t>
@@ -93,7 +93,7 @@
           <w:rStyle w:val="CommentsStyle"/>
           <w:b/>
         </w:rPr>
-        <w:t>Національна академія образовторчого мистецтва і архітектури</w:t>
+        <w:t>Національна академія образотворчого мистецтва і архітектури</w:t>
       </w:r>
     </w:p>
     <w:p>
@@ -113,7 +113,7 @@
           <w:rStyle w:val="CommentsStyle"/>
           <w:b/>
         </w:rPr>
-        <w:t>Навчально-творча майстерня реставрації творів Д.У.М.</w:t>
+        <w:t>Навчально-творча реставраційна майстерня</w:t>
       </w:r>
     </w:p>
     <w:p>
@@ -219,7 +219,7 @@
           </w:tcPr>
           <w:p>
             <w:r>
-              <w:t>Посудина</w:t>
+              <w:t>Полотно</w:t>
             </w:r>
           </w:p>
         </w:tc>
@@ -275,7 +275,7 @@
         <w:jc w:val="center"/>
       </w:pPr>
       <w:r>
-        <w:t>Приватна колекція</w:t>
+        <w:t>Приватна колекціця</w:t>
       </w:r>
     </w:p>
     <w:tbl>
@@ -338,7 +338,7 @@
           </w:tcPr>
           <w:p>
             <w:r>
-              <w:t>Назва: Блюдо</w:t>
+              <w:t>Назва: Мозаїка</w:t>
             </w:r>
           </w:p>
         </w:tc>
@@ -358,7 +358,7 @@
           </w:tcPr>
           <w:p>
             <w:r>
-              <w:t>Час створення: 1342</w:t>
+              <w:t>Час створення: V ст. до н. е</w:t>
             </w:r>
           </w:p>
         </w:tc>
@@ -378,7 +378,7 @@
           </w:tcPr>
           <w:p>
             <w:r>
-              <w:t>Матеріал, основа: Шамот, мідь, срібло</w:t>
+              <w:t>Матеріал, основа: Полотно</w:t>
             </w:r>
           </w:p>
         </w:tc>
@@ -398,7 +398,7 @@
           </w:tcPr>
           <w:p>
             <w:r>
-              <w:t>Техніка виконання: Ліплення, амальгама</w:t>
+              <w:t>Техніка виконання: Живопис</w:t>
             </w:r>
           </w:p>
         </w:tc>
@@ -418,7 +418,7 @@
           </w:tcPr>
           <w:p>
             <w:r>
-              <w:t>Розміри: 12\32\7см</w:t>
+              <w:t>Розміри: 12\32\12см</w:t>
             </w:r>
           </w:p>
         </w:tc>
@@ -438,7 +438,7 @@
           </w:tcPr>
           <w:p>
             <w:r>
-              <w:t>Вага: 900 г.</w:t>
+              <w:t>Вага: 903 кг</w:t>
             </w:r>
           </w:p>
         </w:tc>
@@ -534,7 +534,7 @@
           </w:tcPr>
           <w:p>
             <w:r>
-              <w:t>Дата завершення: 02.02.2022</w:t>
+              <w:t>Дата завершення: 22.05.2022</w:t>
             </w:r>
           </w:p>
         </w:tc>
@@ -607,6 +607,9 @@
         <w:jc w:val="left"/>
       </w:pPr>
       <w:r>
+        <w:t>(ЗРАЗОК)</w:t>
+        <w:br/>
+        <w:br/>
         <w:t>За візуальним спостереженням: ...</w:t>
         <w:br/>
         <w:br/>
@@ -619,10 +622,28 @@
         <w:t xml:space="preserve">    2.Описати форму та колір.</w:t>
         <w:br/>
         <w:br/>
+        <w:t xml:space="preserve">    3.Вказати спосіб виготовлення (кування, лиття, прокат, карбування, гравіювання, інкрустація, штампування, тиснення, скань, зернь).</w:t>
+        <w:br/>
+        <w:br/>
+        <w:t xml:space="preserve">    4.Описати орнамент (заглиблений, рельєфний).</w:t>
+        <w:br/>
+        <w:br/>
+        <w:t xml:space="preserve">    5.Описати розпис (монохромний, поліхромний, колір фарб).</w:t>
+        <w:br/>
+        <w:br/>
+        <w:t xml:space="preserve">    6.Вказати систему розпису, стиль (геометричний, рослинний, зооморфний, антропоморфний і т.д.).</w:t>
+        <w:br/>
+        <w:br/>
+        <w:t xml:space="preserve">    7.Вказати місце розпису (назва елемента, по всій поверхні або орнаментальний пояс і т.д.).</w:t>
+        <w:br/>
+        <w:br/>
         <w:t>II. Описати вигляд предмета:</w:t>
         <w:br/>
         <w:br/>
-        <w:t xml:space="preserve">    1. Складові предмета, їх геометрична форма;</w:t>
+        <w:t xml:space="preserve">    1. Структура, фактура предмета (має блиск, неоднорідна, однорідна, крихка, пухка, розшарована);</w:t>
+        <w:br/>
+        <w:br/>
+        <w:t xml:space="preserve">    2. Вказати колір металу.</w:t>
         <w:br/>
         <w:br/>
         <w:t>III. Забруднення:</w:t>
@@ -631,70 +652,28 @@
         <w:t xml:space="preserve">    1.Нестійкі (пилові, брудові, ґрунтові) .</w:t>
         <w:br/>
         <w:br/>
-        <w:t xml:space="preserve">    2.Стійкі (вапнякові, природні та синтетичні смоли, висоли, гіпсові забруднення, плями кислів металів, сліди кіптяви, </w:t>
+        <w:t xml:space="preserve">    2.Стійкі (вапнякові, природні та синтетичні смоли, висоли, гіпсові забруднення, плями кислів металів, сліди кіптяви,</w:t>
         <w:br/>
         <w:br/>
-        <w:t xml:space="preserve">        пеку, жиру, плями від пластиліну, масляної фарби, воску, клейові забруднення, чорнила, туш, записи фарбами (якого кольору), </w:t>
+        <w:t xml:space="preserve">        пеку, жиру, плями від пластиліну, масляної фарби, воску, клейові забруднення, чорнила, туш,</w:t>
         <w:br/>
         <w:br/>
-        <w:t xml:space="preserve">        забруднення фарбами від попередніх тонувань – місцезнаходження фарби, забруднення на зламах фрагментів </w:t>
+        <w:t xml:space="preserve">        записи фарбами (якого кольору), забруднення фарбами  від попередніх тонувань – місцезнаходження фарби,</w:t>
         <w:br/>
         <w:br/>
-        <w:t xml:space="preserve">        (від клею, вапнякових нашарувань, пило брудові, ґрунтові і т.д.).</w:t>
+        <w:t xml:space="preserve">        забруднення на зламах фрагментів (від клею, вапнякових нашарувань, пило брудові, ґрунтові і т.д.).</w:t>
         <w:br/>
         <w:br/>
-        <w:t xml:space="preserve">    3.Визначити за візуальним спостереженням яким клеєм склеєно фрагменти (клеєм БФ (світло-коричневого, коричневого, </w:t>
+        <w:t xml:space="preserve">    3.Визначити за візуальним спостереженням яким клеєм склеєно фрагменти (клеєм БФ (світло-коричневого, коричневого, червоного кольору, прозорий),</w:t>
         <w:br/>
         <w:br/>
-        <w:t xml:space="preserve">        червоного кольору, прозорий), ПВА (полівінилацетатний клей молочного кольору, непрозорий, безбарвний, прозорий)</w:t>
+        <w:t xml:space="preserve">        ПВА (полівінилацетатний клей молочного кольору, непрозорий, безбарвний, прозорий)</w:t>
         <w:br/>
         <w:br/>
         <w:t xml:space="preserve">    4.Визначити форму забруднення (у вигляді локальних плям, неправильної форми, повсюдно, забруднення якоїсь частини пам’ятки).</w:t>
         <w:br/>
         <w:br/>
-        <w:t>Матеріали:</w:t>
-        <w:br/>
-        <w:br/>
-        <w:t>(КЕРАМІКА):</w:t>
-        <w:br/>
-        <w:br/>
-        <w:t>I.Вказати спосіб виготовлення (ручне ліплення, гончарний круг); якщо є ангоб, глазур вказати колір.</w:t>
-        <w:br/>
-        <w:br/>
-        <w:t xml:space="preserve">    1.Описати орнамент (заглиблений, рельєфний).</w:t>
-        <w:br/>
-        <w:br/>
-        <w:t xml:space="preserve">    2.Описати орнамент (заглиблений, рельєфний, розписний).</w:t>
-        <w:br/>
-        <w:br/>
-        <w:t xml:space="preserve">    3.Описати розпис (монохромний, поліхромний, колір фарб).</w:t>
-        <w:br/>
-        <w:br/>
-        <w:t xml:space="preserve">    4.Вказати систему розпису, стиль (геометричний, рослинний, зооморфний, антропоморфний і т.д.).</w:t>
-        <w:br/>
-        <w:br/>
-        <w:t xml:space="preserve">    5.Вказати місце розпису (на вінці, тулубі, по всьому полі посудини або орнаментальний пояс і т.д.).</w:t>
-        <w:br/>
-        <w:br/>
-        <w:t>II. Опис черепка:</w:t>
-        <w:br/>
-        <w:br/>
-        <w:t xml:space="preserve">    1. Структура черепка (неоднорідна, однородна);грубозерниста, погано  вимучена, з включенням кварцу, шамоту, дрісви і т.д.; дрібнозерниста, добре вимучена;</w:t>
-        <w:br/>
-        <w:br/>
-        <w:t xml:space="preserve">    2. Визначити черепок (дзвінкий, глухий, щільний, пористий).;</w:t>
-        <w:br/>
-        <w:br/>
-        <w:t xml:space="preserve">    3. Домішки: органічні (солома, полова, мушль і т.д.); неорганічні (кварц, пісок, шамот, кровавик і т.д.);</w:t>
-        <w:br/>
-        <w:br/>
-        <w:t xml:space="preserve">    4. Вказати колір черепка, міцність.</w:t>
-        <w:br/>
-        <w:br/>
-        <w:t>(МЕТАЛ):</w:t>
-        <w:br/>
-        <w:br/>
-        <w:t>1.Вказати спосіб виготовлення (лиття, слюсарні роботи, гравіювання, травлення, інкрустація, зернь, паяння)</w:t>
+        <w:t xml:space="preserve">    </w:t>
       </w:r>
     </w:p>
     <w:p>
@@ -714,6 +693,9 @@
         <w:jc w:val="left"/>
       </w:pPr>
       <w:r>
+        <w:t>(ЗРАЗОК)</w:t>
+        <w:br/>
+        <w:br/>
         <w:t>ІV. Попередня реставрація:</w:t>
         <w:br/>
         <w:br/>
@@ -765,46 +747,16 @@
         <w:t xml:space="preserve">        -сколи, вибоїни, незначні втрати, каверни, пробоїни, викришування, потертості, подряпини (вказати форму, розмір, розташування);</w:t>
         <w:br/>
         <w:br/>
-        <w:t xml:space="preserve">        -визначити дефекти тонувань (якщо є розпис, консерваційного покриття – описати колір, стан збереження, наявні значні або </w:t>
+        <w:t xml:space="preserve">        -визначити дефекти тонувань (якщо є розпис, консерваційного покриття – описати колір, стан збереження,</w:t>
         <w:br/>
         <w:br/>
-        <w:t xml:space="preserve">            незначні, часткові, локальні втрати, потертості відшарування (вказати форму, розмір, розташування);</w:t>
+        <w:t xml:space="preserve">        наявні значні або незначні, часткові, локальні втрати, потертості відшарування (вказати форму, розмір, розташування);</w:t>
         <w:br/>
         <w:br/>
         <w:t>VІ. Біологічні пошкодження і руйнування:</w:t>
         <w:br/>
         <w:br/>
         <w:t xml:space="preserve">    6.Бактерії, гриби та продукти їх життєдіяльності.</w:t>
-        <w:br/>
-        <w:br/>
-        <w:t>(КЕРАМІКА):</w:t>
-        <w:br/>
-        <w:br/>
-        <w:t>1. Визначити випал (рівномірний, нерівномірний, деформований під дією високої температури, повторний випал, деформації, поверхня спучена, слоїста і т.д.)</w:t>
-        <w:br/>
-        <w:br/>
-        <w:t>(МЕТАЛ):</w:t>
-        <w:br/>
-        <w:br/>
-        <w:t>1. Визначити ступінь збереженості предмета:</w:t>
-        <w:br/>
-        <w:br/>
-        <w:t xml:space="preserve">    -Предмет гарної збереженості (новий метал, локальна корозія, загальне забруднення);</w:t>
-        <w:br/>
-        <w:br/>
-        <w:t xml:space="preserve">    -Предмет задовільної збереженості (новий метал, загальне забруднення, суцільна корозія або благородна патина, декор добре читається, металеве ядро не мінералізоване,наявні потертості, незначна деформація)</w:t>
-        <w:br/>
-        <w:br/>
-        <w:t xml:space="preserve">    -Новий метал поганої збереженості (загальні пило-брудові нашарування, суцільна корозія, наявні локальні рецедивуючі продукти корозії, значна деформація, втрати).</w:t>
-        <w:br/>
-        <w:br/>
-        <w:t xml:space="preserve">    -Археологічний метал (наявний товстий шар корозійного нашарування, міжкристалітна корозія, крихкість, тріщини, втрати, крізна корозія. Декор читається погано, форми предмета та металеве ядро збережені)</w:t>
-        <w:br/>
-        <w:br/>
-        <w:t xml:space="preserve">    -Археологічний метал з частково мінералізованим металевим ядром (форма предмету читається погано, механічна міцність слабка, можливі руйнування, крізна корозія, наявна часткова мінералізація металевого ядра).</w:t>
-        <w:br/>
-        <w:br/>
-        <w:t xml:space="preserve">    -Археологічний метал з повністю мінералізованим металевим ядром (предмет перетворився на безформну масу, що складається з продуктів корозії і не має механічної міцності).</w:t>
       </w:r>
     </w:p>
     <w:p>
@@ -927,87 +879,7 @@
           </w:tcPr>
           <w:p>
             <w:r>
-              <w:t>Визначення металу мідного кольору</w:t>
-              <w:br/>
-              <w:br/>
-              <w:br/>
-              <w:br/>
-              <w:br/>
-              <w:br/>
-              <w:br/>
-              <w:br/>
-              <w:br/>
-              <w:br/>
-              <w:br/>
-              <w:br/>
-              <w:br/>
-              <w:br/>
-              <w:br/>
-              <w:br/>
-              <w:br/>
-              <w:br/>
-              <w:br/>
-              <w:br/>
-              <w:br/>
-              <w:br/>
-              <w:br/>
-              <w:br/>
-              <w:br/>
-              <w:br/>
-              <w:br/>
-              <w:br/>
-              <w:br/>
-              <w:br/>
-              <w:t>Визначення продуктів корозії міді методом світлової мікроскопії</w:t>
-              <w:br/>
-              <w:br/>
-              <w:br/>
-              <w:br/>
-              <w:br/>
-              <w:br/>
-              <w:br/>
-              <w:br/>
-              <w:br/>
-              <w:br/>
-              <w:t>Визначення металу на вміст срібла</w:t>
-              <w:br/>
-              <w:br/>
-              <w:br/>
-              <w:br/>
-              <w:br/>
-              <w:br/>
-              <w:br/>
-              <w:br/>
-              <w:br/>
-              <w:br/>
-              <w:br/>
-              <w:br/>
-              <w:br/>
-              <w:br/>
-              <w:br/>
-              <w:br/>
-              <w:t>Визначення продуктів корозії методом світлової мікроскопії</w:t>
-              <w:br/>
-              <w:br/>
-              <w:br/>
-              <w:br/>
-              <w:br/>
-              <w:br/>
-              <w:br/>
-              <w:br/>
-              <w:br/>
-              <w:br/>
-              <w:br/>
-              <w:br/>
-              <w:br/>
-              <w:br/>
-              <w:t>Визначення якості металу</w:t>
-              <w:br/>
-              <w:br/>
-              <w:br/>
-              <w:br/>
-              <w:br/>
-              <w:br/>
+              <w:t>(ЗРАЗОК)Визначення заліза фізичним методом</w:t>
               <w:br/>
               <w:br/>
             </w:r>
@@ -1019,122 +891,13 @@
           </w:tcPr>
           <w:p>
             <w:r>
-              <w:t xml:space="preserve">Метал мідного кольору визначено </w:t>
-              <w:br/>
-              <w:br/>
-              <w:t xml:space="preserve">за допомогою 50% азотної кислоти. </w:t>
-              <w:br/>
-              <w:br/>
-              <w:t xml:space="preserve">На очищену поверхню досліджуваного </w:t>
-              <w:br/>
-              <w:br/>
-              <w:t xml:space="preserve">матеріалу було нанесено краплю </w:t>
-              <w:br/>
-              <w:br/>
-              <w:t xml:space="preserve">розчину азотної кислоти з водою в співвідношенні 1:1. </w:t>
-              <w:br/>
-              <w:br/>
-              <w:t xml:space="preserve">Після початку реакції і </w:t>
-              <w:br/>
-              <w:br/>
-              <w:t xml:space="preserve">газовиділення краплю обережно </w:t>
-              <w:br/>
-              <w:br/>
-              <w:t xml:space="preserve">промокнули фільтрувальним папером. </w:t>
-              <w:br/>
-              <w:br/>
-              <w:t xml:space="preserve">Папір було вміщено в пари аміаку, </w:t>
-              <w:br/>
-              <w:br/>
-              <w:t xml:space="preserve">після чого пляма на папері </w:t>
-              <w:br/>
-              <w:br/>
-              <w:t xml:space="preserve">забарвилась у темно-блакитний </w:t>
-              <w:br/>
-              <w:br/>
-              <w:t>колір.</w:t>
+              <w:t>(ЗРАЗОК)Для визначення заліза використовувався магніт.</w:t>
               <w:br/>
               <w:br/>
               <w:t>Висновок:</w:t>
               <w:br/>
               <w:br/>
-              <w:t>сплав на основі міді.</w:t>
-              <w:br/>
-              <w:br/>
-              <w:br/>
-              <w:br/>
-              <w:t>Під мікроскопом МБС-10 були виявлені продукти корозії міді,</w:t>
-              <w:br/>
-              <w:br/>
-              <w:t>колір яких характерний для:</w:t>
-              <w:br/>
-              <w:br/>
-              <w:t>-вуглекислих солей міді.</w:t>
-              <w:br/>
-              <w:br/>
-              <w:t>Висновок:</w:t>
-              <w:br/>
-              <w:br/>
-              <w:t>сплав  на основі міді.</w:t>
-              <w:br/>
-              <w:br/>
-              <w:br/>
-              <w:br/>
-              <w:t xml:space="preserve">На очищену поверхню було нанесено </w:t>
-              <w:br/>
-              <w:br/>
-              <w:t xml:space="preserve">краплю "червоної пробірної </w:t>
-              <w:br/>
-              <w:br/>
-              <w:t>кислоти",</w:t>
-              <w:br/>
-              <w:br/>
-              <w:t xml:space="preserve">через кілька секунд пляма </w:t>
-              <w:br/>
-              <w:br/>
-              <w:t xml:space="preserve">забарвилась у колір червоного </w:t>
-              <w:br/>
-              <w:br/>
-              <w:t>біхромату срібла.</w:t>
-              <w:br/>
-              <w:br/>
-              <w:t>Висновок:</w:t>
-              <w:br/>
-              <w:br/>
-              <w:t>сплав на основі срібла.</w:t>
-              <w:br/>
-              <w:br/>
-              <w:br/>
-              <w:br/>
-              <w:t>Під мікроскопом МБС-10 були виявлені продукти корозії міді,</w:t>
-              <w:br/>
-              <w:br/>
-              <w:t>колір яких характерний для:</w:t>
-              <w:br/>
-              <w:br/>
-              <w:t>-хлорної міді</w:t>
-              <w:br/>
-              <w:br/>
-              <w:t>-сульфідів срібла</w:t>
-              <w:br/>
-              <w:br/>
-              <w:t>Висновок:</w:t>
-              <w:br/>
-              <w:br/>
-              <w:t>сплав має вміст міді.</w:t>
-              <w:br/>
-              <w:br/>
-              <w:br/>
-              <w:br/>
-              <w:t>Апробація проводилась пробірним наглядом.</w:t>
-              <w:br/>
-              <w:br/>
-              <w:t>Висновок:</w:t>
-              <w:br/>
-              <w:br/>
-              <w:t>експонат відповідає пробі срібла 875.</w:t>
-              <w:br/>
-              <w:br/>
+              <w:t>Усі деталі предмета мають магнітні властивості та виготовлені з заліза.</w:t>
               <w:br/>
               <w:br/>
             </w:r>
@@ -1204,7 +967,7 @@
         <w:jc w:val="left"/>
       </w:pPr>
       <w:r>
-        <w:t>(МІДЬ)</w:t>
+        <w:t>(ЗРАЗОК)</w:t>
         <w:br/>
         <w:br/>
         <w:t>1.Видалити поверхневі забруднення</w:t>
@@ -1216,31 +979,13 @@
         <w:t>3.Видалити продукти корозії</w:t>
         <w:br/>
         <w:br/>
-        <w:t>4.Провести стабілізацію продуктів корозії</w:t>
+        <w:t>4.Виготовити втрачений елемент</w:t>
         <w:br/>
         <w:br/>
-        <w:t>5.Провести консервацію</w:t>
+        <w:t>5.Провести стабілізацію продуктів корозії</w:t>
         <w:br/>
         <w:br/>
-        <w:t>(СРІБЛО)</w:t>
-        <w:br/>
-        <w:br/>
-        <w:t>Видалити поверхневі забруднення</w:t>
-        <w:br/>
-        <w:br/>
-        <w:t>Видалити стійкі забруднення</w:t>
-        <w:br/>
-        <w:br/>
-        <w:t>Видалити продукти корозії</w:t>
-        <w:br/>
-        <w:br/>
-        <w:t>Видалити залишки олов’яного припою</w:t>
-        <w:br/>
-        <w:br/>
-        <w:t>Провести стабілізацію</w:t>
-        <w:br/>
-        <w:br/>
-        <w:t>Провести консервацію</w:t>
+        <w:t>6.Провести консервацію</w:t>
         <w:br/>
         <w:br/>
       </w:r>
@@ -1427,115 +1172,13 @@
           </w:tcPr>
           <w:p>
             <w:r>
-              <w:t>(МІДЬ)</w:t>
+              <w:t>(ЗРАЗОК)</w:t>
               <w:br/>
               <w:br/>
               <w:t>Видалення поверхневих забруднень:</w:t>
               <w:br/>
               <w:br/>
-              <w:t>Проводили м'яким щетинним пензлем.</w:t>
-              <w:br/>
-              <w:br/>
-              <w:br/>
-              <w:br/>
-              <w:t>Видалення стійних забруднень:</w:t>
-              <w:br/>
-              <w:br/>
               <w:t>Проводили тампонами змоченими в нафтовому розчиннику нефрас "Калоша".</w:t>
-              <w:br/>
-              <w:br/>
-              <w:br/>
-              <w:br/>
-              <w:t>Видалення продуктів корозії:</w:t>
-              <w:br/>
-              <w:br/>
-              <w:t>Проводили механічно, за допомогою скальпелю, бор машинки та з використанням спец. інструментів.</w:t>
-              <w:br/>
-              <w:br/>
-              <w:br/>
-              <w:br/>
-              <w:t>Проведення стабілізації:</w:t>
-              <w:br/>
-              <w:br/>
-              <w:t>Проводили шляхом нанесення розчину бензотриазолу на всю поверхню металу за допомогою щетинного пензля.</w:t>
-              <w:br/>
-              <w:br/>
-              <w:br/>
-              <w:br/>
-              <w:t>Проведення консервації:</w:t>
-              <w:br/>
-              <w:br/>
-              <w:t>Проводили шляхом нанесення синтетичного воску Cosmoloid H80</w:t>
-              <w:br/>
-              <w:br/>
-              <w:t>за допомогою пензля по всій поверхні предмета.</w:t>
-              <w:br/>
-              <w:br/>
-              <w:t>(СРІБЛО)</w:t>
-              <w:br/>
-              <w:br/>
-              <w:t>Видалення поверхневих забруднень:</w:t>
-              <w:br/>
-              <w:br/>
-              <w:t>Проводили м'яким щетинним пензлем.</w:t>
-              <w:br/>
-              <w:br/>
-              <w:br/>
-              <w:br/>
-              <w:t>Видалення стійних забруднень:</w:t>
-              <w:br/>
-              <w:br/>
-              <w:t>Проводили в теплій проточній воді з використанням ПАР та м'якого щетинного пензля з подальшою просушкою при t-45°.</w:t>
-              <w:br/>
-              <w:br/>
-              <w:br/>
-              <w:br/>
-              <w:t>Видалення осередків рецидивуючої корозії міді:</w:t>
-              <w:br/>
-              <w:br/>
-              <w:t>Проводили механічно під мікроскопом МБС-10 з застосуванням компресів з розчином сульфамінової кислоти,</w:t>
-              <w:br/>
-              <w:br/>
-              <w:t>з послідуючим ретельним промиванням в дистильованій воді та просушкою(t-45°с);</w:t>
-              <w:br/>
-              <w:br/>
-              <w:t xml:space="preserve">продукти корозії срібла (сульфідну плівку) видаляли за допомогою щетинного пензля та розчину на основі тіосечовини </w:t>
-              <w:br/>
-              <w:br/>
-              <w:t>з подальшою промивкою та просушкою при t-45°.</w:t>
-              <w:br/>
-              <w:br/>
-              <w:br/>
-              <w:br/>
-              <w:t>Видалення залишків олов’яного припою:</w:t>
-              <w:br/>
-              <w:br/>
-              <w:t>Проводили механічно під мікроскопом, не доходячи до авторської поверхні.</w:t>
-              <w:br/>
-              <w:br/>
-              <w:t>Для потоншення олов’яного припою використовували компреси з водним розчином соляної кислоти,</w:t>
-              <w:br/>
-              <w:br/>
-              <w:t>з послідуючою нейтралізацією розчином кальцинованої соди та ретельною промивкою дистильованою водою.</w:t>
-              <w:br/>
-              <w:br/>
-              <w:br/>
-              <w:br/>
-              <w:t>Проведення стабілізації:</w:t>
-              <w:br/>
-              <w:br/>
-              <w:t>Проводили шляхом нанесення розчину бензотриазолу на всю поверхню металу за допомогою ватних тампонів.</w:t>
-              <w:br/>
-              <w:br/>
-              <w:br/>
-              <w:br/>
-              <w:t>Проведення консервації:</w:t>
-              <w:br/>
-              <w:br/>
-              <w:t>Проводили шляхом нанесення синтетичного воску Cosmoloid H80</w:t>
-              <w:br/>
-              <w:br/>
-              <w:t>за допомогою пензля по всій поверхні предмета.</w:t>
               <w:br/>
               <w:br/>
             </w:r>
@@ -1547,125 +1190,10 @@
           </w:tcPr>
           <w:p>
             <w:r>
-              <w:t>(МІДЬ)</w:t>
-              <w:br/>
-              <w:br/>
-              <w:t>-</w:t>
-              <w:br/>
-              <w:br/>
-              <w:br/>
-              <w:br/>
+              <w:t>(ЗРАЗОК)</w:t>
               <w:br/>
               <w:br/>
               <w:t>Нефрас "Калоша".</w:t>
-              <w:br/>
-              <w:br/>
-              <w:br/>
-              <w:br/>
-              <w:br/>
-              <w:br/>
-              <w:br/>
-              <w:br/>
-              <w:t>-</w:t>
-              <w:br/>
-              <w:br/>
-              <w:br/>
-              <w:br/>
-              <w:br/>
-              <w:br/>
-              <w:br/>
-              <w:br/>
-              <w:t>C6H5N3(Бензотриазол)-2%;</w:t>
-              <w:br/>
-              <w:br/>
-              <w:t>C2H5OH-98%(Спирт етиловий-96%).</w:t>
-              <w:br/>
-              <w:br/>
-              <w:br/>
-              <w:br/>
-              <w:br/>
-              <w:br/>
-              <w:t>Cosmoloid H80;</w:t>
-              <w:br/>
-              <w:br/>
-              <w:t>Ацетон-97%.</w:t>
-              <w:br/>
-              <w:br/>
-              <w:br/>
-              <w:br/>
-              <w:t>(СРІБЛО)</w:t>
-              <w:br/>
-              <w:br/>
-              <w:t>-</w:t>
-              <w:br/>
-              <w:br/>
-              <w:br/>
-              <w:br/>
-              <w:br/>
-              <w:br/>
-              <w:t>ПАР</w:t>
-              <w:br/>
-              <w:br/>
-              <w:br/>
-              <w:br/>
-              <w:br/>
-              <w:br/>
-              <w:br/>
-              <w:br/>
-              <w:t>H3NSO3(Cульфамінова кислота)-3%;</w:t>
-              <w:br/>
-              <w:br/>
-              <w:t>CH4N2S(Тіосечовина)-80г;</w:t>
-              <w:br/>
-              <w:br/>
-              <w:t>H3PO4(Ортофосфорна кислота)-10г;</w:t>
-              <w:br/>
-              <w:br/>
-              <w:t>C2H5OH(Етанол)-60г;</w:t>
-              <w:br/>
-              <w:br/>
-              <w:t>Емульгатор-10г;</w:t>
-              <w:br/>
-              <w:br/>
-              <w:t>(дист.)-1000г.</w:t>
-              <w:br/>
-              <w:br/>
-              <w:br/>
-              <w:br/>
-              <w:br/>
-              <w:br/>
-              <w:br/>
-              <w:br/>
-              <w:t>HCl(Соляна кислота)водний розчин-60%;</w:t>
-              <w:br/>
-              <w:br/>
-              <w:t>Na2CO3(Кальцинована сода)водний розчин-1%.</w:t>
-              <w:br/>
-              <w:br/>
-              <w:br/>
-              <w:br/>
-              <w:br/>
-              <w:br/>
-              <w:br/>
-              <w:br/>
-              <w:br/>
-              <w:br/>
-              <w:t>C6H5N3(Бензотриазол)-1%;</w:t>
-              <w:br/>
-              <w:br/>
-              <w:t>C2H5OH-98%(Спирт етиловий-96%).</w:t>
-              <w:br/>
-              <w:br/>
-              <w:br/>
-              <w:br/>
-              <w:br/>
-              <w:br/>
-              <w:t>Cosmoloid H80;</w:t>
-              <w:br/>
-              <w:br/>
-              <w:t>Ацетон-97%.</w:t>
-              <w:br/>
-              <w:br/>
               <w:br/>
               <w:br/>
             </w:r>
@@ -1678,6 +1206,8 @@
           <w:p>
             <w:r>
               <w:t>Прізвище І. 0 Курс</w:t>
+              <w:br/>
+              <w:br/>
             </w:r>
           </w:p>
         </w:tc>
@@ -1729,7 +1259,7 @@
         <w:jc w:val="right"/>
       </w:pPr>
       <w:r>
-        <w:t>02.02.2022</w:t>
+        <w:t>22.05.2022</w:t>
       </w:r>
     </w:p>
     <w:p>
@@ -1874,7 +1404,7 @@
         <w:jc w:val="right"/>
       </w:pPr>
       <w:r>
-        <w:t>02.02.2022</w:t>
+        <w:t>22.05.2022</w:t>
       </w:r>
     </w:p>
     <w:p>

</xml_diff>

<commit_message>
experience can be shown to restorer
</commit_message>
<xml_diff>
--- a/filled_passport.docx
+++ b/filled_passport.docx
@@ -25,7 +25,7 @@
               <w:t>№ реставраційного паспорта:</w:t>
               <w:br/>
               <w:br/>
-              <w:t>№ паспорта 1</w:t>
+              <w:t>№ паспорта 2</w:t>
             </w:r>
           </w:p>
         </w:tc>
@@ -38,7 +38,7 @@
               <w:t>інвентарний № пам'ятки</w:t>
               <w:br/>
               <w:br/>
-              <w:t>інв. № 1</w:t>
+              <w:t>інв. № 2</w:t>
             </w:r>
           </w:p>
         </w:tc>
@@ -50,7 +50,7 @@
             <w:r>
               <w:t>Акт приймання</w:t>
               <w:br/>
-              <w:t>№ 1</w:t>
+              <w:t>№ 2</w:t>
               <w:br/>
               <w:br/>
               <w:t>від 26.07.2022</w:t>
@@ -219,7 +219,7 @@
           </w:tcPr>
           <w:p>
             <w:r>
-              <w:t>Полотно</w:t>
+              <w:t>Предмет культу</w:t>
             </w:r>
           </w:p>
         </w:tc>
@@ -233,17 +233,17 @@
           <w:tcPr>
             <w:tcW w:type="dxa" w:w="1440"/>
           </w:tcPr>
-          <w:p>
-            <w:r>
-              <w:t>(2)</w:t>
-            </w:r>
-          </w:p>
+          <w:p/>
         </w:tc>
         <w:tc>
           <w:tcPr>
             <w:tcW w:type="dxa" w:w="1440"/>
           </w:tcPr>
-          <w:p/>
+          <w:p>
+            <w:r>
+              <w:t>(3)</w:t>
+            </w:r>
+          </w:p>
         </w:tc>
         <w:tc>
           <w:tcPr>
@@ -338,7 +338,7 @@
           </w:tcPr>
           <w:p>
             <w:r>
-              <w:t>Назва: Мозаїка</w:t>
+              <w:t>Назва: Палетка</w:t>
             </w:r>
           </w:p>
         </w:tc>
@@ -512,7 +512,7 @@
           </w:tcPr>
           <w:p>
             <w:r>
-              <w:t>Дата передання: 12.12.2021</w:t>
+              <w:t>Дата передання: 18.04.2022</w:t>
             </w:r>
           </w:p>
         </w:tc>
@@ -534,7 +534,7 @@
           </w:tcPr>
           <w:p>
             <w:r>
-              <w:t>Дата завершення: 22.05.2022</w:t>
+              <w:t>Дата завершення: 19.05.2022</w:t>
             </w:r>
           </w:p>
         </w:tc>
@@ -1259,7 +1259,7 @@
         <w:jc w:val="right"/>
       </w:pPr>
       <w:r>
-        <w:t>22.05.2022</w:t>
+        <w:t>19.05.2022</w:t>
       </w:r>
     </w:p>
     <w:p>
@@ -1404,7 +1404,7 @@
         <w:jc w:val="right"/>
       </w:pPr>
       <w:r>
-        <w:t>22.05.2022</w:t>
+        <w:t>19.05.2022</w:t>
       </w:r>
     </w:p>
     <w:p>

</xml_diff>

<commit_message>
experience can be shown, updated and deleted
</commit_message>
<xml_diff>
--- a/filled_passport.docx
+++ b/filled_passport.docx
@@ -25,7 +25,7 @@
               <w:t>№ реставраційного паспорта:</w:t>
               <w:br/>
               <w:br/>
-              <w:t>№ паспорта 2</w:t>
+              <w:t>№ паспорта 0</w:t>
             </w:r>
           </w:p>
         </w:tc>
@@ -38,7 +38,7 @@
               <w:t>інвентарний № пам'ятки</w:t>
               <w:br/>
               <w:br/>
-              <w:t>інв. № 2</w:t>
+              <w:t>інв. № 0</w:t>
             </w:r>
           </w:p>
         </w:tc>
@@ -50,10 +50,10 @@
             <w:r>
               <w:t>Акт приймання</w:t>
               <w:br/>
-              <w:t>№ 2</w:t>
-              <w:br/>
-              <w:br/>
-              <w:t>від 26.07.2022</w:t>
+              <w:t>№ 0</w:t>
+              <w:br/>
+              <w:br/>
+              <w:t>від 10.08.2022</w:t>
             </w:r>
           </w:p>
         </w:tc>
@@ -113,7 +113,7 @@
           <w:rStyle w:val="CommentsStyle"/>
           <w:b/>
         </w:rPr>
-        <w:t>Навчально-творча реставраційна майстерня</w:t>
+        <w:t>Навчально-творча майстерня реставрації творів Д.У.М.</w:t>
       </w:r>
     </w:p>
     <w:p>
@@ -219,7 +219,7 @@
           </w:tcPr>
           <w:p>
             <w:r>
-              <w:t>Предмет культу</w:t>
+              <w:t>Предмет побуту</w:t>
             </w:r>
           </w:p>
         </w:tc>
@@ -233,17 +233,17 @@
           <w:tcPr>
             <w:tcW w:type="dxa" w:w="1440"/>
           </w:tcPr>
-          <w:p/>
+          <w:p>
+            <w:r>
+              <w:t>(2)</w:t>
+            </w:r>
+          </w:p>
         </w:tc>
         <w:tc>
           <w:tcPr>
             <w:tcW w:type="dxa" w:w="1440"/>
           </w:tcPr>
-          <w:p>
-            <w:r>
-              <w:t>(3)</w:t>
-            </w:r>
-          </w:p>
+          <w:p/>
         </w:tc>
         <w:tc>
           <w:tcPr>
@@ -275,7 +275,7 @@
         <w:jc w:val="center"/>
       </w:pPr>
       <w:r>
-        <w:t>Приватна колекціця</w:t>
+        <w:t>Приватна колекція</w:t>
       </w:r>
     </w:p>
     <w:tbl>
@@ -338,7 +338,7 @@
           </w:tcPr>
           <w:p>
             <w:r>
-              <w:t>Назва: Палетка</w:t>
+              <w:t>Назва: Амфора</w:t>
             </w:r>
           </w:p>
         </w:tc>
@@ -378,7 +378,7 @@
           </w:tcPr>
           <w:p>
             <w:r>
-              <w:t>Матеріал, основа: Полотно</w:t>
+              <w:t>Матеріал, основа: Деревина, залізо, срібло</w:t>
             </w:r>
           </w:p>
         </w:tc>
@@ -398,7 +398,7 @@
           </w:tcPr>
           <w:p>
             <w:r>
-              <w:t>Техніка виконання: Живопис</w:t>
+              <w:t>Техніка виконання: Ліплення, амальгама</w:t>
             </w:r>
           </w:p>
         </w:tc>
@@ -418,7 +418,7 @@
           </w:tcPr>
           <w:p>
             <w:r>
-              <w:t>Розміри: 12\32\12см</w:t>
+              <w:t>Розміри: 12\32\7см</w:t>
             </w:r>
           </w:p>
         </w:tc>
@@ -534,7 +534,7 @@
           </w:tcPr>
           <w:p>
             <w:r>
-              <w:t>Дата завершення: 19.05.2022</w:t>
+              <w:t>Дата завершення: 22.05.2022</w:t>
             </w:r>
           </w:p>
         </w:tc>
@@ -607,9 +607,6 @@
         <w:jc w:val="left"/>
       </w:pPr>
       <w:r>
-        <w:t>(ЗРАЗОК)</w:t>
-        <w:br/>
-        <w:br/>
         <w:t>За візуальним спостереженням: ...</w:t>
         <w:br/>
         <w:br/>
@@ -622,28 +619,10 @@
         <w:t xml:space="preserve">    2.Описати форму та колір.</w:t>
         <w:br/>
         <w:br/>
-        <w:t xml:space="preserve">    3.Вказати спосіб виготовлення (кування, лиття, прокат, карбування, гравіювання, інкрустація, штампування, тиснення, скань, зернь).</w:t>
-        <w:br/>
-        <w:br/>
-        <w:t xml:space="preserve">    4.Описати орнамент (заглиблений, рельєфний).</w:t>
-        <w:br/>
-        <w:br/>
-        <w:t xml:space="preserve">    5.Описати розпис (монохромний, поліхромний, колір фарб).</w:t>
-        <w:br/>
-        <w:br/>
-        <w:t xml:space="preserve">    6.Вказати систему розпису, стиль (геометричний, рослинний, зооморфний, антропоморфний і т.д.).</w:t>
-        <w:br/>
-        <w:br/>
-        <w:t xml:space="preserve">    7.Вказати місце розпису (назва елемента, по всій поверхні або орнаментальний пояс і т.д.).</w:t>
-        <w:br/>
-        <w:br/>
         <w:t>II. Описати вигляд предмета:</w:t>
         <w:br/>
         <w:br/>
-        <w:t xml:space="preserve">    1. Структура, фактура предмета (має блиск, неоднорідна, однорідна, крихка, пухка, розшарована);</w:t>
-        <w:br/>
-        <w:br/>
-        <w:t xml:space="preserve">    2. Вказати колір металу.</w:t>
+        <w:t xml:space="preserve">    1. Складові предмета, їх геометрична форма;</w:t>
         <w:br/>
         <w:br/>
         <w:t>III. Забруднення:</w:t>
@@ -652,28 +631,40 @@
         <w:t xml:space="preserve">    1.Нестійкі (пилові, брудові, ґрунтові) .</w:t>
         <w:br/>
         <w:br/>
-        <w:t xml:space="preserve">    2.Стійкі (вапнякові, природні та синтетичні смоли, висоли, гіпсові забруднення, плями кислів металів, сліди кіптяви,</w:t>
+        <w:t xml:space="preserve">    2.Стійкі (вапнякові, природні та синтетичні смоли, висоли, гіпсові забруднення, плями кислів металів, сліди кіптяви, </w:t>
         <w:br/>
         <w:br/>
-        <w:t xml:space="preserve">        пеку, жиру, плями від пластиліну, масляної фарби, воску, клейові забруднення, чорнила, туш,</w:t>
+        <w:t xml:space="preserve">        пеку, жиру, плями від пластиліну, масляної фарби, воску, клейові забруднення, чорнила, туш, записи фарбами (якого кольору), </w:t>
         <w:br/>
         <w:br/>
-        <w:t xml:space="preserve">        записи фарбами (якого кольору), забруднення фарбами  від попередніх тонувань – місцезнаходження фарби,</w:t>
+        <w:t xml:space="preserve">        забруднення фарбами від попередніх тонувань – місцезнаходження фарби, забруднення на зламах фрагментів </w:t>
         <w:br/>
         <w:br/>
-        <w:t xml:space="preserve">        забруднення на зламах фрагментів (від клею, вапнякових нашарувань, пило брудові, ґрунтові і т.д.).</w:t>
+        <w:t xml:space="preserve">        (від клею, вапнякових нашарувань, пило брудові, ґрунтові і т.д.).</w:t>
         <w:br/>
         <w:br/>
-        <w:t xml:space="preserve">    3.Визначити за візуальним спостереженням яким клеєм склеєно фрагменти (клеєм БФ (світло-коричневого, коричневого, червоного кольору, прозорий),</w:t>
+        <w:t xml:space="preserve">    3.Визначити за візуальним спостереженням яким клеєм склеєно фрагменти (клеєм БФ (світло-коричневого, коричневого, </w:t>
         <w:br/>
         <w:br/>
-        <w:t xml:space="preserve">        ПВА (полівінилацетатний клей молочного кольору, непрозорий, безбарвний, прозорий)</w:t>
+        <w:t xml:space="preserve">        червоного кольору, прозорий), ПВА (полівінилацетатний клей молочного кольору, непрозорий, безбарвний, прозорий)</w:t>
         <w:br/>
         <w:br/>
         <w:t xml:space="preserve">    4.Визначити форму забруднення (у вигляді локальних плям, неправильної форми, повсюдно, забруднення якоїсь частини пам’ятки).</w:t>
         <w:br/>
         <w:br/>
-        <w:t xml:space="preserve">    </w:t>
+        <w:t>Матеріали:</w:t>
+        <w:br/>
+        <w:br/>
+        <w:t>(ЗАЛІЗО):</w:t>
+        <w:br/>
+        <w:br/>
+        <w:t>1.Вказати спосіб виготовлення (лиття, кування, слюсарні роботи)</w:t>
+        <w:br/>
+        <w:br/>
+        <w:t>(МІДЬ):</w:t>
+        <w:br/>
+        <w:br/>
+        <w:t>1.Вказати спосіб виготовлення (лиття, прокат, травлення, гравіювання, мідне покриття, паяння, слюсарні роботи)</w:t>
       </w:r>
     </w:p>
     <w:p>
@@ -693,9 +684,6 @@
         <w:jc w:val="left"/>
       </w:pPr>
       <w:r>
-        <w:t>(ЗРАЗОК)</w:t>
-        <w:br/>
-        <w:br/>
         <w:t>ІV. Попередня реставрація:</w:t>
         <w:br/>
         <w:br/>
@@ -747,16 +735,70 @@
         <w:t xml:space="preserve">        -сколи, вибоїни, незначні втрати, каверни, пробоїни, викришування, потертості, подряпини (вказати форму, розмір, розташування);</w:t>
         <w:br/>
         <w:br/>
-        <w:t xml:space="preserve">        -визначити дефекти тонувань (якщо є розпис, консерваційного покриття – описати колір, стан збереження,</w:t>
+        <w:t xml:space="preserve">        -визначити дефекти тонувань (якщо є розпис, консерваційного покриття – описати колір, стан збереження, наявні значні або </w:t>
         <w:br/>
         <w:br/>
-        <w:t xml:space="preserve">        наявні значні або незначні, часткові, локальні втрати, потертості відшарування (вказати форму, розмір, розташування);</w:t>
+        <w:t xml:space="preserve">            незначні, часткові, локальні втрати, потертості відшарування (вказати форму, розмір, розташування);</w:t>
         <w:br/>
         <w:br/>
         <w:t>VІ. Біологічні пошкодження і руйнування:</w:t>
         <w:br/>
         <w:br/>
         <w:t xml:space="preserve">    6.Бактерії, гриби та продукти їх життєдіяльності.</w:t>
+        <w:br/>
+        <w:br/>
+        <w:t>(ЗАЛІЗО):</w:t>
+        <w:br/>
+        <w:br/>
+        <w:t>1. Визначити ступінь збереженості:</w:t>
+        <w:br/>
+        <w:br/>
+        <w:t xml:space="preserve">    -Гарна збереженість (новий метал, локальна корозія, загальне забруднення);</w:t>
+        <w:br/>
+        <w:br/>
+        <w:t xml:space="preserve">    -Задовільна збереженість (новий метал, загальне забруднення, суцільна корозія або благородна патина, декор добре читається, металеве ядро не мінералізоване,наявні потертості, незначна деформація)</w:t>
+        <w:br/>
+        <w:br/>
+        <w:t xml:space="preserve">    -Новий метал поганої збереженості (загальні пило-брудові нашарування, суцільна корозія, наявні локальні рецедивуючі продукти корозії, значна деформація, втрати).</w:t>
+        <w:br/>
+        <w:br/>
+        <w:t xml:space="preserve">    -Археологічний метал (наявний товстий шар корозійного нашарування, міжкристалітна корозія, крихкість, тріщини, втрати, крізна корозія. Декор читається погано, форми предмета та металеве ядро збережені)</w:t>
+        <w:br/>
+        <w:br/>
+        <w:t xml:space="preserve">    -Археологічний метал з частково мінералізованим металевим ядром (форма предмету читається погано, механічна міцність слабка, можливі руйнування, крізна корозія, наявна часткова мінералізація металевого ядра).</w:t>
+        <w:br/>
+        <w:br/>
+        <w:t xml:space="preserve">    -Археологічний метал з повністю мінералізованим металевим ядром (предмет перетворився на безформну масу, що складається з продуктів корозії і не має механічної міцності).</w:t>
+        <w:br/>
+        <w:br/>
+        <w:t>(МІДЬ):</w:t>
+        <w:br/>
+        <w:br/>
+        <w:t>1. Визначити ступінь збереженості:</w:t>
+        <w:br/>
+        <w:br/>
+        <w:t xml:space="preserve">    -Гарна збереженість (новий метал, локальна корозія, загальне забруднення, патина відсутня);</w:t>
+        <w:br/>
+        <w:br/>
+        <w:t xml:space="preserve">    -Задовільна збереженість (новий метал, загальне забруднення, суцільна корозія або благородна патина, декор добре читається, металеве ядро не мінералізоване,наявні потертості, незначна деформація)</w:t>
+        <w:br/>
+        <w:br/>
+        <w:t xml:space="preserve">    -Новий метал поганої збереженості (загальні пило-брудові нашарування, суцільна корозія, наявні локальні рецедивуючі продукти корозії, значна деформація, втрати).</w:t>
+        <w:br/>
+        <w:br/>
+        <w:t xml:space="preserve">    -Археологічний метал з повністю мінералізованим металевим ядром (предмет перетворився на безформну масу, що складається з продуктів корозії і не має механічної міцності).</w:t>
+        <w:br/>
+        <w:br/>
+        <w:t>2. Вказати характерні особливості патини:</w:t>
+        <w:br/>
+        <w:br/>
+        <w:t xml:space="preserve">    - Патина рівномірного темно-оливкового кольору;</w:t>
+        <w:br/>
+        <w:br/>
+        <w:t xml:space="preserve">    - Патина має локальні світлозелені плями та уражена активними продуктами корозії міді;</w:t>
+        <w:br/>
+        <w:br/>
+        <w:t xml:space="preserve">    - Патина не рівномірна з низькою механічною міцністю та має пошкодження. Наявні ураженя активними продуктами корозії міді у вигляді світло-зелених плям;</w:t>
       </w:r>
     </w:p>
     <w:p>
@@ -879,7 +921,70 @@
           </w:tcPr>
           <w:p>
             <w:r>
-              <w:t>(ЗРАЗОК)Визначення заліза фізичним методом</w:t>
+              <w:t>Визначення заліза фізичним методом</w:t>
+              <w:br/>
+              <w:br/>
+              <w:br/>
+              <w:br/>
+              <w:br/>
+              <w:br/>
+              <w:br/>
+              <w:br/>
+              <w:br/>
+              <w:br/>
+              <w:t>Визначення продуктів корозії заліза методом світлової мікроскопії</w:t>
+              <w:br/>
+              <w:br/>
+              <w:br/>
+              <w:br/>
+              <w:br/>
+              <w:br/>
+              <w:br/>
+              <w:br/>
+              <w:br/>
+              <w:br/>
+              <w:br/>
+              <w:br/>
+              <w:t>Визначення металу мідного кольору</w:t>
+              <w:br/>
+              <w:br/>
+              <w:br/>
+              <w:br/>
+              <w:br/>
+              <w:br/>
+              <w:br/>
+              <w:br/>
+              <w:br/>
+              <w:br/>
+              <w:br/>
+              <w:br/>
+              <w:br/>
+              <w:br/>
+              <w:br/>
+              <w:br/>
+              <w:br/>
+              <w:br/>
+              <w:br/>
+              <w:br/>
+              <w:br/>
+              <w:br/>
+              <w:br/>
+              <w:br/>
+              <w:br/>
+              <w:br/>
+              <w:br/>
+              <w:br/>
+              <w:br/>
+              <w:br/>
+              <w:t>Визначення продуктів корозії міді методом світлової мікроскопії</w:t>
+              <w:br/>
+              <w:br/>
+              <w:br/>
+              <w:br/>
+              <w:br/>
+              <w:br/>
+              <w:br/>
+              <w:br/>
               <w:br/>
               <w:br/>
             </w:r>
@@ -891,13 +996,96 @@
           </w:tcPr>
           <w:p>
             <w:r>
-              <w:t>(ЗРАЗОК)Для визначення заліза використовувався магніт.</w:t>
+              <w:t>Для визначення заліза використовувався магніт.</w:t>
               <w:br/>
               <w:br/>
               <w:t>Висновок:</w:t>
               <w:br/>
               <w:br/>
-              <w:t>Усі деталі предмета мають магнітні властивості та виготовлені з заліза.</w:t>
+              <w:t>Усі деталі предмета мають магнітні властивості та виготовлені з заліза</w:t>
+              <w:br/>
+              <w:br/>
+              <w:br/>
+              <w:br/>
+              <w:t>Під мікроскопом МБС-10 були виявлені продукти корозії заліза,</w:t>
+              <w:br/>
+              <w:br/>
+              <w:t>колір яких характерний для :</w:t>
+              <w:br/>
+              <w:br/>
+              <w:t>-оксидів заліза</w:t>
+              <w:br/>
+              <w:br/>
+              <w:t>-гідроксидів заліза</w:t>
+              <w:br/>
+              <w:br/>
+              <w:t>Висновок:</w:t>
+              <w:br/>
+              <w:br/>
+              <w:t>сплав на основі заліза</w:t>
+              <w:br/>
+              <w:br/>
+              <w:br/>
+              <w:br/>
+              <w:t xml:space="preserve">Метал мідного кольору визначено </w:t>
+              <w:br/>
+              <w:br/>
+              <w:t xml:space="preserve">за допомогою 50% азотної кислоти. </w:t>
+              <w:br/>
+              <w:br/>
+              <w:t xml:space="preserve">На очищену поверхню досліджуваного </w:t>
+              <w:br/>
+              <w:br/>
+              <w:t xml:space="preserve">матеріалу було нанесено краплю </w:t>
+              <w:br/>
+              <w:br/>
+              <w:t xml:space="preserve">розчину азотної кислоти з водою в співвідношенні 1:1. </w:t>
+              <w:br/>
+              <w:br/>
+              <w:t xml:space="preserve">Після початку реакції і </w:t>
+              <w:br/>
+              <w:br/>
+              <w:t xml:space="preserve">газовиділення краплю обережно </w:t>
+              <w:br/>
+              <w:br/>
+              <w:t xml:space="preserve">промокнули фільтрувальним папером. </w:t>
+              <w:br/>
+              <w:br/>
+              <w:t xml:space="preserve">Папір було вміщено в пари аміаку, </w:t>
+              <w:br/>
+              <w:br/>
+              <w:t xml:space="preserve">після чого пляма на папері </w:t>
+              <w:br/>
+              <w:br/>
+              <w:t xml:space="preserve">забарвилась у темно-блакитний </w:t>
+              <w:br/>
+              <w:br/>
+              <w:t>колір.</w:t>
+              <w:br/>
+              <w:br/>
+              <w:t>Висновок:</w:t>
+              <w:br/>
+              <w:br/>
+              <w:t>сплав на основі міді.</w:t>
+              <w:br/>
+              <w:br/>
+              <w:br/>
+              <w:br/>
+              <w:t>Під мікроскопом МБС-10 були виявлені продукти корозії міді,</w:t>
+              <w:br/>
+              <w:br/>
+              <w:t>колір яких характерний для:</w:t>
+              <w:br/>
+              <w:br/>
+              <w:t>-вуглекислих солей міді.</w:t>
+              <w:br/>
+              <w:br/>
+              <w:t>Висновок:</w:t>
+              <w:br/>
+              <w:br/>
+              <w:t>сплав  на основі міді.</w:t>
+              <w:br/>
+              <w:br/>
               <w:br/>
               <w:br/>
             </w:r>
@@ -967,7 +1155,7 @@
         <w:jc w:val="left"/>
       </w:pPr>
       <w:r>
-        <w:t>(ЗРАЗОК)</w:t>
+        <w:t>(ЗАЛІЗО)</w:t>
         <w:br/>
         <w:br/>
         <w:t>1.Видалити поверхневі забруднення</w:t>
@@ -986,6 +1174,24 @@
         <w:br/>
         <w:br/>
         <w:t>6.Провести консервацію</w:t>
+        <w:br/>
+        <w:br/>
+        <w:t>(МІДЬ)</w:t>
+        <w:br/>
+        <w:br/>
+        <w:t>1.Видалити поверхневі забруднення</w:t>
+        <w:br/>
+        <w:br/>
+        <w:t>2.Видалити стійкі забруднення</w:t>
+        <w:br/>
+        <w:br/>
+        <w:t>3.Видалити продукти корозії</w:t>
+        <w:br/>
+        <w:br/>
+        <w:t>4.Провести стабілізацію продуктів корозії</w:t>
+        <w:br/>
+        <w:br/>
+        <w:t>5.Провести консервацію</w:t>
         <w:br/>
         <w:br/>
       </w:r>
@@ -1172,13 +1378,103 @@
           </w:tcPr>
           <w:p>
             <w:r>
-              <w:t>(ЗРАЗОК)</w:t>
+              <w:t>(ЗАЛІЗО)</w:t>
               <w:br/>
               <w:br/>
               <w:t>Видалення поверхневих забруднень:</w:t>
               <w:br/>
               <w:br/>
+              <w:t>Проводили м'яким щетинним пензлем.</w:t>
+              <w:br/>
+              <w:br/>
+              <w:br/>
+              <w:br/>
+              <w:t>Видалення стійних забруднень:</w:t>
+              <w:br/>
+              <w:br/>
               <w:t>Проводили тампонами змоченими в нафтовому розчиннику нефрас "Калоша".</w:t>
+              <w:br/>
+              <w:br/>
+              <w:br/>
+              <w:br/>
+              <w:t>Видалення продуктів корозії:</w:t>
+              <w:br/>
+              <w:br/>
+              <w:t>Проводили механічно, за допомогою скальпелю, бор машинки та з використанням спец. інструментів.</w:t>
+              <w:br/>
+              <w:br/>
+              <w:br/>
+              <w:br/>
+              <w:t>Виготовлення втраченого елементу:</w:t>
+              <w:br/>
+              <w:br/>
+              <w:t>Було виготовлено втрачений елемент в авторській техніці з заліза відповідно до аналогів.</w:t>
+              <w:br/>
+              <w:br/>
+              <w:br/>
+              <w:br/>
+              <w:t>Проведення стабілізації:</w:t>
+              <w:br/>
+              <w:br/>
+              <w:t>Нанесення розчину проводилося один раз. Після дії реагенту,</w:t>
+              <w:br/>
+              <w:br/>
+              <w:t>розчин було видалено за допомогою ватних тампонів змочених у розчині спирту.</w:t>
+              <w:br/>
+              <w:br/>
+              <w:br/>
+              <w:br/>
+              <w:t>Провести консервацію:</w:t>
+              <w:br/>
+              <w:br/>
+              <w:t>Проводили шляхом нанесення синтетичного воску Cosmoloid H80</w:t>
+              <w:br/>
+              <w:br/>
+              <w:t>за допомогою пензля по всій поверхні предмета.</w:t>
+              <w:br/>
+              <w:br/>
+              <w:t>(МІДЬ)</w:t>
+              <w:br/>
+              <w:br/>
+              <w:t>Видалення поверхневих забруднень:</w:t>
+              <w:br/>
+              <w:br/>
+              <w:t>Проводили м'яким щетинним пензлем.</w:t>
+              <w:br/>
+              <w:br/>
+              <w:br/>
+              <w:br/>
+              <w:t>Видалення стійних забруднень:</w:t>
+              <w:br/>
+              <w:br/>
+              <w:t>Проводили тампонами змоченими в нафтовому розчиннику нефрас "Калоша".</w:t>
+              <w:br/>
+              <w:br/>
+              <w:br/>
+              <w:br/>
+              <w:t>Видалення продуктів корозії:</w:t>
+              <w:br/>
+              <w:br/>
+              <w:t>Проводили механічно, за допомогою скальпелю, бор машинки та з використанням спец. інструментів.</w:t>
+              <w:br/>
+              <w:br/>
+              <w:br/>
+              <w:br/>
+              <w:t>Проведення стабілізації:</w:t>
+              <w:br/>
+              <w:br/>
+              <w:t>Проводили шляхом нанесення розчину бензотриазолу на всю поверхню металу за допомогою щетинного пензля.</w:t>
+              <w:br/>
+              <w:br/>
+              <w:br/>
+              <w:br/>
+              <w:t>Проведення консервації:</w:t>
+              <w:br/>
+              <w:br/>
+              <w:t>Проводили шляхом нанесення синтетичного воску Cosmoloid H80</w:t>
+              <w:br/>
+              <w:br/>
+              <w:t>за допомогою пензля по всій поверхні предмета.</w:t>
               <w:br/>
               <w:br/>
             </w:r>
@@ -1190,10 +1486,108 @@
           </w:tcPr>
           <w:p>
             <w:r>
-              <w:t>(ЗРАЗОК)</w:t>
+              <w:t>(ЗАЛІЗО)</w:t>
+              <w:br/>
+              <w:br/>
+              <w:t>-</w:t>
+              <w:br/>
+              <w:br/>
+              <w:br/>
+              <w:br/>
               <w:br/>
               <w:br/>
               <w:t>Нефрас "Калоша".</w:t>
+              <w:br/>
+              <w:br/>
+              <w:br/>
+              <w:br/>
+              <w:br/>
+              <w:br/>
+              <w:br/>
+              <w:br/>
+              <w:t>-</w:t>
+              <w:br/>
+              <w:br/>
+              <w:br/>
+              <w:br/>
+              <w:br/>
+              <w:br/>
+              <w:br/>
+              <w:br/>
+              <w:t>-</w:t>
+              <w:br/>
+              <w:br/>
+              <w:br/>
+              <w:br/>
+              <w:br/>
+              <w:br/>
+              <w:br/>
+              <w:br/>
+              <w:t>Танін-20%;</w:t>
+              <w:br/>
+              <w:br/>
+              <w:t>C2H5OH-50%(Спирт етиловий-96%);</w:t>
+              <w:br/>
+              <w:br/>
+              <w:t>H2O-50%(дист.)</w:t>
+              <w:br/>
+              <w:br/>
+              <w:br/>
+              <w:br/>
+              <w:br/>
+              <w:br/>
+              <w:t>Cosmoloid H80;</w:t>
+              <w:br/>
+              <w:br/>
+              <w:t>Ацетон-97%.</w:t>
+              <w:br/>
+              <w:br/>
+              <w:br/>
+              <w:br/>
+              <w:t>(МІДЬ)</w:t>
+              <w:br/>
+              <w:br/>
+              <w:t>-</w:t>
+              <w:br/>
+              <w:br/>
+              <w:br/>
+              <w:br/>
+              <w:br/>
+              <w:br/>
+              <w:t>Нефрас "Калоша".</w:t>
+              <w:br/>
+              <w:br/>
+              <w:br/>
+              <w:br/>
+              <w:br/>
+              <w:br/>
+              <w:br/>
+              <w:br/>
+              <w:t>-</w:t>
+              <w:br/>
+              <w:br/>
+              <w:br/>
+              <w:br/>
+              <w:br/>
+              <w:br/>
+              <w:br/>
+              <w:br/>
+              <w:t>C6H5N3(Бензотриазол)-2%;</w:t>
+              <w:br/>
+              <w:br/>
+              <w:t>C2H5OH-98%(Спирт етиловий-96%).</w:t>
+              <w:br/>
+              <w:br/>
+              <w:br/>
+              <w:br/>
+              <w:br/>
+              <w:br/>
+              <w:t>Cosmoloid H80;</w:t>
+              <w:br/>
+              <w:br/>
+              <w:t>Ацетон-97%.</w:t>
+              <w:br/>
+              <w:br/>
               <w:br/>
               <w:br/>
             </w:r>
@@ -1206,8 +1600,6 @@
           <w:p>
             <w:r>
               <w:t>Прізвище І. 0 Курс</w:t>
-              <w:br/>
-              <w:br/>
             </w:r>
           </w:p>
         </w:tc>
@@ -1259,7 +1651,7 @@
         <w:jc w:val="right"/>
       </w:pPr>
       <w:r>
-        <w:t>19.05.2022</w:t>
+        <w:t>22.05.2022</w:t>
       </w:r>
     </w:p>
     <w:p>
@@ -1404,7 +1796,7 @@
         <w:jc w:val="right"/>
       </w:pPr>
       <w:r>
-        <w:t>19.05.2022</w:t>
+        <w:t>22.05.2022</w:t>
       </w:r>
     </w:p>
     <w:p>

</xml_diff>

<commit_message>
three experiences can be shown and deleted
</commit_message>
<xml_diff>
--- a/filled_passport.docx
+++ b/filled_passport.docx
@@ -25,7 +25,7 @@
               <w:t>№ реставраційного паспорта:</w:t>
               <w:br/>
               <w:br/>
-              <w:t>№ паспорта 0</w:t>
+              <w:t>№ паспорта 1</w:t>
             </w:r>
           </w:p>
         </w:tc>
@@ -38,7 +38,7 @@
               <w:t>інвентарний № пам'ятки</w:t>
               <w:br/>
               <w:br/>
-              <w:t>інв. № 0</w:t>
+              <w:t>інв. № 1</w:t>
             </w:r>
           </w:p>
         </w:tc>
@@ -50,10 +50,10 @@
             <w:r>
               <w:t>Акт приймання</w:t>
               <w:br/>
-              <w:t>№ 0</w:t>
-              <w:br/>
-              <w:br/>
-              <w:t>від 10.08.2022</w:t>
+              <w:t>№ 1</w:t>
+              <w:br/>
+              <w:br/>
+              <w:t>від 11.08.2022</w:t>
             </w:r>
           </w:p>
         </w:tc>
@@ -338,7 +338,7 @@
           </w:tcPr>
           <w:p>
             <w:r>
-              <w:t>Назва: Амфора</w:t>
+              <w:t>Назва: Дзибанка</w:t>
             </w:r>
           </w:p>
         </w:tc>
@@ -358,7 +358,7 @@
           </w:tcPr>
           <w:p>
             <w:r>
-              <w:t>Час створення: V ст. до н. е</w:t>
+              <w:t>Час створення: кін. XVIII ст. поч. XIX ст.</w:t>
             </w:r>
           </w:p>
         </w:tc>
@@ -418,7 +418,7 @@
           </w:tcPr>
           <w:p>
             <w:r>
-              <w:t>Розміри: 12\32\7см</w:t>
+              <w:t>Розміри: 12\22\12см</w:t>
             </w:r>
           </w:p>
         </w:tc>
@@ -438,7 +438,7 @@
           </w:tcPr>
           <w:p>
             <w:r>
-              <w:t>Вага: 903 кг</w:t>
+              <w:t>Вага: 900 г.</w:t>
             </w:r>
           </w:p>
         </w:tc>
@@ -512,7 +512,7 @@
           </w:tcPr>
           <w:p>
             <w:r>
-              <w:t>Дата передання: 18.04.2022</w:t>
+              <w:t>Дата передання: 10.08.2022</w:t>
             </w:r>
           </w:p>
         </w:tc>
@@ -534,7 +534,7 @@
           </w:tcPr>
           <w:p>
             <w:r>
-              <w:t>Дата завершення: 22.05.2022</w:t>
+              <w:t>Дата завершення: 11.08.2022</w:t>
             </w:r>
           </w:p>
         </w:tc>
@@ -655,16 +655,31 @@
         <w:t>Матеріали:</w:t>
         <w:br/>
         <w:br/>
-        <w:t>(ЗАЛІЗО):</w:t>
+        <w:t>(СРІБЛО):</w:t>
         <w:br/>
         <w:br/>
-        <w:t>1.Вказати спосіб виготовлення (лиття, кування, слюсарні роботи)</w:t>
+        <w:t>1.Вказати спосіб виготовлення (лиття, інкрустація, зернь, плакетування, гаптування, срібне покриття, паяння)Опис паперу</w:t>
         <w:br/>
         <w:br/>
-        <w:t>(МІДЬ):</w:t>
+        <w:t>1. Описати крихкість</w:t>
         <w:br/>
         <w:br/>
-        <w:t>1.Вказати спосіб виготовлення (лиття, прокат, травлення, гравіювання, мідне покриття, паяння, слюсарні роботи)</w:t>
+        <w:t>2. Колір</w:t>
+        <w:br/>
+        <w:br/>
+        <w:t>3. Позначки</w:t>
+        <w:br/>
+        <w:br/>
+        <w:t xml:space="preserve">    3.1 Позначення з лицьової сторони</w:t>
+        <w:br/>
+        <w:br/>
+        <w:t xml:space="preserve">    3.2 Позначення зі звороту</w:t>
+        <w:br/>
+        <w:br/>
+        <w:t xml:space="preserve">        а). Ручкою</w:t>
+        <w:br/>
+        <w:br/>
+        <w:t xml:space="preserve">        б). Олівцем</w:t>
       </w:r>
     </w:p>
     <w:p>
@@ -747,58 +762,49 @@
         <w:t xml:space="preserve">    6.Бактерії, гриби та продукти їх життєдіяльності.</w:t>
         <w:br/>
         <w:br/>
-        <w:t>(ЗАЛІЗО):</w:t>
+        <w:t>(СРІБЛО):</w:t>
         <w:br/>
         <w:br/>
         <w:t>1. Визначити ступінь збереженості:</w:t>
         <w:br/>
         <w:br/>
-        <w:t xml:space="preserve">    -Гарна збереженість (новий метал, локальна корозія, загальне забруднення);</w:t>
+        <w:t xml:space="preserve">    -Гарна збереженість (новий метал, загальне забруднення);</w:t>
         <w:br/>
         <w:br/>
-        <w:t xml:space="preserve">    -Задовільна збереженість (новий метал, загальне забруднення, суцільна корозія або благородна патина, декор добре читається, металеве ядро не мінералізоване,наявні потертості, незначна деформація)</w:t>
-        <w:br/>
-        <w:br/>
-        <w:t xml:space="preserve">    -Новий метал поганої збереженості (загальні пило-брудові нашарування, суцільна корозія, наявні локальні рецедивуючі продукти корозії, значна деформація, втрати).</w:t>
-        <w:br/>
-        <w:br/>
-        <w:t xml:space="preserve">    -Археологічний метал (наявний товстий шар корозійного нашарування, міжкристалітна корозія, крихкість, тріщини, втрати, крізна корозія. Декор читається погано, форми предмета та металеве ядро збережені)</w:t>
-        <w:br/>
-        <w:br/>
-        <w:t xml:space="preserve">    -Археологічний метал з частково мінералізованим металевим ядром (форма предмету читається погано, механічна міцність слабка, можливі руйнування, крізна корозія, наявна часткова мінералізація металевого ядра).</w:t>
-        <w:br/>
-        <w:br/>
-        <w:t xml:space="preserve">    -Археологічний метал з повністю мінералізованим металевим ядром (предмет перетворився на безформну масу, що складається з продуктів корозії і не має механічної міцності).</w:t>
-        <w:br/>
-        <w:br/>
-        <w:t>(МІДЬ):</w:t>
-        <w:br/>
-        <w:br/>
-        <w:t>1. Визначити ступінь збереженості:</w:t>
-        <w:br/>
-        <w:br/>
-        <w:t xml:space="preserve">    -Гарна збереженість (новий метал, локальна корозія, загальне забруднення, патина відсутня);</w:t>
-        <w:br/>
-        <w:br/>
-        <w:t xml:space="preserve">    -Задовільна збереженість (новий метал, загальне забруднення, суцільна корозія або благородна патина, декор добре читається, металеве ядро не мінералізоване,наявні потертості, незначна деформація)</w:t>
-        <w:br/>
-        <w:br/>
-        <w:t xml:space="preserve">    -Новий метал поганої збереженості (загальні пило-брудові нашарування, суцільна корозія, наявні локальні рецедивуючі продукти корозії, значна деформація, втрати).</w:t>
-        <w:br/>
-        <w:br/>
-        <w:t xml:space="preserve">    -Археологічний метал з повністю мінералізованим металевим ядром (предмет перетворився на безформну масу, що складається з продуктів корозії і не має механічної міцності).</w:t>
+        <w:t xml:space="preserve">    -Задовільна збереженість (новий метал, загальне забруднення, благородна патина, декор добре читається, наявні потертості)</w:t>
         <w:br/>
         <w:br/>
         <w:t>2. Вказати характерні особливості патини:</w:t>
         <w:br/>
         <w:br/>
-        <w:t xml:space="preserve">    - Патина рівномірного темно-оливкового кольору;</w:t>
+        <w:t xml:space="preserve">    - Сульфідна плівка рівномірного темного кольору;</w:t>
         <w:br/>
         <w:br/>
-        <w:t xml:space="preserve">    - Патина має локальні світлозелені плями та уражена активними продуктами корозії міді;</w:t>
+        <w:t xml:space="preserve">    - Предмет має локальні світлозелені плями та уражена активними продуктами корозії міді;</w:t>
         <w:br/>
         <w:br/>
-        <w:t xml:space="preserve">    - Патина не рівномірна з низькою механічною міцністю та має пошкодження. Наявні ураженя активними продуктами корозії міді у вигляді світло-зелених плям;</w:t>
+        <w:t xml:space="preserve">    - Наявні ураженя активними продуктами корозії міді у вигляді світло-зелених плям.Опис втрати паперу</w:t>
+        <w:br/>
+        <w:br/>
+        <w:t>1. Описати крихкість</w:t>
+        <w:br/>
+        <w:br/>
+        <w:t>2. Колір</w:t>
+        <w:br/>
+        <w:br/>
+        <w:t>3. Позначки</w:t>
+        <w:br/>
+        <w:br/>
+        <w:t xml:space="preserve">    3.1 Позначення з лицьової сторони</w:t>
+        <w:br/>
+        <w:br/>
+        <w:t xml:space="preserve">    3.2 Позначення зі звороту</w:t>
+        <w:br/>
+        <w:br/>
+        <w:t xml:space="preserve">        а). Ручкою</w:t>
+        <w:br/>
+        <w:br/>
+        <w:t xml:space="preserve">        б). Олівцем</w:t>
       </w:r>
     </w:p>
     <w:p>
@@ -921,72 +927,96 @@
           </w:tcPr>
           <w:p>
             <w:r>
-              <w:t>Визначення заліза фізичним методом</w:t>
-              <w:br/>
-              <w:br/>
-              <w:br/>
-              <w:br/>
-              <w:br/>
-              <w:br/>
-              <w:br/>
-              <w:br/>
-              <w:br/>
-              <w:br/>
-              <w:t>Визначення продуктів корозії заліза методом світлової мікроскопії</w:t>
-              <w:br/>
-              <w:br/>
-              <w:br/>
-              <w:br/>
-              <w:br/>
-              <w:br/>
-              <w:br/>
-              <w:br/>
-              <w:br/>
-              <w:br/>
-              <w:br/>
-              <w:br/>
-              <w:t>Визначення металу мідного кольору</w:t>
-              <w:br/>
-              <w:br/>
-              <w:br/>
-              <w:br/>
-              <w:br/>
-              <w:br/>
-              <w:br/>
-              <w:br/>
-              <w:br/>
-              <w:br/>
-              <w:br/>
-              <w:br/>
-              <w:br/>
-              <w:br/>
-              <w:br/>
-              <w:br/>
-              <w:br/>
-              <w:br/>
-              <w:br/>
-              <w:br/>
-              <w:br/>
-              <w:br/>
-              <w:br/>
-              <w:br/>
-              <w:br/>
-              <w:br/>
-              <w:br/>
-              <w:br/>
-              <w:br/>
-              <w:br/>
-              <w:t>Визначення продуктів корозії міді методом світлової мікроскопії</w:t>
-              <w:br/>
-              <w:br/>
-              <w:br/>
-              <w:br/>
-              <w:br/>
-              <w:br/>
-              <w:br/>
-              <w:br/>
-              <w:br/>
-              <w:br/>
+              <w:t>Визначення металу на вміст срібла</w:t>
+              <w:br/>
+              <w:br/>
+              <w:br/>
+              <w:br/>
+              <w:br/>
+              <w:br/>
+              <w:br/>
+              <w:br/>
+              <w:br/>
+              <w:br/>
+              <w:br/>
+              <w:br/>
+              <w:br/>
+              <w:br/>
+              <w:br/>
+              <w:br/>
+              <w:t>Визначення продуктів корозії методом світлової мікроскопії</w:t>
+              <w:br/>
+              <w:br/>
+              <w:br/>
+              <w:br/>
+              <w:br/>
+              <w:br/>
+              <w:br/>
+              <w:br/>
+              <w:br/>
+              <w:br/>
+              <w:br/>
+              <w:br/>
+              <w:br/>
+              <w:br/>
+              <w:t>Визначення якості металу</w:t>
+              <w:br/>
+              <w:br/>
+              <w:br/>
+              <w:br/>
+              <w:br/>
+              <w:br/>
+              <w:br/>
+              <w:br/>
+              <w:t>1. Перша назва</w:t>
+              <w:br/>
+              <w:br/>
+              <w:br/>
+              <w:br/>
+              <w:br/>
+              <w:br/>
+              <w:br/>
+              <w:br/>
+              <w:br/>
+              <w:br/>
+              <w:br/>
+              <w:br/>
+              <w:br/>
+              <w:br/>
+              <w:br/>
+              <w:br/>
+              <w:br/>
+              <w:br/>
+              <w:br/>
+              <w:br/>
+              <w:br/>
+              <w:br/>
+              <w:t>2. Друга назва</w:t>
+              <w:br/>
+              <w:br/>
+              <w:br/>
+              <w:br/>
+              <w:br/>
+              <w:br/>
+              <w:br/>
+              <w:br/>
+              <w:br/>
+              <w:br/>
+              <w:br/>
+              <w:br/>
+              <w:br/>
+              <w:br/>
+              <w:br/>
+              <w:br/>
+              <w:br/>
+              <w:br/>
+              <w:br/>
+              <w:br/>
+              <w:br/>
+              <w:br/>
+              <w:br/>
+              <w:br/>
+              <w:t>3. Третя назва</w:t>
             </w:r>
           </w:p>
         </w:tc>
@@ -996,98 +1026,100 @@
           </w:tcPr>
           <w:p>
             <w:r>
-              <w:t>Для визначення заліза використовувався магніт.</w:t>
+              <w:t xml:space="preserve">На очищену поверхню було нанесено </w:t>
+              <w:br/>
+              <w:br/>
+              <w:t xml:space="preserve">краплю "червоної пробірної </w:t>
+              <w:br/>
+              <w:br/>
+              <w:t>кислоти",</w:t>
+              <w:br/>
+              <w:br/>
+              <w:t xml:space="preserve">через кілька секунд пляма </w:t>
+              <w:br/>
+              <w:br/>
+              <w:t xml:space="preserve">забарвилась у колір червоного </w:t>
+              <w:br/>
+              <w:br/>
+              <w:t>біхромату срібла.</w:t>
               <w:br/>
               <w:br/>
               <w:t>Висновок:</w:t>
               <w:br/>
               <w:br/>
-              <w:t>Усі деталі предмета мають магнітні властивості та виготовлені з заліза</w:t>
-              <w:br/>
-              <w:br/>
-              <w:br/>
-              <w:br/>
-              <w:t>Під мікроскопом МБС-10 були виявлені продукти корозії заліза,</w:t>
-              <w:br/>
-              <w:br/>
-              <w:t>колір яких характерний для :</w:t>
-              <w:br/>
-              <w:br/>
-              <w:t>-оксидів заліза</w:t>
-              <w:br/>
-              <w:br/>
-              <w:t>-гідроксидів заліза</w:t>
+              <w:t>сплав на основі срібла.</w:t>
+              <w:br/>
+              <w:br/>
+              <w:br/>
+              <w:br/>
+              <w:t>Під мікроскопом МБС-10 були виявлені продукти корозії міді,</w:t>
+              <w:br/>
+              <w:br/>
+              <w:t>колір яких характерний для:</w:t>
+              <w:br/>
+              <w:br/>
+              <w:t>-хлорної міді</w:t>
+              <w:br/>
+              <w:br/>
+              <w:t>-сульфідів срібла</w:t>
               <w:br/>
               <w:br/>
               <w:t>Висновок:</w:t>
               <w:br/>
               <w:br/>
-              <w:t>сплав на основі заліза</w:t>
-              <w:br/>
-              <w:br/>
-              <w:br/>
-              <w:br/>
-              <w:t xml:space="preserve">Метал мідного кольору визначено </w:t>
-              <w:br/>
-              <w:br/>
-              <w:t xml:space="preserve">за допомогою 50% азотної кислоти. </w:t>
-              <w:br/>
-              <w:br/>
-              <w:t xml:space="preserve">На очищену поверхню досліджуваного </w:t>
-              <w:br/>
-              <w:br/>
-              <w:t xml:space="preserve">матеріалу було нанесено краплю </w:t>
-              <w:br/>
-              <w:br/>
-              <w:t xml:space="preserve">розчину азотної кислоти з водою в співвідношенні 1:1. </w:t>
-              <w:br/>
-              <w:br/>
-              <w:t xml:space="preserve">Після початку реакції і </w:t>
-              <w:br/>
-              <w:br/>
-              <w:t xml:space="preserve">газовиділення краплю обережно </w:t>
-              <w:br/>
-              <w:br/>
-              <w:t xml:space="preserve">промокнули фільтрувальним папером. </w:t>
-              <w:br/>
-              <w:br/>
-              <w:t xml:space="preserve">Папір було вміщено в пари аміаку, </w:t>
-              <w:br/>
-              <w:br/>
-              <w:t xml:space="preserve">після чого пляма на папері </w:t>
-              <w:br/>
-              <w:br/>
-              <w:t xml:space="preserve">забарвилась у темно-блакитний </w:t>
-              <w:br/>
-              <w:br/>
-              <w:t>колір.</w:t>
+              <w:t>сплав має вміст міді.</w:t>
+              <w:br/>
+              <w:br/>
+              <w:br/>
+              <w:br/>
+              <w:t>Апробація проводилась пробірним наглядом.</w:t>
               <w:br/>
               <w:br/>
               <w:t>Висновок:</w:t>
               <w:br/>
               <w:br/>
-              <w:t>сплав на основі міді.</w:t>
-              <w:br/>
-              <w:br/>
-              <w:br/>
-              <w:br/>
-              <w:t>Під мікроскопом МБС-10 були виявлені продукти корозії міді,</w:t>
-              <w:br/>
-              <w:br/>
-              <w:t>колір яких характерний для:</w:t>
-              <w:br/>
-              <w:br/>
-              <w:t>-вуглекислих солей міді.</w:t>
-              <w:br/>
-              <w:br/>
-              <w:t>Висновок:</w:t>
-              <w:br/>
-              <w:br/>
-              <w:t>сплав  на основі міді.</w:t>
-              <w:br/>
-              <w:br/>
-              <w:br/>
-              <w:br/>
+              <w:t>експонат відповідає пробі срібла 875.</w:t>
+              <w:br/>
+              <w:br/>
+              <w:br/>
+              <w:br/>
+              <w:t>1. Перший опис досить великий. Він зазвичай вміщує досить багато слів. Проте, слід зазначити, що вони цілком шаблонні і не відрізняються: тобто правильна відповідь - Одна.</w:t>
+              <w:br/>
+              <w:br/>
+              <w:br/>
+              <w:br/>
+              <w:br/>
+              <w:br/>
+              <w:br/>
+              <w:br/>
+              <w:br/>
+              <w:br/>
+              <w:br/>
+              <w:br/>
+              <w:br/>
+              <w:br/>
+              <w:t>2. Та не дивлячись на це всі продовжують грати в надзвичайно просту і не цікаву гру.</w:t>
+              <w:br/>
+              <w:br/>
+              <w:br/>
+              <w:br/>
+              <w:br/>
+              <w:br/>
+              <w:br/>
+              <w:br/>
+              <w:br/>
+              <w:br/>
+              <w:br/>
+              <w:br/>
+              <w:br/>
+              <w:br/>
+              <w:br/>
+              <w:br/>
+              <w:br/>
+              <w:br/>
+              <w:br/>
+              <w:br/>
+              <w:t>3. Правила прості: вгадай, що він/вона від тебе хоче зараз.</w:t>
             </w:r>
           </w:p>
         </w:tc>
@@ -1155,45 +1187,34 @@
         <w:jc w:val="left"/>
       </w:pPr>
       <w:r>
-        <w:t>(ЗАЛІЗО)</w:t>
+        <w:t>(СРІБЛО)</w:t>
         <w:br/>
         <w:br/>
-        <w:t>1.Видалити поверхневі забруднення</w:t>
+        <w:t>Видалити поверхневі забруднення</w:t>
         <w:br/>
         <w:br/>
-        <w:t>2.Видалити стійкі забруднення</w:t>
+        <w:t>Видалити стійкі забруднення</w:t>
         <w:br/>
         <w:br/>
-        <w:t>3.Видалити продукти корозії</w:t>
+        <w:t>Видалити продукти корозії</w:t>
         <w:br/>
         <w:br/>
-        <w:t>4.Виготовити втрачений елемент</w:t>
+        <w:t>Видалити залишки олов’яного припою</w:t>
         <w:br/>
         <w:br/>
-        <w:t>5.Провести стабілізацію продуктів корозії</w:t>
+        <w:t>Провести стабілізацію</w:t>
         <w:br/>
         <w:br/>
-        <w:t>6.Провести консервацію</w:t>
+        <w:t>Провести консервацію</w:t>
         <w:br/>
         <w:br/>
-        <w:t>(МІДЬ)</w:t>
+        <w:t>1. Пункт</w:t>
         <w:br/>
         <w:br/>
-        <w:t>1.Видалити поверхневі забруднення</w:t>
+        <w:t>2. Захід</w:t>
         <w:br/>
         <w:br/>
-        <w:t>2.Видалити стійкі забруднення</w:t>
-        <w:br/>
-        <w:br/>
-        <w:t>3.Видалити продукти корозії</w:t>
-        <w:br/>
-        <w:br/>
-        <w:t>4.Провести стабілізацію продуктів корозії</w:t>
-        <w:br/>
-        <w:br/>
-        <w:t>5.Провести консервацію</w:t>
-        <w:br/>
-        <w:br/>
+        <w:t>3. Процедура</w:t>
       </w:r>
     </w:p>
     <w:tbl>
@@ -1378,7 +1399,7 @@
           </w:tcPr>
           <w:p>
             <w:r>
-              <w:t>(ЗАЛІЗО)</w:t>
+              <w:t>(СРІБЛО)</w:t>
               <w:br/>
               <w:br/>
               <w:t>Видалення поверхневих забруднень:</w:t>
@@ -1392,23 +1413,38 @@
               <w:t>Видалення стійних забруднень:</w:t>
               <w:br/>
               <w:br/>
-              <w:t>Проводили тампонами змоченими в нафтовому розчиннику нефрас "Калоша".</w:t>
-              <w:br/>
-              <w:br/>
-              <w:br/>
-              <w:br/>
-              <w:t>Видалення продуктів корозії:</w:t>
-              <w:br/>
-              <w:br/>
-              <w:t>Проводили механічно, за допомогою скальпелю, бор машинки та з використанням спец. інструментів.</w:t>
-              <w:br/>
-              <w:br/>
-              <w:br/>
-              <w:br/>
-              <w:t>Виготовлення втраченого елементу:</w:t>
-              <w:br/>
-              <w:br/>
-              <w:t>Було виготовлено втрачений елемент в авторській техніці з заліза відповідно до аналогів.</w:t>
+              <w:t>Проводили в теплій проточній воді з використанням ПАР та м'якого щетинного пензля з подальшою просушкою при t-45°.</w:t>
+              <w:br/>
+              <w:br/>
+              <w:br/>
+              <w:br/>
+              <w:t>Видалення осередків рецидивуючої корозії міді:</w:t>
+              <w:br/>
+              <w:br/>
+              <w:t>Проводили механічно під мікроскопом МБС-10 з застосуванням компресів з розчином сульфамінової кислоти,</w:t>
+              <w:br/>
+              <w:br/>
+              <w:t>з послідуючим ретельним промиванням в дистильованій воді та просушкою(t-45°с);</w:t>
+              <w:br/>
+              <w:br/>
+              <w:t xml:space="preserve">продукти корозії срібла (сульфідну плівку) видаляли за допомогою щетинного пензля та розчину на основі тіосечовини </w:t>
+              <w:br/>
+              <w:br/>
+              <w:t>з подальшою промивкою та просушкою при t-45°.</w:t>
+              <w:br/>
+              <w:br/>
+              <w:br/>
+              <w:br/>
+              <w:t>Видалення залишків олов’яного припою:</w:t>
+              <w:br/>
+              <w:br/>
+              <w:t>Проводили механічно під мікроскопом, не доходячи до авторської поверхні.</w:t>
+              <w:br/>
+              <w:br/>
+              <w:t>Для потоншення олов’яного припою використовували компреси з водним розчином соляної кислоти,</w:t>
+              <w:br/>
+              <w:br/>
+              <w:t>з послідуючою нейтралізацією розчином кальцинованої соди та ретельною промивкою дистильованою водою.</w:t>
               <w:br/>
               <w:br/>
               <w:br/>
@@ -1416,15 +1452,12 @@
               <w:t>Проведення стабілізації:</w:t>
               <w:br/>
               <w:br/>
-              <w:t>Нанесення розчину проводилося один раз. Після дії реагенту,</w:t>
-              <w:br/>
-              <w:br/>
-              <w:t>розчин було видалено за допомогою ватних тампонів змочених у розчині спирту.</w:t>
-              <w:br/>
-              <w:br/>
-              <w:br/>
-              <w:br/>
-              <w:t>Провести консервацію:</w:t>
+              <w:t>Проводили шляхом нанесення розчину бензотриазолу на всю поверхню металу за допомогою ватних тампонів.</w:t>
+              <w:br/>
+              <w:br/>
+              <w:br/>
+              <w:br/>
+              <w:t>Проведення консервації:</w:t>
               <w:br/>
               <w:br/>
               <w:t>Проводили шляхом нанесення синтетичного воску Cosmoloid H80</w:t>
@@ -1433,50 +1466,71 @@
               <w:t>за допомогою пензля по всій поверхні предмета.</w:t>
               <w:br/>
               <w:br/>
-              <w:t>(МІДЬ)</w:t>
-              <w:br/>
-              <w:br/>
-              <w:t>Видалення поверхневих забруднень:</w:t>
-              <w:br/>
-              <w:br/>
-              <w:t>Проводили м'яким щетинним пензлем.</w:t>
-              <w:br/>
-              <w:br/>
-              <w:br/>
-              <w:br/>
-              <w:t>Видалення стійних забруднень:</w:t>
-              <w:br/>
-              <w:br/>
-              <w:t>Проводили тампонами змоченими в нафтовому розчиннику нефрас "Калоша".</w:t>
-              <w:br/>
-              <w:br/>
-              <w:br/>
-              <w:br/>
-              <w:t>Видалення продуктів корозії:</w:t>
-              <w:br/>
-              <w:br/>
-              <w:t>Проводили механічно, за допомогою скальпелю, бор машинки та з використанням спец. інструментів.</w:t>
-              <w:br/>
-              <w:br/>
-              <w:br/>
-              <w:br/>
-              <w:t>Проведення стабілізації:</w:t>
-              <w:br/>
-              <w:br/>
-              <w:t>Проводили шляхом нанесення розчину бензотриазолу на всю поверхню металу за допомогою щетинного пензля.</w:t>
-              <w:br/>
-              <w:br/>
-              <w:br/>
-              <w:br/>
-              <w:t>Проведення консервації:</w:t>
-              <w:br/>
-              <w:br/>
-              <w:t>Проводили шляхом нанесення синтетичного воску Cosmoloid H80</w:t>
-              <w:br/>
-              <w:br/>
-              <w:t>за допомогою пензля по всій поверхні предмета.</w:t>
-              <w:br/>
-              <w:br/>
+              <w:t>1. Захід - це, щось світське, або рестарваційне. Але це точно не північ.</w:t>
+              <w:br/>
+              <w:br/>
+              <w:br/>
+              <w:br/>
+              <w:br/>
+              <w:br/>
+              <w:br/>
+              <w:br/>
+              <w:br/>
+              <w:br/>
+              <w:br/>
+              <w:br/>
+              <w:br/>
+              <w:br/>
+              <w:br/>
+              <w:br/>
+              <w:br/>
+              <w:br/>
+              <w:br/>
+              <w:br/>
+              <w:br/>
+              <w:br/>
+              <w:br/>
+              <w:br/>
+              <w:br/>
+              <w:br/>
+              <w:br/>
+              <w:br/>
+              <w:t>2. Другий пункт</w:t>
+              <w:br/>
+              <w:br/>
+              <w:br/>
+              <w:br/>
+              <w:br/>
+              <w:br/>
+              <w:br/>
+              <w:br/>
+              <w:br/>
+              <w:br/>
+              <w:br/>
+              <w:br/>
+              <w:br/>
+              <w:br/>
+              <w:br/>
+              <w:br/>
+              <w:br/>
+              <w:br/>
+              <w:br/>
+              <w:br/>
+              <w:br/>
+              <w:br/>
+              <w:br/>
+              <w:br/>
+              <w:br/>
+              <w:br/>
+              <w:br/>
+              <w:br/>
+              <w:br/>
+              <w:br/>
+              <w:br/>
+              <w:br/>
+              <w:br/>
+              <w:br/>
+              <w:t>3. Пункт</w:t>
             </w:r>
           </w:p>
         </w:tc>
@@ -1486,7 +1540,7 @@
           </w:tcPr>
           <w:p>
             <w:r>
-              <w:t>(ЗАЛІЗО)</w:t>
+              <w:t>(СРІБЛО)</w:t>
               <w:br/>
               <w:br/>
               <w:t>-</w:t>
@@ -1496,40 +1550,57 @@
               <w:br/>
               <w:br/>
               <w:br/>
-              <w:t>Нефрас "Калоша".</w:t>
-              <w:br/>
-              <w:br/>
-              <w:br/>
-              <w:br/>
-              <w:br/>
-              <w:br/>
-              <w:br/>
-              <w:br/>
-              <w:t>-</w:t>
-              <w:br/>
-              <w:br/>
-              <w:br/>
-              <w:br/>
-              <w:br/>
-              <w:br/>
-              <w:br/>
-              <w:br/>
-              <w:t>-</w:t>
-              <w:br/>
-              <w:br/>
-              <w:br/>
-              <w:br/>
-              <w:br/>
-              <w:br/>
-              <w:br/>
-              <w:br/>
-              <w:t>Танін-20%;</w:t>
-              <w:br/>
-              <w:br/>
-              <w:t>C2H5OH-50%(Спирт етиловий-96%);</w:t>
-              <w:br/>
-              <w:br/>
-              <w:t>H2O-50%(дист.)</w:t>
+              <w:t>ПАР</w:t>
+              <w:br/>
+              <w:br/>
+              <w:br/>
+              <w:br/>
+              <w:br/>
+              <w:br/>
+              <w:br/>
+              <w:br/>
+              <w:t>H3NSO3(Cульфамінова кислота)-3%;</w:t>
+              <w:br/>
+              <w:br/>
+              <w:t>CH4N2S(Тіосечовина)-80г;</w:t>
+              <w:br/>
+              <w:br/>
+              <w:t>H3PO4(Ортофосфорна кислота)-10г;</w:t>
+              <w:br/>
+              <w:br/>
+              <w:t>C2H5OH(Етанол)-60г;</w:t>
+              <w:br/>
+              <w:br/>
+              <w:t>Емульгатор-10г;</w:t>
+              <w:br/>
+              <w:br/>
+              <w:t>(дист.)-1000г.</w:t>
+              <w:br/>
+              <w:br/>
+              <w:br/>
+              <w:br/>
+              <w:br/>
+              <w:br/>
+              <w:br/>
+              <w:br/>
+              <w:t>HCl(Соляна кислота)водний розчин-60%;</w:t>
+              <w:br/>
+              <w:br/>
+              <w:t>Na2CO3(Кальцинована сода)водний розчин-1%.</w:t>
+              <w:br/>
+              <w:br/>
+              <w:br/>
+              <w:br/>
+              <w:br/>
+              <w:br/>
+              <w:br/>
+              <w:br/>
+              <w:br/>
+              <w:br/>
+              <w:t>C6H5N3(Бензотриазол)-1%;</w:t>
+              <w:br/>
+              <w:br/>
+              <w:t>C2H5OH-98%(Спирт етиловий-96%).</w:t>
               <w:br/>
               <w:br/>
               <w:br/>
@@ -1544,52 +1615,73 @@
               <w:br/>
               <w:br/>
               <w:br/>
-              <w:t>(МІДЬ)</w:t>
-              <w:br/>
-              <w:br/>
-              <w:t>-</w:t>
-              <w:br/>
-              <w:br/>
-              <w:br/>
-              <w:br/>
-              <w:br/>
-              <w:br/>
-              <w:t>Нефрас "Калоша".</w:t>
-              <w:br/>
-              <w:br/>
-              <w:br/>
-              <w:br/>
-              <w:br/>
-              <w:br/>
-              <w:br/>
-              <w:br/>
-              <w:t>-</w:t>
-              <w:br/>
-              <w:br/>
-              <w:br/>
-              <w:br/>
-              <w:br/>
-              <w:br/>
-              <w:br/>
-              <w:br/>
-              <w:t>C6H5N3(Бензотриазол)-2%;</w:t>
-              <w:br/>
-              <w:br/>
-              <w:t>C2H5OH-98%(Спирт етиловий-96%).</w:t>
-              <w:br/>
-              <w:br/>
-              <w:br/>
-              <w:br/>
-              <w:br/>
-              <w:br/>
-              <w:t>Cosmoloid H80;</w:t>
-              <w:br/>
-              <w:br/>
-              <w:t>Ацетон-97%.</w:t>
-              <w:br/>
-              <w:br/>
-              <w:br/>
-              <w:br/>
+              <w:t>1. Хімікат</w:t>
+              <w:br/>
+              <w:br/>
+              <w:br/>
+              <w:br/>
+              <w:br/>
+              <w:br/>
+              <w:br/>
+              <w:br/>
+              <w:br/>
+              <w:br/>
+              <w:br/>
+              <w:br/>
+              <w:br/>
+              <w:br/>
+              <w:br/>
+              <w:br/>
+              <w:br/>
+              <w:br/>
+              <w:br/>
+              <w:br/>
+              <w:br/>
+              <w:br/>
+              <w:br/>
+              <w:br/>
+              <w:br/>
+              <w:br/>
+              <w:br/>
+              <w:br/>
+              <w:br/>
+              <w:br/>
+              <w:t>2. Формула</w:t>
+              <w:br/>
+              <w:br/>
+              <w:br/>
+              <w:br/>
+              <w:br/>
+              <w:br/>
+              <w:br/>
+              <w:br/>
+              <w:br/>
+              <w:br/>
+              <w:br/>
+              <w:br/>
+              <w:br/>
+              <w:br/>
+              <w:br/>
+              <w:br/>
+              <w:br/>
+              <w:br/>
+              <w:br/>
+              <w:br/>
+              <w:br/>
+              <w:br/>
+              <w:br/>
+              <w:br/>
+              <w:br/>
+              <w:br/>
+              <w:br/>
+              <w:br/>
+              <w:br/>
+              <w:br/>
+              <w:br/>
+              <w:br/>
+              <w:br/>
+              <w:br/>
+              <w:t>3. Відсоток</w:t>
             </w:r>
           </w:p>
         </w:tc>
@@ -1651,7 +1743,7 @@
         <w:jc w:val="right"/>
       </w:pPr>
       <w:r>
-        <w:t>22.05.2022</w:t>
+        <w:t>11.08.2022</w:t>
       </w:r>
     </w:p>
     <w:p>
@@ -1796,7 +1888,7 @@
         <w:jc w:val="right"/>
       </w:pPr>
       <w:r>
-        <w:t>22.05.2022</w:t>
+        <w:t>11.08.2022</w:t>
       </w:r>
     </w:p>
     <w:p>

</xml_diff>

<commit_message>
description adding is correct
</commit_message>
<xml_diff>
--- a/filled_passport.docx
+++ b/filled_passport.docx
@@ -25,7 +25,7 @@
               <w:t>№ реставраційного паспорта:</w:t>
               <w:br/>
               <w:br/>
-              <w:t>№ паспорта 777</w:t>
+              <w:t>№ паспорта 1</w:t>
             </w:r>
           </w:p>
         </w:tc>
@@ -38,7 +38,7 @@
               <w:t>інвентарний № пам'ятки</w:t>
               <w:br/>
               <w:br/>
-              <w:t>інв. № 777</w:t>
+              <w:t>інв. № 1</w:t>
             </w:r>
           </w:p>
         </w:tc>
@@ -50,10 +50,10 @@
             <w:r>
               <w:t>Акт приймання</w:t>
               <w:br/>
-              <w:t>№ 777</w:t>
-              <w:br/>
-              <w:br/>
-              <w:t>від 10.08.2022</w:t>
+              <w:t>№ 1</w:t>
+              <w:br/>
+              <w:br/>
+              <w:t>від 11.08.2022</w:t>
             </w:r>
           </w:p>
         </w:tc>
@@ -219,17 +219,7 @@
           </w:tcPr>
           <w:p>
             <w:r>
-              <w:t>Зброя</w:t>
-            </w:r>
-          </w:p>
-        </w:tc>
-        <w:tc>
-          <w:tcPr>
-            <w:tcW w:type="dxa" w:w="1440"/>
-          </w:tcPr>
-          <w:p>
-            <w:r>
-              <w:t>(1)</w:t>
+              <w:t>Предмет побуту</w:t>
             </w:r>
           </w:p>
         </w:tc>
@@ -238,6 +228,16 @@
             <w:tcW w:type="dxa" w:w="1440"/>
           </w:tcPr>
           <w:p/>
+        </w:tc>
+        <w:tc>
+          <w:tcPr>
+            <w:tcW w:type="dxa" w:w="1440"/>
+          </w:tcPr>
+          <w:p>
+            <w:r>
+              <w:t>(2)</w:t>
+            </w:r>
+          </w:p>
         </w:tc>
         <w:tc>
           <w:tcPr>
@@ -338,7 +338,7 @@
           </w:tcPr>
           <w:p>
             <w:r>
-              <w:t>Назва: Скриня</w:t>
+              <w:t>Назва: Дзибанка</w:t>
             </w:r>
           </w:p>
         </w:tc>
@@ -358,7 +358,7 @@
           </w:tcPr>
           <w:p>
             <w:r>
-              <w:t>Час створення: XVIII ст.</w:t>
+              <w:t>Час створення: кін. XVIII ст. поч. XIX ст.</w:t>
             </w:r>
           </w:p>
         </w:tc>
@@ -418,7 +418,7 @@
           </w:tcPr>
           <w:p>
             <w:r>
-              <w:t>Розміри: 12\32\7см</w:t>
+              <w:t>Розміри: 12\22\12см</w:t>
             </w:r>
           </w:p>
         </w:tc>
@@ -438,7 +438,7 @@
           </w:tcPr>
           <w:p>
             <w:r>
-              <w:t>Вага: 2, 5 кг</w:t>
+              <w:t>Вага: 900 г.</w:t>
             </w:r>
           </w:p>
         </w:tc>
@@ -512,7 +512,7 @@
           </w:tcPr>
           <w:p>
             <w:r>
-              <w:t>Дата передання: 19.04.2022</w:t>
+              <w:t>Дата передання: 10.08.2022</w:t>
             </w:r>
           </w:p>
         </w:tc>
@@ -522,7 +522,7 @@
           </w:tcPr>
           <w:p>
             <w:r>
-              <w:t>Виконавець: Студентів В. А.</w:t>
+              <w:t>Виконавець: Прізвище І. 0 Курс</w:t>
             </w:r>
           </w:p>
         </w:tc>
@@ -534,7 +534,7 @@
           </w:tcPr>
           <w:p>
             <w:r>
-              <w:t>Дата завершення: 21.12.2021</w:t>
+              <w:t>Дата завершення: 11.08.2022</w:t>
             </w:r>
           </w:p>
         </w:tc>
@@ -544,7 +544,7 @@
           </w:tcPr>
           <w:p>
             <w:r>
-              <w:t>Керівник: Вчителів. А. В.</w:t>
+              <w:t>Керівник: Прізвище І. Викладач</w:t>
             </w:r>
           </w:p>
         </w:tc>
@@ -658,16 +658,28 @@
         <w:t>(СРІБЛО):</w:t>
         <w:br/>
         <w:br/>
-        <w:t>1.Вказати спосіб виготовлення (лиття, інкрустація, зернь, плакетування, гаптування, срібне покриття, паяння)Опис деревини</w:t>
+        <w:t>1.Вказати спосіб виготовлення (лиття, інкрустація, зернь, плакетування, гаптування, срібне покриття, паяння)Опис паперу</w:t>
         <w:br/>
         <w:br/>
-        <w:t>справа</w:t>
+        <w:t>1. Описати крихкість</w:t>
         <w:br/>
         <w:br/>
-        <w:t>зовсім не прос-</w:t>
+        <w:t>2. Колір</w:t>
         <w:br/>
         <w:br/>
-        <w:t>та... .</w:t>
+        <w:t>3. Позначки</w:t>
+        <w:br/>
+        <w:br/>
+        <w:t xml:space="preserve">    3.1 Позначення з лицьової сторони</w:t>
+        <w:br/>
+        <w:br/>
+        <w:t xml:space="preserve">    3.2 Позначення зі звороту</w:t>
+        <w:br/>
+        <w:br/>
+        <w:t xml:space="preserve">        а). Ручкою</w:t>
+        <w:br/>
+        <w:br/>
+        <w:t xml:space="preserve">        б). Олівцем</w:t>
       </w:r>
     </w:p>
     <w:p>
@@ -771,16 +783,28 @@
         <w:t xml:space="preserve">    - Предмет має локальні світлозелені плями та уражена активними продуктами корозії міді;</w:t>
         <w:br/>
         <w:br/>
-        <w:t xml:space="preserve">    - Наявні ураженя активними продуктами корозії міді у вигляді світло-зелених плям.Втрати деревини</w:t>
+        <w:t xml:space="preserve">    - Наявні ураженя активними продуктами корозії міді у вигляді світло-зелених плям.Опис втрати паперу</w:t>
         <w:br/>
         <w:br/>
-        <w:t>шашель,</w:t>
+        <w:t>1. Описати крихкість</w:t>
         <w:br/>
         <w:br/>
-        <w:t>Шкідники,</w:t>
+        <w:t>2. Колір</w:t>
         <w:br/>
         <w:br/>
-        <w:t>Дупло</w:t>
+        <w:t>3. Позначки</w:t>
+        <w:br/>
+        <w:br/>
+        <w:t xml:space="preserve">    3.1 Позначення з лицьової сторони</w:t>
+        <w:br/>
+        <w:br/>
+        <w:t xml:space="preserve">    3.2 Позначення зі звороту</w:t>
+        <w:br/>
+        <w:br/>
+        <w:t xml:space="preserve">        а). Ручкою</w:t>
+        <w:br/>
+        <w:br/>
+        <w:t xml:space="preserve">        б). Олівцем</w:t>
       </w:r>
     </w:p>
     <w:p>
@@ -944,30 +968,55 @@
               <w:br/>
               <w:br/>
               <w:br/>
-              <w:t>1. Перевірка на шашіль</w:t>
-              <w:br/>
-              <w:br/>
-              <w:br/>
-              <w:br/>
-              <w:br/>
-              <w:br/>
-              <w:br/>
-              <w:br/>
-              <w:br/>
-              <w:br/>
-              <w:br/>
-              <w:br/>
-              <w:br/>
-              <w:br/>
-              <w:br/>
-              <w:br/>
-              <w:br/>
-              <w:br/>
-              <w:br/>
-              <w:br/>
-              <w:br/>
-              <w:br/>
-              <w:t>2. Порода деревини</w:t>
+              <w:t>1. Перша назва</w:t>
+              <w:br/>
+              <w:br/>
+              <w:br/>
+              <w:br/>
+              <w:br/>
+              <w:br/>
+              <w:br/>
+              <w:br/>
+              <w:br/>
+              <w:br/>
+              <w:br/>
+              <w:br/>
+              <w:br/>
+              <w:br/>
+              <w:br/>
+              <w:br/>
+              <w:br/>
+              <w:br/>
+              <w:br/>
+              <w:br/>
+              <w:br/>
+              <w:br/>
+              <w:t>2. Друга назва</w:t>
+              <w:br/>
+              <w:br/>
+              <w:br/>
+              <w:br/>
+              <w:br/>
+              <w:br/>
+              <w:br/>
+              <w:br/>
+              <w:br/>
+              <w:br/>
+              <w:br/>
+              <w:br/>
+              <w:br/>
+              <w:br/>
+              <w:br/>
+              <w:br/>
+              <w:br/>
+              <w:br/>
+              <w:br/>
+              <w:br/>
+              <w:br/>
+              <w:br/>
+              <w:br/>
+              <w:br/>
+              <w:t>3. Третя назва</w:t>
             </w:r>
           </w:p>
         </w:tc>
@@ -1034,30 +1083,43 @@
               <w:br/>
               <w:br/>
               <w:br/>
-              <w:t>1. Перевірку перевіряли</w:t>
-              <w:br/>
-              <w:br/>
-              <w:br/>
-              <w:br/>
-              <w:br/>
-              <w:br/>
-              <w:br/>
-              <w:br/>
-              <w:br/>
-              <w:br/>
-              <w:br/>
-              <w:br/>
-              <w:br/>
-              <w:br/>
-              <w:br/>
-              <w:br/>
-              <w:br/>
-              <w:br/>
-              <w:br/>
-              <w:br/>
-              <w:br/>
-              <w:br/>
-              <w:t>2. Породу породжували</w:t>
+              <w:t>1. Перший опис досить великий. Він зазвичай вміщує досить багато слів. Проте, слід зазначити, що вони цілком шаблонні і не відрізняються: тобто правильна відповідь - Одна.</w:t>
+              <w:br/>
+              <w:br/>
+              <w:br/>
+              <w:br/>
+              <w:br/>
+              <w:br/>
+              <w:br/>
+              <w:br/>
+              <w:br/>
+              <w:br/>
+              <w:br/>
+              <w:br/>
+              <w:br/>
+              <w:br/>
+              <w:t>2. Та не дивлячись на це всі продовжують грати в надзвичайно просту і не цікаву гру.</w:t>
+              <w:br/>
+              <w:br/>
+              <w:br/>
+              <w:br/>
+              <w:br/>
+              <w:br/>
+              <w:br/>
+              <w:br/>
+              <w:br/>
+              <w:br/>
+              <w:br/>
+              <w:br/>
+              <w:br/>
+              <w:br/>
+              <w:br/>
+              <w:br/>
+              <w:br/>
+              <w:br/>
+              <w:br/>
+              <w:br/>
+              <w:t>3. Правила прості: вгадай, що він/вона від тебе хоче зараз.</w:t>
             </w:r>
           </w:p>
         </w:tc>
@@ -1067,7 +1129,7 @@
           </w:tcPr>
           <w:p>
             <w:r>
-              <w:t>-</w:t>
+              <w:t>Прізвище І. 0 Курс</w:t>
             </w:r>
           </w:p>
         </w:tc>
@@ -1146,13 +1208,13 @@
         <w:t>Провести консервацію</w:t>
         <w:br/>
         <w:br/>
-        <w:t>1. Очистити</w:t>
+        <w:t>1. Пункт</w:t>
         <w:br/>
         <w:br/>
-        <w:t>2. Доповнити</w:t>
+        <w:t>2. Захід</w:t>
         <w:br/>
         <w:br/>
-        <w:t>3. Консервувати</w:t>
+        <w:t>3. Процедура</w:t>
       </w:r>
     </w:p>
     <w:tbl>
@@ -1404,41 +1466,71 @@
               <w:t>за допомогою пензля по всій поверхні предмета.</w:t>
               <w:br/>
               <w:br/>
-              <w:t>1. Очищали</w:t>
-              <w:br/>
-              <w:br/>
-              <w:br/>
-              <w:br/>
-              <w:br/>
-              <w:br/>
-              <w:br/>
-              <w:br/>
-              <w:br/>
-              <w:br/>
-              <w:t>2. Доповнювали</w:t>
-              <w:br/>
-              <w:br/>
-              <w:br/>
-              <w:br/>
-              <w:br/>
-              <w:br/>
-              <w:br/>
-              <w:br/>
-              <w:br/>
-              <w:br/>
-              <w:br/>
-              <w:br/>
-              <w:br/>
-              <w:br/>
-              <w:br/>
-              <w:br/>
-              <w:br/>
-              <w:br/>
-              <w:br/>
-              <w:br/>
-              <w:br/>
-              <w:br/>
-              <w:t>3. Консервували</w:t>
+              <w:t>1. Захід - це, щось світське, або рестарваційне. Але це точно не північ.</w:t>
+              <w:br/>
+              <w:br/>
+              <w:br/>
+              <w:br/>
+              <w:br/>
+              <w:br/>
+              <w:br/>
+              <w:br/>
+              <w:br/>
+              <w:br/>
+              <w:br/>
+              <w:br/>
+              <w:br/>
+              <w:br/>
+              <w:br/>
+              <w:br/>
+              <w:br/>
+              <w:br/>
+              <w:br/>
+              <w:br/>
+              <w:br/>
+              <w:br/>
+              <w:br/>
+              <w:br/>
+              <w:br/>
+              <w:br/>
+              <w:br/>
+              <w:br/>
+              <w:t>2. Другий пункт</w:t>
+              <w:br/>
+              <w:br/>
+              <w:br/>
+              <w:br/>
+              <w:br/>
+              <w:br/>
+              <w:br/>
+              <w:br/>
+              <w:br/>
+              <w:br/>
+              <w:br/>
+              <w:br/>
+              <w:br/>
+              <w:br/>
+              <w:br/>
+              <w:br/>
+              <w:br/>
+              <w:br/>
+              <w:br/>
+              <w:br/>
+              <w:br/>
+              <w:br/>
+              <w:br/>
+              <w:br/>
+              <w:br/>
+              <w:br/>
+              <w:br/>
+              <w:br/>
+              <w:br/>
+              <w:br/>
+              <w:br/>
+              <w:br/>
+              <w:br/>
+              <w:br/>
+              <w:t>3. Пункт</w:t>
             </w:r>
           </w:p>
         </w:tc>
@@ -1523,41 +1615,73 @@
               <w:br/>
               <w:br/>
               <w:br/>
-              <w:t>матеріал</w:t>
-              <w:br/>
-              <w:br/>
-              <w:br/>
-              <w:br/>
-              <w:br/>
-              <w:br/>
-              <w:br/>
-              <w:br/>
-              <w:br/>
-              <w:br/>
-              <w:t>Вода</w:t>
-              <w:br/>
-              <w:br/>
-              <w:br/>
-              <w:br/>
-              <w:br/>
-              <w:br/>
-              <w:br/>
-              <w:br/>
-              <w:br/>
-              <w:br/>
-              <w:br/>
-              <w:br/>
-              <w:br/>
-              <w:br/>
-              <w:br/>
-              <w:br/>
-              <w:br/>
-              <w:br/>
-              <w:br/>
-              <w:br/>
-              <w:br/>
-              <w:br/>
-              <w:t>клей</w:t>
+              <w:t>1. Хімікат</w:t>
+              <w:br/>
+              <w:br/>
+              <w:br/>
+              <w:br/>
+              <w:br/>
+              <w:br/>
+              <w:br/>
+              <w:br/>
+              <w:br/>
+              <w:br/>
+              <w:br/>
+              <w:br/>
+              <w:br/>
+              <w:br/>
+              <w:br/>
+              <w:br/>
+              <w:br/>
+              <w:br/>
+              <w:br/>
+              <w:br/>
+              <w:br/>
+              <w:br/>
+              <w:br/>
+              <w:br/>
+              <w:br/>
+              <w:br/>
+              <w:br/>
+              <w:br/>
+              <w:br/>
+              <w:br/>
+              <w:t>2. Формула</w:t>
+              <w:br/>
+              <w:br/>
+              <w:br/>
+              <w:br/>
+              <w:br/>
+              <w:br/>
+              <w:br/>
+              <w:br/>
+              <w:br/>
+              <w:br/>
+              <w:br/>
+              <w:br/>
+              <w:br/>
+              <w:br/>
+              <w:br/>
+              <w:br/>
+              <w:br/>
+              <w:br/>
+              <w:br/>
+              <w:br/>
+              <w:br/>
+              <w:br/>
+              <w:br/>
+              <w:br/>
+              <w:br/>
+              <w:br/>
+              <w:br/>
+              <w:br/>
+              <w:br/>
+              <w:br/>
+              <w:br/>
+              <w:br/>
+              <w:br/>
+              <w:br/>
+              <w:t>3. Відсоток</w:t>
             </w:r>
           </w:p>
         </w:tc>
@@ -1567,7 +1691,7 @@
           </w:tcPr>
           <w:p>
             <w:r>
-              <w:t>-</w:t>
+              <w:t>Прізвище І. 0 Курс</w:t>
             </w:r>
           </w:p>
         </w:tc>
@@ -1603,7 +1727,7 @@
         <w:jc w:val="right"/>
       </w:pPr>
       <w:r>
-        <w:t>Керівник роботи (ПІБ та підпис):Вчителів. А. В._______________________________________</w:t>
+        <w:t>Керівник роботи (ПІБ та підпис):Прізвище І. Викладач_______________________________________</w:t>
       </w:r>
     </w:p>
     <w:p>
@@ -1611,7 +1735,7 @@
         <w:jc w:val="right"/>
       </w:pPr>
       <w:r>
-        <w:t>Виконавець (ПІБ та підпис):Студентів В. А._______________________________________</w:t>
+        <w:t>Виконавець (ПІБ та підпис):Прізвище І. 0 Курс_______________________________________</w:t>
       </w:r>
     </w:p>
     <w:p>
@@ -1619,7 +1743,7 @@
         <w:jc w:val="right"/>
       </w:pPr>
       <w:r>
-        <w:t>21.12.2021</w:t>
+        <w:t>11.08.2022</w:t>
       </w:r>
     </w:p>
     <w:p>
@@ -1756,7 +1880,7 @@
         <w:jc w:val="right"/>
       </w:pPr>
       <w:r>
-        <w:t>Виконавець (ПІБ та підпис):Студентів В. А._______________________________________</w:t>
+        <w:t>Виконавець (ПІБ та підпис):Прізвище І. 0 Курс_______________________________________</w:t>
       </w:r>
     </w:p>
     <w:p>
@@ -1764,7 +1888,7 @@
         <w:jc w:val="right"/>
       </w:pPr>
       <w:r>
-        <w:t>21.12.2021</w:t>
+        <w:t>11.08.2022</w:t>
       </w:r>
     </w:p>
     <w:p>
@@ -2118,7 +2242,7 @@
           </w:tcPr>
           <w:p>
             <w:r>
-              <w:t>Вчителів. А. В.</w:t>
+              <w:t>Прізвище І. Викладач</w:t>
             </w:r>
           </w:p>
         </w:tc>
@@ -2140,7 +2264,7 @@
           </w:tcPr>
           <w:p>
             <w:r>
-              <w:t>Студентів В. А.</w:t>
+              <w:t>Прізвище І. 0 Курс</w:t>
             </w:r>
           </w:p>
         </w:tc>

</xml_diff>

<commit_message>
Experience works without jyserver
</commit_message>
<xml_diff>
--- a/filled_passport.docx
+++ b/filled_passport.docx
@@ -25,7 +25,7 @@
               <w:t>№ реставраційного паспорта:</w:t>
               <w:br/>
               <w:br/>
-              <w:t>№ паспорта 777</w:t>
+              <w:t>№ паспорта 6</w:t>
             </w:r>
           </w:p>
         </w:tc>
@@ -38,7 +38,7 @@
               <w:t>інвентарний № пам'ятки</w:t>
               <w:br/>
               <w:br/>
-              <w:t>інв. № 777</w:t>
+              <w:t>інв. № 6</w:t>
             </w:r>
           </w:p>
         </w:tc>
@@ -50,10 +50,10 @@
             <w:r>
               <w:t>Акт приймання</w:t>
               <w:br/>
-              <w:t>№ 777</w:t>
+              <w:t>№ 6</w:t>
               <w:br/>
               <w:br/>
-              <w:t>від 10.08.2022</w:t>
+              <w:t>від 15.01.2023</w:t>
             </w:r>
           </w:p>
         </w:tc>
@@ -219,17 +219,7 @@
           </w:tcPr>
           <w:p>
             <w:r>
-              <w:t>Зброя</w:t>
-            </w:r>
-          </w:p>
-        </w:tc>
-        <w:tc>
-          <w:tcPr>
-            <w:tcW w:type="dxa" w:w="1440"/>
-          </w:tcPr>
-          <w:p>
-            <w:r>
-              <w:t>(1)</w:t>
+              <w:t>Предмет побуту</w:t>
             </w:r>
           </w:p>
         </w:tc>
@@ -238,6 +228,16 @@
             <w:tcW w:type="dxa" w:w="1440"/>
           </w:tcPr>
           <w:p/>
+        </w:tc>
+        <w:tc>
+          <w:tcPr>
+            <w:tcW w:type="dxa" w:w="1440"/>
+          </w:tcPr>
+          <w:p>
+            <w:r>
+              <w:t>(2)</w:t>
+            </w:r>
+          </w:p>
         </w:tc>
         <w:tc>
           <w:tcPr>
@@ -338,7 +338,7 @@
           </w:tcPr>
           <w:p>
             <w:r>
-              <w:t>Назва: Скриня</w:t>
+              <w:t>Назва: Казан</w:t>
             </w:r>
           </w:p>
         </w:tc>
@@ -358,7 +358,7 @@
           </w:tcPr>
           <w:p>
             <w:r>
-              <w:t>Час створення: XVIII ст.</w:t>
+              <w:t>Час створення: V ст. до н. е</w:t>
             </w:r>
           </w:p>
         </w:tc>
@@ -418,7 +418,7 @@
           </w:tcPr>
           <w:p>
             <w:r>
-              <w:t>Розміри: 12\32\7см</w:t>
+              <w:t>Розміри: 12\22\12см</w:t>
             </w:r>
           </w:p>
         </w:tc>
@@ -438,7 +438,7 @@
           </w:tcPr>
           <w:p>
             <w:r>
-              <w:t>Вага: 2, 5 кг</w:t>
+              <w:t>Вага: 900 г.</w:t>
             </w:r>
           </w:p>
         </w:tc>
@@ -512,7 +512,7 @@
           </w:tcPr>
           <w:p>
             <w:r>
-              <w:t>Дата передання: 19.04.2022</w:t>
+              <w:t>Дата передання: 22.04.2022</w:t>
             </w:r>
           </w:p>
         </w:tc>
@@ -522,7 +522,7 @@
           </w:tcPr>
           <w:p>
             <w:r>
-              <w:t>Виконавець: Студентів В. А.</w:t>
+              <w:t>Виконавець: Вернадський О. Ф.</w:t>
             </w:r>
           </w:p>
         </w:tc>
@@ -534,7 +534,7 @@
           </w:tcPr>
           <w:p>
             <w:r>
-              <w:t>Дата завершення: 21.12.2021</w:t>
+              <w:t>Дата завершення: 19.05.2022</w:t>
             </w:r>
           </w:p>
         </w:tc>
@@ -544,7 +544,7 @@
           </w:tcPr>
           <w:p>
             <w:r>
-              <w:t>Керівник: Вчителів. А. В.</w:t>
+              <w:t>Керівник: Шовкуненко В. А.</w:t>
             </w:r>
           </w:p>
         </w:tc>
@@ -607,6 +607,9 @@
         <w:jc w:val="left"/>
       </w:pPr>
       <w:r>
+        <w:t>(ЗРАЗОК)</w:t>
+        <w:br/>
+        <w:br/>
         <w:t>За візуальним спостереженням: ...</w:t>
         <w:br/>
         <w:br/>
@@ -619,10 +622,28 @@
         <w:t xml:space="preserve">    2.Описати форму та колір.</w:t>
         <w:br/>
         <w:br/>
+        <w:t xml:space="preserve">    3.Вказати спосіб виготовлення (кування, лиття, прокат, карбування, гравіювання, інкрустація, штампування, тиснення, скань, зернь).</w:t>
+        <w:br/>
+        <w:br/>
+        <w:t xml:space="preserve">    4.Описати орнамент (заглиблений, рельєфний).</w:t>
+        <w:br/>
+        <w:br/>
+        <w:t xml:space="preserve">    5.Описати розпис (монохромний, поліхромний, колір фарб).</w:t>
+        <w:br/>
+        <w:br/>
+        <w:t xml:space="preserve">    6.Вказати систему розпису, стиль (геометричний, рослинний, зооморфний, антропоморфний і т.д.).</w:t>
+        <w:br/>
+        <w:br/>
+        <w:t xml:space="preserve">    7.Вказати місце розпису (назва елемента, по всій поверхні або орнаментальний пояс і т.д.).</w:t>
+        <w:br/>
+        <w:br/>
         <w:t>II. Описати вигляд предмета:</w:t>
         <w:br/>
         <w:br/>
-        <w:t xml:space="preserve">    1. Складові предмета, їх геометрична форма;</w:t>
+        <w:t xml:space="preserve">    1. Структура, фактура предмета (має блиск, неоднорідна, однорідна, крихка, пухка, розшарована);</w:t>
+        <w:br/>
+        <w:br/>
+        <w:t xml:space="preserve">    2. Вказати колір металу.</w:t>
         <w:br/>
         <w:br/>
         <w:t>III. Забруднення:</w:t>
@@ -631,43 +652,36 @@
         <w:t xml:space="preserve">    1.Нестійкі (пилові, брудові, ґрунтові) .</w:t>
         <w:br/>
         <w:br/>
-        <w:t xml:space="preserve">    2.Стійкі (вапнякові, природні та синтетичні смоли, висоли, гіпсові забруднення, плями кислів металів, сліди кіптяви, </w:t>
+        <w:t xml:space="preserve">    2.Стійкі (вапнякові, природні та синтетичні смоли, висоли, гіпсові забруднення, плями кислів металів, сліди кіптяви,</w:t>
         <w:br/>
         <w:br/>
-        <w:t xml:space="preserve">        пеку, жиру, плями від пластиліну, масляної фарби, воску, клейові забруднення, чорнила, туш, записи фарбами (якого кольору), </w:t>
+        <w:t xml:space="preserve">        пеку, жиру, плями від пластиліну, масляної фарби, воску, клейові забруднення, чорнила, туш,</w:t>
         <w:br/>
         <w:br/>
-        <w:t xml:space="preserve">        забруднення фарбами від попередніх тонувань – місцезнаходження фарби, забруднення на зламах фрагментів </w:t>
+        <w:t xml:space="preserve">        записи фарбами (якого кольору), забруднення фарбами  від попередніх тонувань – місцезнаходження фарби,</w:t>
         <w:br/>
         <w:br/>
-        <w:t xml:space="preserve">        (від клею, вапнякових нашарувань, пило брудові, ґрунтові і т.д.).</w:t>
+        <w:t xml:space="preserve">        забруднення на зламах фрагментів (від клею, вапнякових нашарувань, пило брудові, ґрунтові і т.д.).</w:t>
         <w:br/>
         <w:br/>
-        <w:t xml:space="preserve">    3.Визначити за візуальним спостереженням яким клеєм склеєно фрагменти (клеєм БФ (світло-коричневого, коричневого, </w:t>
+        <w:t xml:space="preserve">    3.Визначити за візуальним спостереженням яким клеєм склеєно фрагменти (клеєм БФ (світло-коричневого, коричневого, червоного кольору, прозорий),</w:t>
         <w:br/>
         <w:br/>
-        <w:t xml:space="preserve">        червоного кольору, прозорий), ПВА (полівінилацетатний клей молочного кольору, непрозорий, безбарвний, прозорий)</w:t>
+        <w:t xml:space="preserve">        ПВА (полівінилацетатний клей молочного кольору, непрозорий, безбарвний, прозорий)</w:t>
         <w:br/>
         <w:br/>
         <w:t xml:space="preserve">    4.Визначити форму забруднення (у вигляді локальних плям, неправильної форми, повсюдно, забруднення якоїсь частини пам’ятки).</w:t>
         <w:br/>
         <w:br/>
-        <w:t>Матеріали:</w:t>
+        <w:t>Опис бурштину</w:t>
         <w:br/>
         <w:br/>
-        <w:t>(СРІБЛО):</w:t>
+        <w:t>Опис бронзи</w:t>
         <w:br/>
         <w:br/>
-        <w:t>1.Вказати спосіб виготовлення (лиття, інкрустація, зернь, плакетування, гаптування, срібне покриття, паяння)Опис деревини</w:t>
+        <w:t>Опис золота</w:t>
         <w:br/>
         <w:br/>
-        <w:t>справа</w:t>
-        <w:br/>
-        <w:br/>
-        <w:t>зовсім не прос-</w:t>
-        <w:br/>
-        <w:br/>
-        <w:t>та... .</w:t>
       </w:r>
     </w:p>
     <w:p>
@@ -687,6 +701,9 @@
         <w:jc w:val="left"/>
       </w:pPr>
       <w:r>
+        <w:t>(ЗРАЗОК)</w:t>
+        <w:br/>
+        <w:br/>
         <w:t>ІV. Попередня реставрація:</w:t>
         <w:br/>
         <w:br/>
@@ -738,10 +755,10 @@
         <w:t xml:space="preserve">        -сколи, вибоїни, незначні втрати, каверни, пробоїни, викришування, потертості, подряпини (вказати форму, розмір, розташування);</w:t>
         <w:br/>
         <w:br/>
-        <w:t xml:space="preserve">        -визначити дефекти тонувань (якщо є розпис, консерваційного покриття – описати колір, стан збереження, наявні значні або </w:t>
+        <w:t xml:space="preserve">        -визначити дефекти тонувань (якщо є розпис, консерваційного покриття – описати колір, стан збереження,</w:t>
         <w:br/>
         <w:br/>
-        <w:t xml:space="preserve">            незначні, часткові, локальні втрати, потертості відшарування (вказати форму, розмір, розташування);</w:t>
+        <w:t xml:space="preserve">        наявні значні або незначні, часткові, локальні втрати, потертості відшарування (вказати форму, розмір, розташування);</w:t>
         <w:br/>
         <w:br/>
         <w:t>VІ. Біологічні пошкодження і руйнування:</w:t>
@@ -750,37 +767,15 @@
         <w:t xml:space="preserve">    6.Бактерії, гриби та продукти їх життєдіяльності.</w:t>
         <w:br/>
         <w:br/>
-        <w:t>(СРІБЛО):</w:t>
+        <w:t>Втрати бурштину</w:t>
         <w:br/>
         <w:br/>
-        <w:t>1. Визначити ступінь збереженості:</w:t>
+        <w:t>Втрати бронзи</w:t>
         <w:br/>
         <w:br/>
-        <w:t xml:space="preserve">    -Гарна збереженість (новий метал, загальне забруднення);</w:t>
+        <w:t>Втрати золота</w:t>
         <w:br/>
         <w:br/>
-        <w:t xml:space="preserve">    -Задовільна збереженість (новий метал, загальне забруднення, благородна патина, декор добре читається, наявні потертості)</w:t>
-        <w:br/>
-        <w:br/>
-        <w:t>2. Вказати характерні особливості патини:</w:t>
-        <w:br/>
-        <w:br/>
-        <w:t xml:space="preserve">    - Сульфідна плівка рівномірного темного кольору;</w:t>
-        <w:br/>
-        <w:br/>
-        <w:t xml:space="preserve">    - Предмет має локальні світлозелені плями та уражена активними продуктами корозії міді;</w:t>
-        <w:br/>
-        <w:br/>
-        <w:t xml:space="preserve">    - Наявні ураженя активними продуктами корозії міді у вигляді світло-зелених плям.Втрати деревини</w:t>
-        <w:br/>
-        <w:br/>
-        <w:t>шашель,</w:t>
-        <w:br/>
-        <w:br/>
-        <w:t>Шкідники,</w:t>
-        <w:br/>
-        <w:br/>
-        <w:t>Дупло</w:t>
       </w:r>
     </w:p>
     <w:p>
@@ -903,7 +898,38 @@
           </w:tcPr>
           <w:p>
             <w:r>
-              <w:t>Визначення металу на вміст срібла</w:t>
+              <w:t>(ЗРАЗОК)</w:t>
+              <w:br/>
+              <w:br/>
+              <w:t xml:space="preserve">Назва лаб бурштину </w:t>
+              <w:br/>
+              <w:br/>
+              <w:br/>
+              <w:br/>
+              <w:br/>
+              <w:br/>
+              <w:br/>
+              <w:br/>
+              <w:br/>
+              <w:br/>
+              <w:br/>
+              <w:br/>
+              <w:br/>
+              <w:br/>
+              <w:t>Назва лаб бурштину2</w:t>
+              <w:br/>
+              <w:br/>
+              <w:br/>
+              <w:br/>
+              <w:br/>
+              <w:br/>
+              <w:br/>
+              <w:br/>
+              <w:br/>
+              <w:br/>
+              <w:br/>
+              <w:br/>
+              <w:t xml:space="preserve">Назва лаб бронзи </w:t>
               <w:br/>
               <w:br/>
               <w:br/>
@@ -920,7 +946,7 @@
               <w:br/>
               <w:br/>
               <w:br/>
-              <w:t>Визначення продуктів корозії методом світлової мікроскопії</w:t>
+              <w:t>Назва лаб бронзи2</w:t>
               <w:br/>
               <w:br/>
               <w:br/>
@@ -935,16 +961,7 @@
               <w:br/>
               <w:br/>
               <w:br/>
-              <w:t>Визначення якості металу</w:t>
-              <w:br/>
-              <w:br/>
-              <w:br/>
-              <w:br/>
-              <w:br/>
-              <w:br/>
-              <w:br/>
-              <w:br/>
-              <w:t>1. Перевірка на шашіль</w:t>
+              <w:t xml:space="preserve">Назва лаб золота </w:t>
               <w:br/>
               <w:br/>
               <w:br/>
@@ -963,11 +980,9 @@
               <w:br/>
               <w:br/>
               <w:br/>
+              <w:t>Назва лаб золота2</w:t>
               <w:br/>
               <w:br/>
-              <w:br/>
-              <w:br/>
-              <w:t>2. Порода деревини</w:t>
             </w:r>
           </w:p>
         </w:tc>
@@ -977,64 +992,70 @@
           </w:tcPr>
           <w:p>
             <w:r>
-              <w:t xml:space="preserve">На очищену поверхню було нанесено </w:t>
+              <w:t>(ЗРАЗОК)</w:t>
               <w:br/>
               <w:br/>
-              <w:t xml:space="preserve">краплю "червоної пробірної </w:t>
-              <w:br/>
-              <w:br/>
-              <w:t>кислоти",</w:t>
-              <w:br/>
-              <w:br/>
-              <w:t xml:space="preserve">через кілька секунд пляма </w:t>
-              <w:br/>
-              <w:br/>
-              <w:t xml:space="preserve">забарвилась у колір червоного </w:t>
-              <w:br/>
-              <w:br/>
-              <w:t>біхромату срібла.</w:t>
-              <w:br/>
-              <w:br/>
-              <w:t>Висновок:</w:t>
-              <w:br/>
-              <w:br/>
-              <w:t>сплав на основі срібла.</w:t>
+              <w:t>Опис лаб бурштину</w:t>
               <w:br/>
               <w:br/>
               <w:br/>
               <w:br/>
-              <w:t>Під мікроскопом МБС-10 були виявлені продукти корозії міді,</w:t>
-              <w:br/>
-              <w:br/>
-              <w:t>колір яких характерний для:</w:t>
-              <w:br/>
-              <w:br/>
-              <w:t>-хлорної міді</w:t>
-              <w:br/>
-              <w:br/>
-              <w:t>-сульфідів срібла</w:t>
-              <w:br/>
-              <w:br/>
-              <w:t>Висновок:</w:t>
-              <w:br/>
-              <w:br/>
-              <w:t>сплав має вміст міді.</w:t>
               <w:br/>
               <w:br/>
               <w:br/>
               <w:br/>
-              <w:t>Апробація проводилась пробірним наглядом.</w:t>
-              <w:br/>
-              <w:br/>
-              <w:t>Висновок:</w:t>
-              <w:br/>
-              <w:br/>
-              <w:t>експонат відповідає пробі срібла 875.</w:t>
               <w:br/>
               <w:br/>
               <w:br/>
               <w:br/>
-              <w:t>1. Перевірку перевіряли</w:t>
+              <w:br/>
+              <w:br/>
+              <w:t>Опис лаб бурштину2</w:t>
+              <w:br/>
+              <w:br/>
+              <w:br/>
+              <w:br/>
+              <w:br/>
+              <w:br/>
+              <w:br/>
+              <w:br/>
+              <w:br/>
+              <w:br/>
+              <w:br/>
+              <w:br/>
+              <w:t xml:space="preserve">Опис лаб бронзи </w:t>
+              <w:br/>
+              <w:br/>
+              <w:br/>
+              <w:br/>
+              <w:br/>
+              <w:br/>
+              <w:br/>
+              <w:br/>
+              <w:br/>
+              <w:br/>
+              <w:br/>
+              <w:br/>
+              <w:br/>
+              <w:br/>
+              <w:br/>
+              <w:br/>
+              <w:t>Опис лаб бронзи2</w:t>
+              <w:br/>
+              <w:br/>
+              <w:br/>
+              <w:br/>
+              <w:br/>
+              <w:br/>
+              <w:br/>
+              <w:br/>
+              <w:br/>
+              <w:br/>
+              <w:br/>
+              <w:br/>
+              <w:br/>
+              <w:br/>
+              <w:t xml:space="preserve">Опис лаб золота </w:t>
               <w:br/>
               <w:br/>
               <w:br/>
@@ -1053,11 +1074,9 @@
               <w:br/>
               <w:br/>
               <w:br/>
+              <w:t>Опис лаб золота2</w:t>
               <w:br/>
               <w:br/>
-              <w:br/>
-              <w:br/>
-              <w:t>2. Породу породжували</w:t>
             </w:r>
           </w:p>
         </w:tc>
@@ -1067,7 +1086,7 @@
           </w:tcPr>
           <w:p>
             <w:r>
-              <w:t>-</w:t>
+              <w:t>ипаиа</w:t>
             </w:r>
           </w:p>
         </w:tc>
@@ -1125,34 +1144,18 @@
         <w:jc w:val="left"/>
       </w:pPr>
       <w:r>
-        <w:t>(СРІБЛО)</w:t>
+        <w:t>(ЗРАЗОК)</w:t>
         <w:br/>
         <w:br/>
-        <w:t>Видалити поверхневі забруднення</w:t>
+        <w:t>Програма бурштину</w:t>
         <w:br/>
         <w:br/>
-        <w:t>Видалити стійкі забруднення</w:t>
+        <w:t>Програма бронзи</w:t>
         <w:br/>
         <w:br/>
-        <w:t>Видалити продукти корозії</w:t>
+        <w:t>Програма золота</w:t>
         <w:br/>
         <w:br/>
-        <w:t>Видалити залишки олов’яного припою</w:t>
-        <w:br/>
-        <w:br/>
-        <w:t>Провести стабілізацію</w:t>
-        <w:br/>
-        <w:br/>
-        <w:t>Провести консервацію</w:t>
-        <w:br/>
-        <w:br/>
-        <w:t>1. Очистити</w:t>
-        <w:br/>
-        <w:br/>
-        <w:t>2. Доповнити</w:t>
-        <w:br/>
-        <w:br/>
-        <w:t>3. Консервувати</w:t>
       </w:r>
     </w:p>
     <w:tbl>
@@ -1337,108 +1340,18 @@
           </w:tcPr>
           <w:p>
             <w:r>
-              <w:t>(СРІБЛО)</w:t>
+              <w:t>(ЗРАЗОК)</w:t>
               <w:br/>
               <w:br/>
-              <w:t>Видалення поверхневих забруднень:</w:t>
+              <w:t>Захід бурштину</w:t>
               <w:br/>
               <w:br/>
-              <w:t>Проводили м'яким щетинним пензлем.</w:t>
+              <w:t>Захід бронзи</w:t>
               <w:br/>
               <w:br/>
+              <w:t>Захід золота</w:t>
               <w:br/>
               <w:br/>
-              <w:t>Видалення стійних забруднень:</w:t>
-              <w:br/>
-              <w:br/>
-              <w:t>Проводили в теплій проточній воді з використанням ПАР та м'якого щетинного пензля з подальшою просушкою при t-45°.</w:t>
-              <w:br/>
-              <w:br/>
-              <w:br/>
-              <w:br/>
-              <w:t>Видалення осередків рецидивуючої корозії міді:</w:t>
-              <w:br/>
-              <w:br/>
-              <w:t>Проводили механічно під мікроскопом МБС-10 з застосуванням компресів з розчином сульфамінової кислоти,</w:t>
-              <w:br/>
-              <w:br/>
-              <w:t>з послідуючим ретельним промиванням в дистильованій воді та просушкою(t-45°с);</w:t>
-              <w:br/>
-              <w:br/>
-              <w:t xml:space="preserve">продукти корозії срібла (сульфідну плівку) видаляли за допомогою щетинного пензля та розчину на основі тіосечовини </w:t>
-              <w:br/>
-              <w:br/>
-              <w:t>з подальшою промивкою та просушкою при t-45°.</w:t>
-              <w:br/>
-              <w:br/>
-              <w:br/>
-              <w:br/>
-              <w:t>Видалення залишків олов’яного припою:</w:t>
-              <w:br/>
-              <w:br/>
-              <w:t>Проводили механічно під мікроскопом, не доходячи до авторської поверхні.</w:t>
-              <w:br/>
-              <w:br/>
-              <w:t>Для потоншення олов’яного припою використовували компреси з водним розчином соляної кислоти,</w:t>
-              <w:br/>
-              <w:br/>
-              <w:t>з послідуючою нейтралізацією розчином кальцинованої соди та ретельною промивкою дистильованою водою.</w:t>
-              <w:br/>
-              <w:br/>
-              <w:br/>
-              <w:br/>
-              <w:t>Проведення стабілізації:</w:t>
-              <w:br/>
-              <w:br/>
-              <w:t>Проводили шляхом нанесення розчину бензотриазолу на всю поверхню металу за допомогою ватних тампонів.</w:t>
-              <w:br/>
-              <w:br/>
-              <w:br/>
-              <w:br/>
-              <w:t>Проведення консервації:</w:t>
-              <w:br/>
-              <w:br/>
-              <w:t>Проводили шляхом нанесення синтетичного воску Cosmoloid H80</w:t>
-              <w:br/>
-              <w:br/>
-              <w:t>за допомогою пензля по всій поверхні предмета.</w:t>
-              <w:br/>
-              <w:br/>
-              <w:t>1. Очищали</w:t>
-              <w:br/>
-              <w:br/>
-              <w:br/>
-              <w:br/>
-              <w:br/>
-              <w:br/>
-              <w:br/>
-              <w:br/>
-              <w:br/>
-              <w:br/>
-              <w:t>2. Доповнювали</w:t>
-              <w:br/>
-              <w:br/>
-              <w:br/>
-              <w:br/>
-              <w:br/>
-              <w:br/>
-              <w:br/>
-              <w:br/>
-              <w:br/>
-              <w:br/>
-              <w:br/>
-              <w:br/>
-              <w:br/>
-              <w:br/>
-              <w:br/>
-              <w:br/>
-              <w:br/>
-              <w:br/>
-              <w:br/>
-              <w:br/>
-              <w:br/>
-              <w:br/>
-              <w:t>3. Консервували</w:t>
             </w:r>
           </w:p>
         </w:tc>
@@ -1448,116 +1361,18 @@
           </w:tcPr>
           <w:p>
             <w:r>
-              <w:t>(СРІБЛО)</w:t>
+              <w:t>(ЗРАЗОК)</w:t>
               <w:br/>
               <w:br/>
-              <w:t>-</w:t>
+              <w:t>Хімікат бурштину</w:t>
               <w:br/>
               <w:br/>
+              <w:t>Хімікат бронзи</w:t>
               <w:br/>
               <w:br/>
+              <w:t>Хімікат золота</w:t>
               <w:br/>
               <w:br/>
-              <w:t>ПАР</w:t>
-              <w:br/>
-              <w:br/>
-              <w:br/>
-              <w:br/>
-              <w:br/>
-              <w:br/>
-              <w:br/>
-              <w:br/>
-              <w:t>H3NSO3(Cульфамінова кислота)-3%;</w:t>
-              <w:br/>
-              <w:br/>
-              <w:t>CH4N2S(Тіосечовина)-80г;</w:t>
-              <w:br/>
-              <w:br/>
-              <w:t>H3PO4(Ортофосфорна кислота)-10г;</w:t>
-              <w:br/>
-              <w:br/>
-              <w:t>C2H5OH(Етанол)-60г;</w:t>
-              <w:br/>
-              <w:br/>
-              <w:t>Емульгатор-10г;</w:t>
-              <w:br/>
-              <w:br/>
-              <w:t>(дист.)-1000г.</w:t>
-              <w:br/>
-              <w:br/>
-              <w:br/>
-              <w:br/>
-              <w:br/>
-              <w:br/>
-              <w:br/>
-              <w:br/>
-              <w:t>HCl(Соляна кислота)водний розчин-60%;</w:t>
-              <w:br/>
-              <w:br/>
-              <w:t>Na2CO3(Кальцинована сода)водний розчин-1%.</w:t>
-              <w:br/>
-              <w:br/>
-              <w:br/>
-              <w:br/>
-              <w:br/>
-              <w:br/>
-              <w:br/>
-              <w:br/>
-              <w:br/>
-              <w:br/>
-              <w:t>C6H5N3(Бензотриазол)-1%;</w:t>
-              <w:br/>
-              <w:br/>
-              <w:t>C2H5OH-98%(Спирт етиловий-96%).</w:t>
-              <w:br/>
-              <w:br/>
-              <w:br/>
-              <w:br/>
-              <w:br/>
-              <w:br/>
-              <w:t>Cosmoloid H80;</w:t>
-              <w:br/>
-              <w:br/>
-              <w:t>Ацетон-97%.</w:t>
-              <w:br/>
-              <w:br/>
-              <w:br/>
-              <w:br/>
-              <w:t>матеріал</w:t>
-              <w:br/>
-              <w:br/>
-              <w:br/>
-              <w:br/>
-              <w:br/>
-              <w:br/>
-              <w:br/>
-              <w:br/>
-              <w:br/>
-              <w:br/>
-              <w:t>Вода</w:t>
-              <w:br/>
-              <w:br/>
-              <w:br/>
-              <w:br/>
-              <w:br/>
-              <w:br/>
-              <w:br/>
-              <w:br/>
-              <w:br/>
-              <w:br/>
-              <w:br/>
-              <w:br/>
-              <w:br/>
-              <w:br/>
-              <w:br/>
-              <w:br/>
-              <w:br/>
-              <w:br/>
-              <w:br/>
-              <w:br/>
-              <w:br/>
-              <w:br/>
-              <w:t>клей</w:t>
             </w:r>
           </w:p>
         </w:tc>
@@ -1567,7 +1382,7 @@
           </w:tcPr>
           <w:p>
             <w:r>
-              <w:t>-</w:t>
+              <w:t>авиав</w:t>
             </w:r>
           </w:p>
         </w:tc>
@@ -1603,7 +1418,7 @@
         <w:jc w:val="right"/>
       </w:pPr>
       <w:r>
-        <w:t>Керівник роботи (ПІБ та підпис):Вчителів. А. В._______________________________________</w:t>
+        <w:t>Керівник роботи (ПІБ та підпис):Шовкуненко В. А._______________________________________</w:t>
       </w:r>
     </w:p>
     <w:p>
@@ -1611,7 +1426,7 @@
         <w:jc w:val="right"/>
       </w:pPr>
       <w:r>
-        <w:t>Виконавець (ПІБ та підпис):Студентів В. А._______________________________________</w:t>
+        <w:t>Виконавець (ПІБ та підпис):Вернадський О. Ф._______________________________________</w:t>
       </w:r>
     </w:p>
     <w:p>
@@ -1619,7 +1434,7 @@
         <w:jc w:val="right"/>
       </w:pPr>
       <w:r>
-        <w:t>21.12.2021</w:t>
+        <w:t>19.05.2022</w:t>
       </w:r>
     </w:p>
     <w:p>
@@ -1756,7 +1571,7 @@
         <w:jc w:val="right"/>
       </w:pPr>
       <w:r>
-        <w:t>Виконавець (ПІБ та підпис):Студентів В. А._______________________________________</w:t>
+        <w:t>Виконавець (ПІБ та підпис):Вернадський О. Ф._______________________________________</w:t>
       </w:r>
     </w:p>
     <w:p>
@@ -1764,7 +1579,7 @@
         <w:jc w:val="right"/>
       </w:pPr>
       <w:r>
-        <w:t>21.12.2021</w:t>
+        <w:t>19.05.2022</w:t>
       </w:r>
     </w:p>
     <w:p>
@@ -2118,7 +1933,7 @@
           </w:tcPr>
           <w:p>
             <w:r>
-              <w:t>Вчителів. А. В.</w:t>
+              <w:t>Шовкуненко В. А.</w:t>
             </w:r>
           </w:p>
         </w:tc>
@@ -2140,7 +1955,7 @@
           </w:tcPr>
           <w:p>
             <w:r>
-              <w:t>Студентів В. А.</w:t>
+              <w:t>Вернадський О. Ф.</w:t>
             </w:r>
           </w:p>
         </w:tc>

</xml_diff>

<commit_message>
only custom experience was remained
</commit_message>
<xml_diff>
--- a/filled_passport.docx
+++ b/filled_passport.docx
@@ -25,7 +25,7 @@
               <w:t>№ реставраційного паспорта:</w:t>
               <w:br/>
               <w:br/>
-              <w:t>№ паспорта 6</w:t>
+              <w:t>№ паспорта 1</w:t>
             </w:r>
           </w:p>
         </w:tc>
@@ -38,7 +38,7 @@
               <w:t>інвентарний № пам'ятки</w:t>
               <w:br/>
               <w:br/>
-              <w:t>інв. № 6</w:t>
+              <w:t>інв. № 1</w:t>
             </w:r>
           </w:p>
         </w:tc>
@@ -50,10 +50,10 @@
             <w:r>
               <w:t>Акт приймання</w:t>
               <w:br/>
-              <w:t>№ 6</w:t>
+              <w:t>№ 1</w:t>
               <w:br/>
               <w:br/>
-              <w:t>від 15.01.2023</w:t>
+              <w:t>від 17.01.2023</w:t>
             </w:r>
           </w:p>
         </w:tc>
@@ -233,17 +233,17 @@
           <w:tcPr>
             <w:tcW w:type="dxa" w:w="1440"/>
           </w:tcPr>
-          <w:p>
-            <w:r>
-              <w:t>(2)</w:t>
-            </w:r>
-          </w:p>
+          <w:p/>
         </w:tc>
         <w:tc>
           <w:tcPr>
             <w:tcW w:type="dxa" w:w="1440"/>
           </w:tcPr>
-          <w:p/>
+          <w:p>
+            <w:r>
+              <w:t>(3)</w:t>
+            </w:r>
+          </w:p>
         </w:tc>
         <w:tc>
           <w:tcPr>
@@ -338,7 +338,7 @@
           </w:tcPr>
           <w:p>
             <w:r>
-              <w:t>Назва: Казан</w:t>
+              <w:t>Назва: Книга</w:t>
             </w:r>
           </w:p>
         </w:tc>
@@ -358,7 +358,7 @@
           </w:tcPr>
           <w:p>
             <w:r>
-              <w:t>Час створення: V ст. до н. е</w:t>
+              <w:t>Час створення: XVIII ст.</w:t>
             </w:r>
           </w:p>
         </w:tc>
@@ -378,7 +378,7 @@
           </w:tcPr>
           <w:p>
             <w:r>
-              <w:t>Матеріал, основа: Деревина, залізо, срібло</w:t>
+              <w:t>Матеріал, основа: Сплав на основі міді</w:t>
             </w:r>
           </w:p>
         </w:tc>
@@ -398,7 +398,7 @@
           </w:tcPr>
           <w:p>
             <w:r>
-              <w:t>Техніка виконання: Ліплення, амальгама</w:t>
+              <w:t>Техніка виконання: Литво</w:t>
             </w:r>
           </w:p>
         </w:tc>
@@ -438,7 +438,7 @@
           </w:tcPr>
           <w:p>
             <w:r>
-              <w:t>Вага: 900 г.</w:t>
+              <w:t>Вага: 2, 5 кг</w:t>
             </w:r>
           </w:p>
         </w:tc>
@@ -512,7 +512,7 @@
           </w:tcPr>
           <w:p>
             <w:r>
-              <w:t>Дата передання: 22.04.2022</w:t>
+              <w:t>Дата передання: 12.12.2021</w:t>
             </w:r>
           </w:p>
         </w:tc>
@@ -522,7 +522,7 @@
           </w:tcPr>
           <w:p>
             <w:r>
-              <w:t>Виконавець: Вернадський О. Ф.</w:t>
+              <w:t>Виконавець: Прізвище І. 0 Курс</w:t>
             </w:r>
           </w:p>
         </w:tc>
@@ -534,7 +534,7 @@
           </w:tcPr>
           <w:p>
             <w:r>
-              <w:t>Дата завершення: 19.05.2022</w:t>
+              <w:t>Дата завершення: 22.05.2022</w:t>
             </w:r>
           </w:p>
         </w:tc>
@@ -544,7 +544,7 @@
           </w:tcPr>
           <w:p>
             <w:r>
-              <w:t>Керівник: Шовкуненко В. А.</w:t>
+              <w:t>Керівник: Прізвище І. Викладач</w:t>
             </w:r>
           </w:p>
         </w:tc>
@@ -673,15 +673,6 @@
         <w:t xml:space="preserve">    4.Визначити форму забруднення (у вигляді локальних плям, неправильної форми, повсюдно, забруднення якоїсь частини пам’ятки).</w:t>
         <w:br/>
         <w:br/>
-        <w:t>Опис бурштину</w:t>
-        <w:br/>
-        <w:br/>
-        <w:t>Опис бронзи</w:t>
-        <w:br/>
-        <w:br/>
-        <w:t>Опис золота</w:t>
-        <w:br/>
-        <w:br/>
       </w:r>
     </w:p>
     <w:p>
@@ -765,15 +756,6 @@
         <w:br/>
         <w:br/>
         <w:t xml:space="preserve">    6.Бактерії, гриби та продукти їх життєдіяльності.</w:t>
-        <w:br/>
-        <w:br/>
-        <w:t>Втрати бурштину</w:t>
-        <w:br/>
-        <w:br/>
-        <w:t>Втрати бронзи</w:t>
-        <w:br/>
-        <w:br/>
-        <w:t>Втрати золота</w:t>
         <w:br/>
         <w:br/>
       </w:r>
@@ -901,88 +883,6 @@
               <w:t>(ЗРАЗОК)</w:t>
               <w:br/>
               <w:br/>
-              <w:t xml:space="preserve">Назва лаб бурштину </w:t>
-              <w:br/>
-              <w:br/>
-              <w:br/>
-              <w:br/>
-              <w:br/>
-              <w:br/>
-              <w:br/>
-              <w:br/>
-              <w:br/>
-              <w:br/>
-              <w:br/>
-              <w:br/>
-              <w:br/>
-              <w:br/>
-              <w:t>Назва лаб бурштину2</w:t>
-              <w:br/>
-              <w:br/>
-              <w:br/>
-              <w:br/>
-              <w:br/>
-              <w:br/>
-              <w:br/>
-              <w:br/>
-              <w:br/>
-              <w:br/>
-              <w:br/>
-              <w:br/>
-              <w:t xml:space="preserve">Назва лаб бронзи </w:t>
-              <w:br/>
-              <w:br/>
-              <w:br/>
-              <w:br/>
-              <w:br/>
-              <w:br/>
-              <w:br/>
-              <w:br/>
-              <w:br/>
-              <w:br/>
-              <w:br/>
-              <w:br/>
-              <w:br/>
-              <w:br/>
-              <w:br/>
-              <w:br/>
-              <w:t>Назва лаб бронзи2</w:t>
-              <w:br/>
-              <w:br/>
-              <w:br/>
-              <w:br/>
-              <w:br/>
-              <w:br/>
-              <w:br/>
-              <w:br/>
-              <w:br/>
-              <w:br/>
-              <w:br/>
-              <w:br/>
-              <w:br/>
-              <w:br/>
-              <w:t xml:space="preserve">Назва лаб золота </w:t>
-              <w:br/>
-              <w:br/>
-              <w:br/>
-              <w:br/>
-              <w:br/>
-              <w:br/>
-              <w:br/>
-              <w:br/>
-              <w:br/>
-              <w:br/>
-              <w:br/>
-              <w:br/>
-              <w:br/>
-              <w:br/>
-              <w:br/>
-              <w:br/>
-              <w:br/>
-              <w:br/>
-              <w:t>Назва лаб золота2</w:t>
-              <w:br/>
-              <w:br/>
             </w:r>
           </w:p>
         </w:tc>
@@ -995,88 +895,6 @@
               <w:t>(ЗРАЗОК)</w:t>
               <w:br/>
               <w:br/>
-              <w:t>Опис лаб бурштину</w:t>
-              <w:br/>
-              <w:br/>
-              <w:br/>
-              <w:br/>
-              <w:br/>
-              <w:br/>
-              <w:br/>
-              <w:br/>
-              <w:br/>
-              <w:br/>
-              <w:br/>
-              <w:br/>
-              <w:br/>
-              <w:br/>
-              <w:t>Опис лаб бурштину2</w:t>
-              <w:br/>
-              <w:br/>
-              <w:br/>
-              <w:br/>
-              <w:br/>
-              <w:br/>
-              <w:br/>
-              <w:br/>
-              <w:br/>
-              <w:br/>
-              <w:br/>
-              <w:br/>
-              <w:t xml:space="preserve">Опис лаб бронзи </w:t>
-              <w:br/>
-              <w:br/>
-              <w:br/>
-              <w:br/>
-              <w:br/>
-              <w:br/>
-              <w:br/>
-              <w:br/>
-              <w:br/>
-              <w:br/>
-              <w:br/>
-              <w:br/>
-              <w:br/>
-              <w:br/>
-              <w:br/>
-              <w:br/>
-              <w:t>Опис лаб бронзи2</w:t>
-              <w:br/>
-              <w:br/>
-              <w:br/>
-              <w:br/>
-              <w:br/>
-              <w:br/>
-              <w:br/>
-              <w:br/>
-              <w:br/>
-              <w:br/>
-              <w:br/>
-              <w:br/>
-              <w:br/>
-              <w:br/>
-              <w:t xml:space="preserve">Опис лаб золота </w:t>
-              <w:br/>
-              <w:br/>
-              <w:br/>
-              <w:br/>
-              <w:br/>
-              <w:br/>
-              <w:br/>
-              <w:br/>
-              <w:br/>
-              <w:br/>
-              <w:br/>
-              <w:br/>
-              <w:br/>
-              <w:br/>
-              <w:br/>
-              <w:br/>
-              <w:br/>
-              <w:br/>
-              <w:t>Опис лаб золота2</w:t>
-              <w:br/>
-              <w:br/>
             </w:r>
           </w:p>
         </w:tc>
@@ -1086,7 +904,7 @@
           </w:tcPr>
           <w:p>
             <w:r>
-              <w:t>ипаиа</w:t>
+              <w:t>Прізвище І. 0 Курс</w:t>
             </w:r>
           </w:p>
         </w:tc>
@@ -1145,15 +963,6 @@
       </w:pPr>
       <w:r>
         <w:t>(ЗРАЗОК)</w:t>
-        <w:br/>
-        <w:br/>
-        <w:t>Програма бурштину</w:t>
-        <w:br/>
-        <w:br/>
-        <w:t>Програма бронзи</w:t>
-        <w:br/>
-        <w:br/>
-        <w:t>Програма золота</w:t>
         <w:br/>
         <w:br/>
       </w:r>
@@ -1343,15 +1152,6 @@
               <w:t>(ЗРАЗОК)</w:t>
               <w:br/>
               <w:br/>
-              <w:t>Захід бурштину</w:t>
-              <w:br/>
-              <w:br/>
-              <w:t>Захід бронзи</w:t>
-              <w:br/>
-              <w:br/>
-              <w:t>Захід золота</w:t>
-              <w:br/>
-              <w:br/>
             </w:r>
           </w:p>
         </w:tc>
@@ -1364,13 +1164,6 @@
               <w:t>(ЗРАЗОК)</w:t>
               <w:br/>
               <w:br/>
-              <w:t>Хімікат бурштину</w:t>
-              <w:br/>
-              <w:br/>
-              <w:t>Хімікат бронзи</w:t>
-              <w:br/>
-              <w:br/>
-              <w:t>Хімікат золота</w:t>
               <w:br/>
               <w:br/>
             </w:r>
@@ -1382,7 +1175,9 @@
           </w:tcPr>
           <w:p>
             <w:r>
-              <w:t>авиав</w:t>
+              <w:t>Прізвище І. 0 Курс</w:t>
+              <w:br/>
+              <w:br/>
             </w:r>
           </w:p>
         </w:tc>
@@ -1418,7 +1213,7 @@
         <w:jc w:val="right"/>
       </w:pPr>
       <w:r>
-        <w:t>Керівник роботи (ПІБ та підпис):Шовкуненко В. А._______________________________________</w:t>
+        <w:t>Керівник роботи (ПІБ та підпис):Прізвище І. Викладач_______________________________________</w:t>
       </w:r>
     </w:p>
     <w:p>
@@ -1426,7 +1221,7 @@
         <w:jc w:val="right"/>
       </w:pPr>
       <w:r>
-        <w:t>Виконавець (ПІБ та підпис):Вернадський О. Ф._______________________________________</w:t>
+        <w:t>Виконавець (ПІБ та підпис):Прізвище І. 0 Курс_______________________________________</w:t>
       </w:r>
     </w:p>
     <w:p>
@@ -1434,7 +1229,7 @@
         <w:jc w:val="right"/>
       </w:pPr>
       <w:r>
-        <w:t>19.05.2022</w:t>
+        <w:t>22.05.2022</w:t>
       </w:r>
     </w:p>
     <w:p>
@@ -1571,7 +1366,7 @@
         <w:jc w:val="right"/>
       </w:pPr>
       <w:r>
-        <w:t>Виконавець (ПІБ та підпис):Вернадський О. Ф._______________________________________</w:t>
+        <w:t>Виконавець (ПІБ та підпис):Прізвище І. 0 Курс_______________________________________</w:t>
       </w:r>
     </w:p>
     <w:p>
@@ -1579,7 +1374,7 @@
         <w:jc w:val="right"/>
       </w:pPr>
       <w:r>
-        <w:t>19.05.2022</w:t>
+        <w:t>22.05.2022</w:t>
       </w:r>
     </w:p>
     <w:p>
@@ -1933,7 +1728,7 @@
           </w:tcPr>
           <w:p>
             <w:r>
-              <w:t>Шовкуненко В. А.</w:t>
+              <w:t>Прізвище І. Викладач</w:t>
             </w:r>
           </w:p>
         </w:tc>
@@ -1955,7 +1750,7 @@
           </w:tcPr>
           <w:p>
             <w:r>
-              <w:t>Вернадський О. Ф.</w:t>
+              <w:t>Прізвище І. 0 Курс</w:t>
             </w:r>
           </w:p>
         </w:tc>

</xml_diff>

<commit_message>
update passport and portfolio pages adapted
</commit_message>
<xml_diff>
--- a/filled_passport.docx
+++ b/filled_passport.docx
@@ -38,7 +38,7 @@
               <w:t>інвентарний № пам'ятки</w:t>
               <w:br/>
               <w:br/>
-              <w:t>інв. № 1</w:t>
+              <w:t>інв №1</w:t>
             </w:r>
           </w:p>
         </w:tc>
@@ -50,7 +50,10 @@
             <w:r>
               <w:t>Акт приймання</w:t>
               <w:br/>
-              <w:t>№ 1</w:t>
+              <w:t>№1</w:t>
+              <w:br/>
+              <w:br/>
+              <w:t>від 28.01.2023</w:t>
             </w:r>
           </w:p>
         </w:tc>
@@ -90,7 +93,7 @@
           <w:rStyle w:val="CommentsStyle"/>
           <w:b/>
         </w:rPr>
-        <w:t>Національна академія образотворчого мистецтва і архітектури</w:t>
+        <w:t>Національна академія образотворчого мистецтва і архіьерктури</w:t>
       </w:r>
     </w:p>
     <w:p>
@@ -110,7 +113,7 @@
           <w:rStyle w:val="CommentsStyle"/>
           <w:b/>
         </w:rPr>
-        <w:t>Навчально-творча майстерня реставрації творів Д.У.М.</w:t>
+        <w:t>Навчально-творча майстерня реставраційї творів Д.У.М.</w:t>
       </w:r>
     </w:p>
     <w:p>
@@ -216,7 +219,7 @@
           </w:tcPr>
           <w:p>
             <w:r>
-              <w:t>Предмет побуту</w:t>
+              <w:t>предмет побуту</w:t>
             </w:r>
           </w:p>
         </w:tc>
@@ -230,17 +233,17 @@
           <w:tcPr>
             <w:tcW w:type="dxa" w:w="1440"/>
           </w:tcPr>
-          <w:p/>
+          <w:p>
+            <w:r>
+              <w:t>(2)</w:t>
+            </w:r>
+          </w:p>
         </w:tc>
         <w:tc>
           <w:tcPr>
             <w:tcW w:type="dxa" w:w="1440"/>
           </w:tcPr>
-          <w:p>
-            <w:r>
-              <w:t>(3)</w:t>
-            </w:r>
-          </w:p>
+          <w:p/>
         </w:tc>
         <w:tc>
           <w:tcPr>
@@ -324,7 +327,9 @@
             <w:tcW w:type="dxa" w:w="4320"/>
           </w:tcPr>
           <w:p>
-            <w:r/>
+            <w:r>
+              <w:t>Україна!</w:t>
+            </w:r>
           </w:p>
         </w:tc>
       </w:tr>
@@ -335,7 +340,7 @@
           </w:tcPr>
           <w:p>
             <w:r>
-              <w:t>Назва: Амфора</w:t>
+              <w:t>Назва: Скриня</w:t>
             </w:r>
           </w:p>
         </w:tc>
@@ -344,7 +349,9 @@
             <w:tcW w:type="dxa" w:w="4320"/>
           </w:tcPr>
           <w:p>
-            <w:r/>
+            <w:r>
+              <w:t>Скриня!</w:t>
+            </w:r>
           </w:p>
         </w:tc>
       </w:tr>
@@ -355,7 +362,7 @@
           </w:tcPr>
           <w:p>
             <w:r>
-              <w:t>Час створення: XVIII ст.</w:t>
+              <w:t>Час створення: XIIст</w:t>
             </w:r>
           </w:p>
         </w:tc>
@@ -364,7 +371,9 @@
             <w:tcW w:type="dxa" w:w="4320"/>
           </w:tcPr>
           <w:p>
-            <w:r/>
+            <w:r>
+              <w:t>ХХІІ!</w:t>
+            </w:r>
           </w:p>
         </w:tc>
       </w:tr>
@@ -375,7 +384,7 @@
           </w:tcPr>
           <w:p>
             <w:r>
-              <w:t>Матеріал, основа: Сплав на основі міді</w:t>
+              <w:t>Матеріал, основа: Золото</w:t>
             </w:r>
           </w:p>
         </w:tc>
@@ -384,7 +393,9 @@
             <w:tcW w:type="dxa" w:w="4320"/>
           </w:tcPr>
           <w:p>
-            <w:r/>
+            <w:r>
+              <w:t>Золото, діаманти</w:t>
+            </w:r>
           </w:p>
         </w:tc>
       </w:tr>
@@ -395,7 +406,7 @@
           </w:tcPr>
           <w:p>
             <w:r>
-              <w:t>Техніка виконання: Ліплення, амальгама</w:t>
+              <w:t>Техніка виконання: Литво</w:t>
             </w:r>
           </w:p>
         </w:tc>
@@ -404,7 +415,9 @@
             <w:tcW w:type="dxa" w:w="4320"/>
           </w:tcPr>
           <w:p>
-            <w:r/>
+            <w:r>
+              <w:t>Литво!</w:t>
+            </w:r>
           </w:p>
         </w:tc>
       </w:tr>
@@ -415,7 +428,7 @@
           </w:tcPr>
           <w:p>
             <w:r>
-              <w:t>Розміри: 12\32\12см</w:t>
+              <w:t>Розміри: 14</w:t>
             </w:r>
           </w:p>
         </w:tc>
@@ -424,7 +437,9 @@
             <w:tcW w:type="dxa" w:w="4320"/>
           </w:tcPr>
           <w:p>
-            <w:r/>
+            <w:r>
+              <w:t>12!</w:t>
+            </w:r>
           </w:p>
         </w:tc>
       </w:tr>
@@ -435,7 +450,7 @@
           </w:tcPr>
           <w:p>
             <w:r>
-              <w:t>Вага: 900 г.</w:t>
+              <w:t>Вага: 35</w:t>
             </w:r>
           </w:p>
         </w:tc>
@@ -444,7 +459,9 @@
             <w:tcW w:type="dxa" w:w="4320"/>
           </w:tcPr>
           <w:p>
-            <w:r/>
+            <w:r>
+              <w:t>45 кг!</w:t>
+            </w:r>
           </w:p>
         </w:tc>
       </w:tr>
@@ -509,7 +526,7 @@
           </w:tcPr>
           <w:p>
             <w:r>
-              <w:t>Дата передання: 12.12.2021</w:t>
+              <w:t>Дата передання: 12</w:t>
             </w:r>
           </w:p>
         </w:tc>
@@ -519,7 +536,7 @@
           </w:tcPr>
           <w:p>
             <w:r>
-              <w:t>Виконавець: Прізвище І. 0 Курс</w:t>
+              <w:t>Виконавець: прізвищк курс</w:t>
             </w:r>
           </w:p>
         </w:tc>
@@ -531,7 +548,7 @@
           </w:tcPr>
           <w:p>
             <w:r>
-              <w:t>Дата завершення: 19.05.2022</w:t>
+              <w:t>Дата завершення: 43</w:t>
             </w:r>
           </w:p>
         </w:tc>
@@ -541,7 +558,7 @@
           </w:tcPr>
           <w:p>
             <w:r>
-              <w:t>Керівник: Прізвище І. Викладач</w:t>
+              <w:t>Керівник: прізвище викладач</w:t>
             </w:r>
           </w:p>
         </w:tc>
@@ -670,7 +687,15 @@
         <w:t xml:space="preserve">    4.Визначити форму забруднення (у вигляді локальних плям, неправильної форми, повсюдно, забруднення якоїсь частини пам’ятки).</w:t>
         <w:br/>
         <w:br/>
-        <w:t>мв</w:t>
+        <w:t>Опис золота</w:t>
+        <w:br/>
+        <w:br/>
+        <w:br/>
+        <w:br/>
+        <w:t>Опис деревини</w:t>
+        <w:br/>
+        <w:br/>
+        <w:t>(зміна)</w:t>
         <w:br/>
         <w:br/>
       </w:r>
@@ -758,7 +783,12 @@
         <w:t xml:space="preserve">    6.Бактерії, гриби та продукти їх життєдіяльності.</w:t>
         <w:br/>
         <w:br/>
-        <w:t>орпоо</w:t>
+        <w:t>Втрати золота</w:t>
+        <w:br/>
+        <w:br/>
+        <w:br/>
+        <w:br/>
+        <w:t>Втрати деревини</w:t>
         <w:br/>
         <w:br/>
       </w:r>
@@ -886,31 +916,13 @@
               <w:t>(ЗРАЗОК)</w:t>
               <w:br/>
               <w:br/>
-              <w:t>р</w:t>
+              <w:t>Назва лаьб золота</w:t>
               <w:br/>
               <w:br/>
               <w:br/>
               <w:br/>
               <w:br/>
               <w:br/>
-              <w:br/>
-              <w:br/>
-              <w:t>о</w:t>
-              <w:br/>
-              <w:br/>
-              <w:br/>
-              <w:br/>
-              <w:br/>
-              <w:br/>
-              <w:br/>
-              <w:br/>
-              <w:br/>
-              <w:br/>
-              <w:br/>
-              <w:br/>
-              <w:br/>
-              <w:br/>
-              <w:t>п</w:t>
               <w:br/>
               <w:br/>
             </w:r>
@@ -925,16 +937,13 @@
               <w:t>(ЗРАЗОК)</w:t>
               <w:br/>
               <w:br/>
-              <w:t>р</w:t>
+              <w:t>Опис лаб золота</w:t>
               <w:br/>
               <w:br/>
               <w:br/>
               <w:br/>
               <w:br/>
               <w:br/>
-              <w:br/>
-              <w:br/>
-              <w:t>о</w:t>
               <w:br/>
               <w:br/>
             </w:r>
@@ -946,7 +955,9 @@
           </w:tcPr>
           <w:p>
             <w:r>
-              <w:t>Прізвище І. 0 Курс</w:t>
+              <w:t>Прізвище Імя</w:t>
+              <w:br/>
+              <w:br/>
             </w:r>
           </w:p>
         </w:tc>
@@ -1005,6 +1016,11 @@
       </w:pPr>
       <w:r>
         <w:t>(ЗРАЗОК)</w:t>
+        <w:br/>
+        <w:br/>
+        <w:t>Програма золото</w:t>
+        <w:br/>
+        <w:br/>
         <w:br/>
         <w:br/>
         <w:br/>
@@ -1196,7 +1212,11 @@
               <w:t>(ЗРАЗОК)</w:t>
               <w:br/>
               <w:br/>
-              <w:t>рпо</w:t>
+              <w:t>Захід золото</w:t>
+              <w:br/>
+              <w:br/>
+              <w:br/>
+              <w:br/>
               <w:br/>
               <w:br/>
             </w:r>
@@ -1211,7 +1231,9 @@
               <w:t>(ЗРАЗОК)</w:t>
               <w:br/>
               <w:br/>
-              <w:t>пр</w:t>
+              <w:t>хімікат золото</w:t>
+              <w:br/>
+              <w:br/>
               <w:br/>
               <w:br/>
               <w:br/>
@@ -1225,9 +1247,7 @@
           </w:tcPr>
           <w:p>
             <w:r>
-              <w:t>Прізвище І. 0 Курс</w:t>
-              <w:br/>
-              <w:br/>
+              <w:t>Прізвище Ім'я</w:t>
             </w:r>
           </w:p>
         </w:tc>
@@ -1255,7 +1275,10 @@
         <w:jc w:val="left"/>
       </w:pPr>
       <w:r>
-        <w:t>Пам'ятка була очищена від нестійких пилових/пило-брудових нашаруваннь, корозія була видалена /сколи/тріщини/вибоїни/втрати були доповнені. Предмет набув експозиційного вигляду.</w:t>
+        <w:t>Пам'ятка була очищена від нестійких пилових/пило-брудових</w:t>
+        <w:br/>
+        <w:br/>
+        <w:t xml:space="preserve">            нашаруваннь, корозія була видалена /сколи/тріщини/вибоїни/втрати були доповнені. Предмет набув експозиційного вигляду.</w:t>
       </w:r>
     </w:p>
     <w:p>
@@ -1263,7 +1286,7 @@
         <w:jc w:val="right"/>
       </w:pPr>
       <w:r>
-        <w:t>Керівник роботи (ПІБ та підпис):Прізвище І. Викладач_______________________________________</w:t>
+        <w:t>Керівник роботи (ПІБ та підпис):прізвище викладач_______________________________________</w:t>
       </w:r>
     </w:p>
     <w:p>
@@ -1271,7 +1294,7 @@
         <w:jc w:val="right"/>
       </w:pPr>
       <w:r>
-        <w:t>Виконавець (ПІБ та підпис):Прізвище І. 0 Курс_______________________________________</w:t>
+        <w:t>Виконавець (ПІБ та підпис):прізвищк курс_______________________________________</w:t>
       </w:r>
     </w:p>
     <w:p>
@@ -1279,7 +1302,7 @@
         <w:jc w:val="right"/>
       </w:pPr>
       <w:r>
-        <w:t>19.05.2022</w:t>
+        <w:t>43</w:t>
       </w:r>
     </w:p>
     <w:p>
@@ -1416,7 +1439,7 @@
         <w:jc w:val="right"/>
       </w:pPr>
       <w:r>
-        <w:t>Виконавець (ПІБ та підпис):Прізвище І. 0 Курс_______________________________________</w:t>
+        <w:t>Виконавець (ПІБ та підпис):прізвищк курс_______________________________________</w:t>
       </w:r>
     </w:p>
     <w:p>
@@ -1424,7 +1447,7 @@
         <w:jc w:val="right"/>
       </w:pPr>
       <w:r>
-        <w:t>19.05.2022</w:t>
+        <w:t>43</w:t>
       </w:r>
     </w:p>
     <w:p>
@@ -1778,7 +1801,7 @@
           </w:tcPr>
           <w:p>
             <w:r>
-              <w:t>Прізвище І. Викладач</w:t>
+              <w:t>прізвище викладач</w:t>
             </w:r>
           </w:p>
         </w:tc>
@@ -1800,7 +1823,7 @@
           </w:tcPr>
           <w:p>
             <w:r>
-              <w:t>Прізвище І. 0 Курс</w:t>
+              <w:t>прізвищк курс</w:t>
             </w:r>
           </w:p>
         </w:tc>

</xml_diff>

<commit_message>
all devices UI adapted
</commit_message>
<xml_diff>
--- a/filled_passport.docx
+++ b/filled_passport.docx
@@ -25,7 +25,7 @@
               <w:t>№ реставраційного паспорта:</w:t>
               <w:br/>
               <w:br/>
-              <w:t>№ паспорта 2</w:t>
+              <w:t>№ паспорта 0</w:t>
             </w:r>
           </w:p>
         </w:tc>
@@ -38,7 +38,7 @@
               <w:t>інвентарний № пам'ятки</w:t>
               <w:br/>
               <w:br/>
-              <w:t>інв №2</w:t>
+              <w:t>інв. № 0</w:t>
             </w:r>
           </w:p>
         </w:tc>
@@ -50,10 +50,10 @@
             <w:r>
               <w:t>Акт приймання</w:t>
               <w:br/>
-              <w:t>#2</w:t>
+              <w:t>№ 0</w:t>
               <w:br/>
               <w:br/>
-              <w:t>від 29.01.2023</w:t>
+              <w:t>від 30.01.2023</w:t>
             </w:r>
           </w:p>
         </w:tc>
@@ -93,7 +93,7 @@
           <w:rStyle w:val="CommentsStyle"/>
           <w:b/>
         </w:rPr>
-        <w:t>Національна академія образотворчого мистецтва і архіьерктури</w:t>
+        <w:t>Національна академія образотворчого мистецтва і архітектури</w:t>
       </w:r>
     </w:p>
     <w:p>
@@ -113,7 +113,7 @@
           <w:rStyle w:val="CommentsStyle"/>
           <w:b/>
         </w:rPr>
-        <w:t>Навчально-творча майстерня реставраційї творів Д.У.М.</w:t>
+        <w:t>Навчально-творча майстерня реставрації творів Д.У.М.</w:t>
       </w:r>
     </w:p>
     <w:p>
@@ -219,7 +219,7 @@
           </w:tcPr>
           <w:p>
             <w:r>
-              <w:t>предмет побуту</w:t>
+              <w:t>Предмет побуту</w:t>
             </w:r>
           </w:p>
         </w:tc>
@@ -233,17 +233,17 @@
           <w:tcPr>
             <w:tcW w:type="dxa" w:w="1440"/>
           </w:tcPr>
-          <w:p/>
+          <w:p>
+            <w:r>
+              <w:t>(2)</w:t>
+            </w:r>
+          </w:p>
         </w:tc>
         <w:tc>
           <w:tcPr>
             <w:tcW w:type="dxa" w:w="1440"/>
           </w:tcPr>
-          <w:p>
-            <w:r>
-              <w:t>(3)</w:t>
-            </w:r>
-          </w:p>
+          <w:p/>
         </w:tc>
         <w:tc>
           <w:tcPr>
@@ -338,7 +338,7 @@
           </w:tcPr>
           <w:p>
             <w:r>
-              <w:t>Назва: Дзибанка</w:t>
+              <w:t>Назва: Амфора</w:t>
             </w:r>
           </w:p>
         </w:tc>
@@ -358,7 +358,7 @@
           </w:tcPr>
           <w:p>
             <w:r>
-              <w:t>Час створення: 18 ст</w:t>
+              <w:t>Час створення: VI ст. до н. е</w:t>
             </w:r>
           </w:p>
         </w:tc>
@@ -378,7 +378,7 @@
           </w:tcPr>
           <w:p>
             <w:r>
-              <w:t>Матеріал, основа: Деревина</w:t>
+              <w:t>Матеріал, основа: Шамот, мідь, срібло</w:t>
             </w:r>
           </w:p>
         </w:tc>
@@ -398,7 +398,7 @@
           </w:tcPr>
           <w:p>
             <w:r>
-              <w:t>Техніка виконання: Різьбленняя</w:t>
+              <w:t>Техніка виконання: Ліплення, амальгама</w:t>
             </w:r>
           </w:p>
         </w:tc>
@@ -418,7 +418,7 @@
           </w:tcPr>
           <w:p>
             <w:r>
-              <w:t>Розміри: 13 х 56</w:t>
+              <w:t>Розміри: 12\32\7см</w:t>
             </w:r>
           </w:p>
         </w:tc>
@@ -438,7 +438,7 @@
           </w:tcPr>
           <w:p>
             <w:r>
-              <w:t>Вага: 3,5 кг</w:t>
+              <w:t>Вага: 903 кг</w:t>
             </w:r>
           </w:p>
         </w:tc>
@@ -512,7 +512,7 @@
           </w:tcPr>
           <w:p>
             <w:r>
-              <w:t>Дата передання: 28.01.2023</w:t>
+              <w:t>Дата передання: 29.01.2023</w:t>
             </w:r>
           </w:p>
         </w:tc>
@@ -522,7 +522,7 @@
           </w:tcPr>
           <w:p>
             <w:r>
-              <w:t>Виконавець: -</w:t>
+              <w:t>Виконавець: Прізвище І. 0 Курс</w:t>
             </w:r>
           </w:p>
         </w:tc>
@@ -534,7 +534,7 @@
           </w:tcPr>
           <w:p>
             <w:r>
-              <w:t>Дата завершення: -</w:t>
+              <w:t>Дата завершення: 30.01.2023</w:t>
             </w:r>
           </w:p>
         </w:tc>
@@ -544,7 +544,7 @@
           </w:tcPr>
           <w:p>
             <w:r>
-              <w:t>Керівник: -</w:t>
+              <w:t>Керівник: Прізвище І. Викладач</w:t>
             </w:r>
           </w:p>
         </w:tc>
@@ -576,7 +576,7 @@
         <w:jc w:val="left"/>
       </w:pPr>
       <w:r>
-        <w:t>Пам'ятка походить з (вказати регіон) та перебувала у фондах (введіть назву установи або власність колекції).</w:t>
+        <w:t>Пам'ятка походить з (вказати регіон) та перебувала у фондах (введіть назву установи або власність колекції).(зміна)</w:t>
       </w:r>
     </w:p>
     <w:p>
@@ -670,7 +670,7 @@
         <w:t xml:space="preserve">        ПВА (полівінилацетатний клей молочного кольору, непрозорий, безбарвний, прозорий)</w:t>
         <w:br/>
         <w:br/>
-        <w:t xml:space="preserve">    4.Визначити форму забруднення (у вигляді локальних плям, неправильної форми, повсюдно, забруднення якоїсь частини пам’ятки).</w:t>
+        <w:t xml:space="preserve">    4.Визначити форму забруднення (у вигляді локальних плям, неправильної форми, повсюдно, забруднення якоїсь частини пам’ятки).(зміна)</w:t>
         <w:br/>
         <w:br/>
       </w:r>
@@ -755,7 +755,7 @@
         <w:t>VІ. Біологічні пошкодження і руйнування:</w:t>
         <w:br/>
         <w:br/>
-        <w:t xml:space="preserve">    6.Бактерії, гриби та продукти їх життєдіяльності.</w:t>
+        <w:t xml:space="preserve">    6.Бактерії, гриби та продукти їх життєдіяльності.(зміна)</w:t>
         <w:br/>
         <w:br/>
       </w:r>
@@ -780,7 +780,7 @@
         <w:t>Вказати де, яким чорнилом, які номери написано (написи та шифри необхідно фотофіксувати).</w:t>
         <w:br/>
         <w:br/>
-        <w:t>Марки (описати місцезнаходження, зовнішній вигляд марки або етикетки, колір і розмір, чим написано і чим приклеєний шифр).</w:t>
+        <w:t>Марки (описати місцезнаходження, зовнішній вигляд марки або етикетки, колір і розмір, чим написано і чим приклеєний шифр).(зміна)</w:t>
       </w:r>
     </w:p>
     <w:p>
@@ -800,16 +800,16 @@
         <w:jc w:val="left"/>
       </w:pPr>
       <w:r>
-        <w:t>Довжина: см/мм;</w:t>
+        <w:t>Довжина: 23 см/мм;</w:t>
         <w:br/>
         <w:br/>
-        <w:t>Висота: см/мм;</w:t>
+        <w:t>Висота: 43 см/мм;</w:t>
         <w:br/>
         <w:br/>
-        <w:t>Ширина: см/мм;</w:t>
+        <w:t>Ширина: 54 см/мм;</w:t>
         <w:br/>
         <w:br/>
-        <w:t>Товщина: см/мм.</w:t>
+        <w:t>Товщина: 32 см/мм.</w:t>
       </w:r>
     </w:p>
     <w:p>
@@ -883,6 +883,7 @@
               <w:t>(ЗРАЗОК)</w:t>
               <w:br/>
               <w:br/>
+              <w:t>(зміна)</w:t>
             </w:r>
           </w:p>
         </w:tc>
@@ -895,6 +896,7 @@
               <w:t>(ЗРАЗОК)</w:t>
               <w:br/>
               <w:br/>
+              <w:t>(зміна)</w:t>
             </w:r>
           </w:p>
         </w:tc>
@@ -904,7 +906,7 @@
           </w:tcPr>
           <w:p>
             <w:r>
-              <w:t>-</w:t>
+              <w:t>Прізвище І. 0 Курс</w:t>
             </w:r>
           </w:p>
         </w:tc>
@@ -965,6 +967,7 @@
         <w:t>(ЗРАЗОК)</w:t>
         <w:br/>
         <w:br/>
+        <w:t>(зміна)</w:t>
       </w:r>
     </w:p>
     <w:tbl>
@@ -1152,6 +1155,7 @@
               <w:t>(ЗРАЗОК)</w:t>
               <w:br/>
               <w:br/>
+              <w:t>(зміна)</w:t>
             </w:r>
           </w:p>
         </w:tc>
@@ -1161,9 +1165,10 @@
           </w:tcPr>
           <w:p>
             <w:r>
-              <w:t>(ЗРАЗОК)</w:t>
+              <w:t>(ЗРАЗОК)(зміна)</w:t>
               <w:br/>
               <w:br/>
+              <w:t>(зміна)</w:t>
             </w:r>
           </w:p>
         </w:tc>
@@ -1173,7 +1178,7 @@
           </w:tcPr>
           <w:p>
             <w:r>
-              <w:t>-</w:t>
+              <w:t>Прізвище І. 0 Курс</w:t>
             </w:r>
           </w:p>
         </w:tc>
@@ -1204,7 +1209,7 @@
         <w:t>Пам'ятка була очищена від нестійких пилових/пило-брудових</w:t>
         <w:br/>
         <w:br/>
-        <w:t xml:space="preserve">            нашаруваннь, корозія була видалена /сколи/тріщини/вибоїни/втрати були доповнені. Предмет набув експозиційного вигляду.</w:t>
+        <w:t xml:space="preserve">            нашаруваннь, корозія була видалена /сколи/тріщини/вибоїни/втрати були доповнені. Предмет набув експозиційного вигляду.(зміна)</w:t>
       </w:r>
     </w:p>
     <w:p>
@@ -1212,7 +1217,7 @@
         <w:jc w:val="right"/>
       </w:pPr>
       <w:r>
-        <w:t>Керівник роботи (ПІБ та підпис):-_______________________________________</w:t>
+        <w:t>Керівник роботи (ПІБ та підпис):Прізвище І. Викладач_______________________________________</w:t>
       </w:r>
     </w:p>
     <w:p>
@@ -1220,7 +1225,7 @@
         <w:jc w:val="right"/>
       </w:pPr>
       <w:r>
-        <w:t>Виконавець (ПІБ та підпис):-_______________________________________</w:t>
+        <w:t>Виконавець (ПІБ та підпис):Прізвище І. 0 Курс_______________________________________</w:t>
       </w:r>
     </w:p>
     <w:p>
@@ -1228,7 +1233,7 @@
         <w:jc w:val="right"/>
       </w:pPr>
       <w:r>
-        <w:t>-</w:t>
+        <w:t>30.01.2023</w:t>
       </w:r>
     </w:p>
     <w:p>
@@ -1365,7 +1370,7 @@
         <w:jc w:val="right"/>
       </w:pPr>
       <w:r>
-        <w:t>Виконавець (ПІБ та підпис):-_______________________________________</w:t>
+        <w:t>Виконавець (ПІБ та підпис):Прізвище І. 0 Курс_______________________________________</w:t>
       </w:r>
     </w:p>
     <w:p>
@@ -1373,7 +1378,7 @@
         <w:jc w:val="right"/>
       </w:pPr>
       <w:r>
-        <w:t>-</w:t>
+        <w:t>30.01.2023</w:t>
       </w:r>
     </w:p>
     <w:p>
@@ -1727,7 +1732,7 @@
           </w:tcPr>
           <w:p>
             <w:r>
-              <w:t>-</w:t>
+              <w:t>Прізвище І. Викладач</w:t>
             </w:r>
           </w:p>
         </w:tc>
@@ -1749,7 +1754,7 @@
           </w:tcPr>
           <w:p>
             <w:r>
-              <w:t>-</w:t>
+              <w:t>Прізвище І. 0 Курс</w:t>
             </w:r>
           </w:p>
         </w:tc>

</xml_diff>